<commit_message>
Actividades del acta de la S4 añadidas
</commit_message>
<xml_diff>
--- a/docs/words/Alcance/DICCIONARIO DE LA EDT_v1.1.docx
+++ b/docs/words/Alcance/DICCIONARIO DE LA EDT_v1.1.docx
@@ -1,6 +1,6 @@
 
 <file path=word/document.xml><?xml version="1.0" encoding="utf-8"?>
-<w:document xmlns:wpc="http://schemas.microsoft.com/office/word/2010/wordprocessingCanvas" xmlns:cx="http://schemas.microsoft.com/office/drawing/2014/chartex" xmlns:cx1="http://schemas.microsoft.com/office/drawing/2015/9/8/chartex" xmlns:cx2="http://schemas.microsoft.com/office/drawing/2015/10/21/chartex" xmlns:cx3="http://schemas.microsoft.com/office/drawing/2016/5/9/chartex" xmlns:cx4="http://schemas.microsoft.com/office/drawing/2016/5/10/chartex" xmlns:cx5="http://schemas.microsoft.com/office/drawing/2016/5/11/chartex" xmlns:cx6="http://schemas.microsoft.com/office/drawing/2016/5/12/chartex" xmlns:cx7="http://schemas.microsoft.com/office/drawing/2016/5/13/chartex" xmlns:cx8="http://schemas.microsoft.com/office/drawing/2016/5/14/chartex" xmlns:mc="http://schemas.openxmlformats.org/markup-compatibility/2006" xmlns:aink="http://schemas.microsoft.com/office/drawing/2016/ink" xmlns:am3d="http://schemas.microsoft.com/office/drawing/2017/model3d" xmlns:o="urn:schemas-microsoft-com:office:office" xmlns:r="http://schemas.openxmlformats.org/officeDocument/2006/relationships" xmlns:m="http://schemas.openxmlformats.org/officeDocument/2006/math" xmlns:v="urn:schemas-microsoft-com:vml" xmlns:wp14="http://schemas.microsoft.com/office/word/2010/wordprocessingDrawing" xmlns:wp="http://schemas.openxmlformats.org/drawingml/2006/wordprocessingDrawing" xmlns:w10="urn:schemas-microsoft-com:office:word" xmlns:w="http://schemas.openxmlformats.org/wordprocessingml/2006/main" xmlns:w14="http://schemas.microsoft.com/office/word/2010/wordml" xmlns:w15="http://schemas.microsoft.com/office/word/2012/wordml" xmlns:w16cex="http://schemas.microsoft.com/office/word/2018/wordml/cex" xmlns:w16cid="http://schemas.microsoft.com/office/word/2016/wordml/cid" xmlns:w16="http://schemas.microsoft.com/office/word/2018/wordml" xmlns:w16sdtdh="http://schemas.microsoft.com/office/word/2020/wordml/sdtdatahash" xmlns:w16se="http://schemas.microsoft.com/office/word/2015/wordml/symex" xmlns:wpg="http://schemas.microsoft.com/office/word/2010/wordprocessingGroup" xmlns:wpi="http://schemas.microsoft.com/office/word/2010/wordprocessingInk" xmlns:wne="http://schemas.microsoft.com/office/word/2006/wordml" xmlns:wps="http://schemas.microsoft.com/office/word/2010/wordprocessingShape" mc:Ignorable="w14 w15 w16se w16cid w16 w16cex w16sdtdh wp14">
+<w:document xmlns:wpc="http://schemas.microsoft.com/office/word/2010/wordprocessingCanvas" xmlns:cx="http://schemas.microsoft.com/office/drawing/2014/chartex" xmlns:cx1="http://schemas.microsoft.com/office/drawing/2015/9/8/chartex" xmlns:cx2="http://schemas.microsoft.com/office/drawing/2015/10/21/chartex" xmlns:cx3="http://schemas.microsoft.com/office/drawing/2016/5/9/chartex" xmlns:cx4="http://schemas.microsoft.com/office/drawing/2016/5/10/chartex" xmlns:cx5="http://schemas.microsoft.com/office/drawing/2016/5/11/chartex" xmlns:cx6="http://schemas.microsoft.com/office/drawing/2016/5/12/chartex" xmlns:cx7="http://schemas.microsoft.com/office/drawing/2016/5/13/chartex" xmlns:cx8="http://schemas.microsoft.com/office/drawing/2016/5/14/chartex" xmlns:mc="http://schemas.openxmlformats.org/markup-compatibility/2006" xmlns:aink="http://schemas.microsoft.com/office/drawing/2016/ink" xmlns:am3d="http://schemas.microsoft.com/office/drawing/2017/model3d" xmlns:o="urn:schemas-microsoft-com:office:office" xmlns:oel="http://schemas.microsoft.com/office/2019/extlst" xmlns:r="http://schemas.openxmlformats.org/officeDocument/2006/relationships" xmlns:m="http://schemas.openxmlformats.org/officeDocument/2006/math" xmlns:v="urn:schemas-microsoft-com:vml" xmlns:wp14="http://schemas.microsoft.com/office/word/2010/wordprocessingDrawing" xmlns:wp="http://schemas.openxmlformats.org/drawingml/2006/wordprocessingDrawing" xmlns:w10="urn:schemas-microsoft-com:office:word" xmlns:w="http://schemas.openxmlformats.org/wordprocessingml/2006/main" xmlns:w14="http://schemas.microsoft.com/office/word/2010/wordml" xmlns:w15="http://schemas.microsoft.com/office/word/2012/wordml" xmlns:w16cex="http://schemas.microsoft.com/office/word/2018/wordml/cex" xmlns:w16cid="http://schemas.microsoft.com/office/word/2016/wordml/cid" xmlns:w16="http://schemas.microsoft.com/office/word/2018/wordml" xmlns:w16du="http://schemas.microsoft.com/office/word/2023/wordml/word16du" xmlns:w16sdtdh="http://schemas.microsoft.com/office/word/2020/wordml/sdtdatahash" xmlns:w16se="http://schemas.microsoft.com/office/word/2015/wordml/symex" xmlns:wpg="http://schemas.microsoft.com/office/word/2010/wordprocessingGroup" xmlns:wpi="http://schemas.microsoft.com/office/word/2010/wordprocessingInk" xmlns:wne="http://schemas.microsoft.com/office/word/2006/wordml" xmlns:wps="http://schemas.microsoft.com/office/word/2010/wordprocessingShape" mc:Ignorable="w14 w15 w16se w16cid w16 w16cex w16sdtdh w16du wp14">
   <w:body>
     <w:p>
       <w:pPr>
@@ -6228,15 +6228,37 @@
                 <w:szCs w:val="20"/>
               </w:rPr>
             </w:pPr>
-            <w:r>
-              <w:rPr>
-                <w:rFonts w:cs="Arial"/>
-                <w:b/>
-                <w:sz w:val="20"/>
-                <w:szCs w:val="20"/>
-              </w:rPr>
-              <w:t>VScode, Django, Github</w:t>
-            </w:r>
+            <w:proofErr w:type="spellStart"/>
+            <w:r>
+              <w:rPr>
+                <w:rFonts w:cs="Arial"/>
+                <w:b/>
+                <w:sz w:val="20"/>
+                <w:szCs w:val="20"/>
+              </w:rPr>
+              <w:t>VScode</w:t>
+            </w:r>
+            <w:proofErr w:type="spellEnd"/>
+            <w:r>
+              <w:rPr>
+                <w:rFonts w:cs="Arial"/>
+                <w:b/>
+                <w:sz w:val="20"/>
+                <w:szCs w:val="20"/>
+              </w:rPr>
+              <w:t xml:space="preserve">, Django, </w:t>
+            </w:r>
+            <w:proofErr w:type="spellStart"/>
+            <w:r>
+              <w:rPr>
+                <w:rFonts w:cs="Arial"/>
+                <w:b/>
+                <w:sz w:val="20"/>
+                <w:szCs w:val="20"/>
+              </w:rPr>
+              <w:t>Github</w:t>
+            </w:r>
+            <w:proofErr w:type="spellEnd"/>
           </w:p>
         </w:tc>
         <w:tc>
@@ -6452,15 +6474,37 @@
                 <w:szCs w:val="20"/>
               </w:rPr>
             </w:pPr>
-            <w:r>
-              <w:rPr>
-                <w:rFonts w:cs="Arial"/>
-                <w:b/>
-                <w:sz w:val="20"/>
-                <w:szCs w:val="20"/>
-              </w:rPr>
-              <w:t>VScode, Django, Github</w:t>
-            </w:r>
+            <w:proofErr w:type="spellStart"/>
+            <w:r>
+              <w:rPr>
+                <w:rFonts w:cs="Arial"/>
+                <w:b/>
+                <w:sz w:val="20"/>
+                <w:szCs w:val="20"/>
+              </w:rPr>
+              <w:t>VScode</w:t>
+            </w:r>
+            <w:proofErr w:type="spellEnd"/>
+            <w:r>
+              <w:rPr>
+                <w:rFonts w:cs="Arial"/>
+                <w:b/>
+                <w:sz w:val="20"/>
+                <w:szCs w:val="20"/>
+              </w:rPr>
+              <w:t xml:space="preserve">, Django, </w:t>
+            </w:r>
+            <w:proofErr w:type="spellStart"/>
+            <w:r>
+              <w:rPr>
+                <w:rFonts w:cs="Arial"/>
+                <w:b/>
+                <w:sz w:val="20"/>
+                <w:szCs w:val="20"/>
+              </w:rPr>
+              <w:t>Github</w:t>
+            </w:r>
+            <w:proofErr w:type="spellEnd"/>
           </w:p>
         </w:tc>
         <w:tc>
@@ -7755,15 +7799,37 @@
                 <w:szCs w:val="20"/>
               </w:rPr>
             </w:pPr>
-            <w:r>
-              <w:rPr>
-                <w:rFonts w:cs="Arial"/>
-                <w:b/>
-                <w:sz w:val="20"/>
-                <w:szCs w:val="20"/>
-              </w:rPr>
-              <w:t>VScode, Django, Github</w:t>
-            </w:r>
+            <w:proofErr w:type="spellStart"/>
+            <w:r>
+              <w:rPr>
+                <w:rFonts w:cs="Arial"/>
+                <w:b/>
+                <w:sz w:val="20"/>
+                <w:szCs w:val="20"/>
+              </w:rPr>
+              <w:t>VScode</w:t>
+            </w:r>
+            <w:proofErr w:type="spellEnd"/>
+            <w:r>
+              <w:rPr>
+                <w:rFonts w:cs="Arial"/>
+                <w:b/>
+                <w:sz w:val="20"/>
+                <w:szCs w:val="20"/>
+              </w:rPr>
+              <w:t xml:space="preserve">, Django, </w:t>
+            </w:r>
+            <w:proofErr w:type="spellStart"/>
+            <w:r>
+              <w:rPr>
+                <w:rFonts w:cs="Arial"/>
+                <w:b/>
+                <w:sz w:val="20"/>
+                <w:szCs w:val="20"/>
+              </w:rPr>
+              <w:t>Github</w:t>
+            </w:r>
+            <w:proofErr w:type="spellEnd"/>
           </w:p>
         </w:tc>
         <w:tc>
@@ -7972,15 +8038,37 @@
                 <w:szCs w:val="20"/>
               </w:rPr>
             </w:pPr>
-            <w:r>
-              <w:rPr>
-                <w:rFonts w:cs="Arial"/>
-                <w:b/>
-                <w:sz w:val="20"/>
-                <w:szCs w:val="20"/>
-              </w:rPr>
-              <w:t>VScode, Django, Github</w:t>
-            </w:r>
+            <w:proofErr w:type="spellStart"/>
+            <w:r>
+              <w:rPr>
+                <w:rFonts w:cs="Arial"/>
+                <w:b/>
+                <w:sz w:val="20"/>
+                <w:szCs w:val="20"/>
+              </w:rPr>
+              <w:t>VScode</w:t>
+            </w:r>
+            <w:proofErr w:type="spellEnd"/>
+            <w:r>
+              <w:rPr>
+                <w:rFonts w:cs="Arial"/>
+                <w:b/>
+                <w:sz w:val="20"/>
+                <w:szCs w:val="20"/>
+              </w:rPr>
+              <w:t xml:space="preserve">, Django, </w:t>
+            </w:r>
+            <w:proofErr w:type="spellStart"/>
+            <w:r>
+              <w:rPr>
+                <w:rFonts w:cs="Arial"/>
+                <w:b/>
+                <w:sz w:val="20"/>
+                <w:szCs w:val="20"/>
+              </w:rPr>
+              <w:t>Github</w:t>
+            </w:r>
+            <w:proofErr w:type="spellEnd"/>
           </w:p>
         </w:tc>
         <w:tc>
@@ -8189,15 +8277,37 @@
                 <w:szCs w:val="20"/>
               </w:rPr>
             </w:pPr>
-            <w:r>
-              <w:rPr>
-                <w:rFonts w:cs="Arial"/>
-                <w:b/>
-                <w:sz w:val="20"/>
-                <w:szCs w:val="20"/>
-              </w:rPr>
-              <w:t>VScode, Django, Github</w:t>
-            </w:r>
+            <w:proofErr w:type="spellStart"/>
+            <w:r>
+              <w:rPr>
+                <w:rFonts w:cs="Arial"/>
+                <w:b/>
+                <w:sz w:val="20"/>
+                <w:szCs w:val="20"/>
+              </w:rPr>
+              <w:t>VScode</w:t>
+            </w:r>
+            <w:proofErr w:type="spellEnd"/>
+            <w:r>
+              <w:rPr>
+                <w:rFonts w:cs="Arial"/>
+                <w:b/>
+                <w:sz w:val="20"/>
+                <w:szCs w:val="20"/>
+              </w:rPr>
+              <w:t xml:space="preserve">, Django, </w:t>
+            </w:r>
+            <w:proofErr w:type="spellStart"/>
+            <w:r>
+              <w:rPr>
+                <w:rFonts w:cs="Arial"/>
+                <w:b/>
+                <w:sz w:val="20"/>
+                <w:szCs w:val="20"/>
+              </w:rPr>
+              <w:t>Github</w:t>
+            </w:r>
+            <w:proofErr w:type="spellEnd"/>
           </w:p>
         </w:tc>
         <w:tc>
@@ -8406,15 +8516,37 @@
                 <w:szCs w:val="20"/>
               </w:rPr>
             </w:pPr>
-            <w:r>
-              <w:rPr>
-                <w:rFonts w:cs="Arial"/>
-                <w:b/>
-                <w:sz w:val="20"/>
-                <w:szCs w:val="20"/>
-              </w:rPr>
-              <w:t>VScode, Django, Github</w:t>
-            </w:r>
+            <w:proofErr w:type="spellStart"/>
+            <w:r>
+              <w:rPr>
+                <w:rFonts w:cs="Arial"/>
+                <w:b/>
+                <w:sz w:val="20"/>
+                <w:szCs w:val="20"/>
+              </w:rPr>
+              <w:t>VScode</w:t>
+            </w:r>
+            <w:proofErr w:type="spellEnd"/>
+            <w:r>
+              <w:rPr>
+                <w:rFonts w:cs="Arial"/>
+                <w:b/>
+                <w:sz w:val="20"/>
+                <w:szCs w:val="20"/>
+              </w:rPr>
+              <w:t xml:space="preserve">, Django, </w:t>
+            </w:r>
+            <w:proofErr w:type="spellStart"/>
+            <w:r>
+              <w:rPr>
+                <w:rFonts w:cs="Arial"/>
+                <w:b/>
+                <w:sz w:val="20"/>
+                <w:szCs w:val="20"/>
+              </w:rPr>
+              <w:t>Github</w:t>
+            </w:r>
+            <w:proofErr w:type="spellEnd"/>
           </w:p>
         </w:tc>
         <w:tc>
@@ -8623,15 +8755,37 @@
                 <w:szCs w:val="20"/>
               </w:rPr>
             </w:pPr>
-            <w:r>
-              <w:rPr>
-                <w:rFonts w:cs="Arial"/>
-                <w:b/>
-                <w:sz w:val="20"/>
-                <w:szCs w:val="20"/>
-              </w:rPr>
-              <w:t>VScode, Django, Github</w:t>
-            </w:r>
+            <w:proofErr w:type="spellStart"/>
+            <w:r>
+              <w:rPr>
+                <w:rFonts w:cs="Arial"/>
+                <w:b/>
+                <w:sz w:val="20"/>
+                <w:szCs w:val="20"/>
+              </w:rPr>
+              <w:t>VScode</w:t>
+            </w:r>
+            <w:proofErr w:type="spellEnd"/>
+            <w:r>
+              <w:rPr>
+                <w:rFonts w:cs="Arial"/>
+                <w:b/>
+                <w:sz w:val="20"/>
+                <w:szCs w:val="20"/>
+              </w:rPr>
+              <w:t xml:space="preserve">, Django, </w:t>
+            </w:r>
+            <w:proofErr w:type="spellStart"/>
+            <w:r>
+              <w:rPr>
+                <w:rFonts w:cs="Arial"/>
+                <w:b/>
+                <w:sz w:val="20"/>
+                <w:szCs w:val="20"/>
+              </w:rPr>
+              <w:t>Github</w:t>
+            </w:r>
+            <w:proofErr w:type="spellEnd"/>
           </w:p>
         </w:tc>
         <w:tc>
@@ -8840,15 +8994,37 @@
                 <w:szCs w:val="20"/>
               </w:rPr>
             </w:pPr>
-            <w:r>
-              <w:rPr>
-                <w:rFonts w:cs="Arial"/>
-                <w:b/>
-                <w:sz w:val="20"/>
-                <w:szCs w:val="20"/>
-              </w:rPr>
-              <w:t>VScode, Django, Github</w:t>
-            </w:r>
+            <w:proofErr w:type="spellStart"/>
+            <w:r>
+              <w:rPr>
+                <w:rFonts w:cs="Arial"/>
+                <w:b/>
+                <w:sz w:val="20"/>
+                <w:szCs w:val="20"/>
+              </w:rPr>
+              <w:t>VScode</w:t>
+            </w:r>
+            <w:proofErr w:type="spellEnd"/>
+            <w:r>
+              <w:rPr>
+                <w:rFonts w:cs="Arial"/>
+                <w:b/>
+                <w:sz w:val="20"/>
+                <w:szCs w:val="20"/>
+              </w:rPr>
+              <w:t xml:space="preserve">, Django, </w:t>
+            </w:r>
+            <w:proofErr w:type="spellStart"/>
+            <w:r>
+              <w:rPr>
+                <w:rFonts w:cs="Arial"/>
+                <w:b/>
+                <w:sz w:val="20"/>
+                <w:szCs w:val="20"/>
+              </w:rPr>
+              <w:t>Github</w:t>
+            </w:r>
+            <w:proofErr w:type="spellEnd"/>
           </w:p>
         </w:tc>
         <w:tc>
@@ -10347,15 +10523,37 @@
                 <w:szCs w:val="20"/>
               </w:rPr>
             </w:pPr>
-            <w:r>
-              <w:rPr>
-                <w:rFonts w:cs="Arial"/>
-                <w:b/>
-                <w:sz w:val="20"/>
-                <w:szCs w:val="20"/>
-              </w:rPr>
-              <w:t>VScode, Django, Github</w:t>
-            </w:r>
+            <w:proofErr w:type="spellStart"/>
+            <w:r>
+              <w:rPr>
+                <w:rFonts w:cs="Arial"/>
+                <w:b/>
+                <w:sz w:val="20"/>
+                <w:szCs w:val="20"/>
+              </w:rPr>
+              <w:t>VScode</w:t>
+            </w:r>
+            <w:proofErr w:type="spellEnd"/>
+            <w:r>
+              <w:rPr>
+                <w:rFonts w:cs="Arial"/>
+                <w:b/>
+                <w:sz w:val="20"/>
+                <w:szCs w:val="20"/>
+              </w:rPr>
+              <w:t xml:space="preserve">, Django, </w:t>
+            </w:r>
+            <w:proofErr w:type="spellStart"/>
+            <w:r>
+              <w:rPr>
+                <w:rFonts w:cs="Arial"/>
+                <w:b/>
+                <w:sz w:val="20"/>
+                <w:szCs w:val="20"/>
+              </w:rPr>
+              <w:t>Github</w:t>
+            </w:r>
+            <w:proofErr w:type="spellEnd"/>
           </w:p>
         </w:tc>
         <w:tc>
@@ -10571,15 +10769,37 @@
                 <w:szCs w:val="20"/>
               </w:rPr>
             </w:pPr>
-            <w:r>
-              <w:rPr>
-                <w:rFonts w:cs="Arial"/>
-                <w:b/>
-                <w:sz w:val="20"/>
-                <w:szCs w:val="20"/>
-              </w:rPr>
-              <w:t>VScode, Django, Github</w:t>
-            </w:r>
+            <w:proofErr w:type="spellStart"/>
+            <w:r>
+              <w:rPr>
+                <w:rFonts w:cs="Arial"/>
+                <w:b/>
+                <w:sz w:val="20"/>
+                <w:szCs w:val="20"/>
+              </w:rPr>
+              <w:t>VScode</w:t>
+            </w:r>
+            <w:proofErr w:type="spellEnd"/>
+            <w:r>
+              <w:rPr>
+                <w:rFonts w:cs="Arial"/>
+                <w:b/>
+                <w:sz w:val="20"/>
+                <w:szCs w:val="20"/>
+              </w:rPr>
+              <w:t xml:space="preserve">, Django, </w:t>
+            </w:r>
+            <w:proofErr w:type="spellStart"/>
+            <w:r>
+              <w:rPr>
+                <w:rFonts w:cs="Arial"/>
+                <w:b/>
+                <w:sz w:val="20"/>
+                <w:szCs w:val="20"/>
+              </w:rPr>
+              <w:t>Github</w:t>
+            </w:r>
+            <w:proofErr w:type="spellEnd"/>
           </w:p>
         </w:tc>
         <w:tc>
@@ -10606,6 +10826,243 @@
                 <w:szCs w:val="20"/>
               </w:rPr>
               <w:t>1h</w:t>
+            </w:r>
+          </w:p>
+        </w:tc>
+        <w:tc>
+          <w:tcPr>
+            <w:tcW w:w="1454" w:type="dxa"/>
+            <w:vAlign w:val="center"/>
+          </w:tcPr>
+          <w:p>
+            <w:pPr>
+              <w:spacing w:after="0"/>
+              <w:jc w:val="right"/>
+              <w:rPr>
+                <w:rFonts w:cs="Arial"/>
+                <w:b/>
+                <w:sz w:val="20"/>
+                <w:szCs w:val="20"/>
+              </w:rPr>
+            </w:pPr>
+          </w:p>
+        </w:tc>
+        <w:tc>
+          <w:tcPr>
+            <w:tcW w:w="1454" w:type="dxa"/>
+            <w:vAlign w:val="center"/>
+          </w:tcPr>
+          <w:p>
+            <w:pPr>
+              <w:spacing w:after="0"/>
+              <w:jc w:val="right"/>
+              <w:rPr>
+                <w:rFonts w:cs="Arial"/>
+                <w:b/>
+                <w:sz w:val="20"/>
+                <w:szCs w:val="20"/>
+              </w:rPr>
+            </w:pPr>
+          </w:p>
+        </w:tc>
+        <w:tc>
+          <w:tcPr>
+            <w:tcW w:w="1454" w:type="dxa"/>
+            <w:vAlign w:val="center"/>
+          </w:tcPr>
+          <w:p>
+            <w:pPr>
+              <w:spacing w:after="0"/>
+              <w:jc w:val="center"/>
+              <w:rPr>
+                <w:rFonts w:cs="Arial"/>
+                <w:b/>
+                <w:sz w:val="20"/>
+                <w:szCs w:val="20"/>
+              </w:rPr>
+            </w:pPr>
+          </w:p>
+        </w:tc>
+        <w:tc>
+          <w:tcPr>
+            <w:tcW w:w="1454" w:type="dxa"/>
+            <w:vAlign w:val="center"/>
+          </w:tcPr>
+          <w:p>
+            <w:pPr>
+              <w:spacing w:after="0"/>
+              <w:jc w:val="right"/>
+              <w:rPr>
+                <w:rFonts w:cs="Arial"/>
+                <w:b/>
+                <w:sz w:val="20"/>
+                <w:szCs w:val="20"/>
+              </w:rPr>
+            </w:pPr>
+          </w:p>
+        </w:tc>
+        <w:tc>
+          <w:tcPr>
+            <w:tcW w:w="1454" w:type="dxa"/>
+            <w:vAlign w:val="center"/>
+          </w:tcPr>
+          <w:p>
+            <w:pPr>
+              <w:spacing w:after="0"/>
+              <w:jc w:val="right"/>
+              <w:rPr>
+                <w:rFonts w:cs="Arial"/>
+                <w:b/>
+                <w:sz w:val="20"/>
+                <w:szCs w:val="20"/>
+              </w:rPr>
+            </w:pPr>
+          </w:p>
+        </w:tc>
+        <w:tc>
+          <w:tcPr>
+            <w:tcW w:w="1454" w:type="dxa"/>
+            <w:vAlign w:val="center"/>
+          </w:tcPr>
+          <w:p>
+            <w:pPr>
+              <w:spacing w:after="0"/>
+              <w:jc w:val="right"/>
+              <w:rPr>
+                <w:rFonts w:cs="Arial"/>
+                <w:b/>
+                <w:sz w:val="20"/>
+                <w:szCs w:val="20"/>
+              </w:rPr>
+            </w:pPr>
+          </w:p>
+        </w:tc>
+      </w:tr>
+      <w:tr>
+        <w:tc>
+          <w:tcPr>
+            <w:tcW w:w="738" w:type="dxa"/>
+            <w:vAlign w:val="center"/>
+          </w:tcPr>
+          <w:p>
+            <w:pPr>
+              <w:spacing w:before="120" w:after="120"/>
+              <w:jc w:val="center"/>
+              <w:rPr>
+                <w:rFonts w:cs="Arial"/>
+                <w:b/>
+                <w:sz w:val="20"/>
+                <w:szCs w:val="20"/>
+              </w:rPr>
+            </w:pPr>
+            <w:r>
+              <w:rPr>
+                <w:rFonts w:cs="Arial"/>
+                <w:b/>
+                <w:sz w:val="20"/>
+                <w:szCs w:val="20"/>
+              </w:rPr>
+              <w:t>A27</w:t>
+            </w:r>
+          </w:p>
+        </w:tc>
+        <w:tc>
+          <w:tcPr>
+            <w:tcW w:w="2170" w:type="dxa"/>
+            <w:vAlign w:val="center"/>
+          </w:tcPr>
+          <w:p>
+            <w:pPr>
+              <w:spacing w:after="0"/>
+              <w:rPr>
+                <w:rFonts w:cs="Arial"/>
+                <w:b/>
+                <w:sz w:val="20"/>
+                <w:szCs w:val="20"/>
+              </w:rPr>
+            </w:pPr>
+            <w:r>
+              <w:rPr>
+                <w:rFonts w:cs="Arial"/>
+                <w:b/>
+                <w:sz w:val="20"/>
+                <w:szCs w:val="20"/>
+              </w:rPr>
+              <w:t>Información de empresa</w:t>
+            </w:r>
+          </w:p>
+        </w:tc>
+        <w:tc>
+          <w:tcPr>
+            <w:tcW w:w="1454" w:type="dxa"/>
+          </w:tcPr>
+          <w:p>
+            <w:pPr>
+              <w:spacing w:after="0"/>
+              <w:rPr>
+                <w:rFonts w:cs="Arial"/>
+                <w:b/>
+                <w:sz w:val="20"/>
+                <w:szCs w:val="20"/>
+              </w:rPr>
+            </w:pPr>
+            <w:proofErr w:type="spellStart"/>
+            <w:r>
+              <w:rPr>
+                <w:rFonts w:cs="Arial"/>
+                <w:b/>
+                <w:sz w:val="20"/>
+                <w:szCs w:val="20"/>
+              </w:rPr>
+              <w:t>VScode</w:t>
+            </w:r>
+            <w:proofErr w:type="spellEnd"/>
+            <w:r>
+              <w:rPr>
+                <w:rFonts w:cs="Arial"/>
+                <w:b/>
+                <w:sz w:val="20"/>
+                <w:szCs w:val="20"/>
+              </w:rPr>
+              <w:t xml:space="preserve">, Django, </w:t>
+            </w:r>
+            <w:proofErr w:type="spellStart"/>
+            <w:r>
+              <w:rPr>
+                <w:rFonts w:cs="Arial"/>
+                <w:b/>
+                <w:sz w:val="20"/>
+                <w:szCs w:val="20"/>
+              </w:rPr>
+              <w:t>Github</w:t>
+            </w:r>
+            <w:proofErr w:type="spellEnd"/>
+          </w:p>
+        </w:tc>
+        <w:tc>
+          <w:tcPr>
+            <w:tcW w:w="1454" w:type="dxa"/>
+            <w:vAlign w:val="center"/>
+          </w:tcPr>
+          <w:p>
+            <w:pPr>
+              <w:spacing w:after="0"/>
+              <w:jc w:val="center"/>
+              <w:rPr>
+                <w:rFonts w:cs="Arial"/>
+                <w:b/>
+                <w:sz w:val="20"/>
+                <w:szCs w:val="20"/>
+              </w:rPr>
+            </w:pPr>
+            <w:r>
+              <w:rPr>
+                <w:rFonts w:cs="Arial"/>
+                <w:b/>
+                <w:sz w:val="20"/>
+                <w:szCs w:val="20"/>
+              </w:rPr>
+              <w:t>20min</w:t>
             </w:r>
           </w:p>
         </w:tc>
@@ -11802,15 +12259,37 @@
                 <w:szCs w:val="20"/>
               </w:rPr>
             </w:pPr>
-            <w:r>
-              <w:rPr>
-                <w:rFonts w:cs="Arial"/>
-                <w:b/>
-                <w:sz w:val="20"/>
-                <w:szCs w:val="20"/>
-              </w:rPr>
-              <w:t>VScode, Django, Github</w:t>
-            </w:r>
+            <w:proofErr w:type="spellStart"/>
+            <w:r>
+              <w:rPr>
+                <w:rFonts w:cs="Arial"/>
+                <w:b/>
+                <w:sz w:val="20"/>
+                <w:szCs w:val="20"/>
+              </w:rPr>
+              <w:t>VScode</w:t>
+            </w:r>
+            <w:proofErr w:type="spellEnd"/>
+            <w:r>
+              <w:rPr>
+                <w:rFonts w:cs="Arial"/>
+                <w:b/>
+                <w:sz w:val="20"/>
+                <w:szCs w:val="20"/>
+              </w:rPr>
+              <w:t xml:space="preserve">, Django, </w:t>
+            </w:r>
+            <w:proofErr w:type="spellStart"/>
+            <w:r>
+              <w:rPr>
+                <w:rFonts w:cs="Arial"/>
+                <w:b/>
+                <w:sz w:val="20"/>
+                <w:szCs w:val="20"/>
+              </w:rPr>
+              <w:t>Github</w:t>
+            </w:r>
+            <w:proofErr w:type="spellEnd"/>
           </w:p>
         </w:tc>
         <w:tc>
@@ -12036,15 +12515,37 @@
                 <w:szCs w:val="20"/>
               </w:rPr>
             </w:pPr>
-            <w:r>
-              <w:rPr>
-                <w:rFonts w:cs="Arial"/>
-                <w:b/>
-                <w:sz w:val="20"/>
-                <w:szCs w:val="20"/>
-              </w:rPr>
-              <w:t>VScode, Django, Github</w:t>
-            </w:r>
+            <w:proofErr w:type="spellStart"/>
+            <w:r>
+              <w:rPr>
+                <w:rFonts w:cs="Arial"/>
+                <w:b/>
+                <w:sz w:val="20"/>
+                <w:szCs w:val="20"/>
+              </w:rPr>
+              <w:t>VScode</w:t>
+            </w:r>
+            <w:proofErr w:type="spellEnd"/>
+            <w:r>
+              <w:rPr>
+                <w:rFonts w:cs="Arial"/>
+                <w:b/>
+                <w:sz w:val="20"/>
+                <w:szCs w:val="20"/>
+              </w:rPr>
+              <w:t xml:space="preserve">, Django, </w:t>
+            </w:r>
+            <w:proofErr w:type="spellStart"/>
+            <w:r>
+              <w:rPr>
+                <w:rFonts w:cs="Arial"/>
+                <w:b/>
+                <w:sz w:val="20"/>
+                <w:szCs w:val="20"/>
+              </w:rPr>
+              <w:t>Github</w:t>
+            </w:r>
+            <w:proofErr w:type="spellEnd"/>
           </w:p>
         </w:tc>
         <w:tc>
@@ -13372,15 +13873,37 @@
                 <w:szCs w:val="20"/>
               </w:rPr>
             </w:pPr>
-            <w:r>
-              <w:rPr>
-                <w:rFonts w:cs="Arial"/>
-                <w:b/>
-                <w:sz w:val="20"/>
-                <w:szCs w:val="20"/>
-              </w:rPr>
-              <w:t>VScode, Django, Github</w:t>
-            </w:r>
+            <w:proofErr w:type="spellStart"/>
+            <w:r>
+              <w:rPr>
+                <w:rFonts w:cs="Arial"/>
+                <w:b/>
+                <w:sz w:val="20"/>
+                <w:szCs w:val="20"/>
+              </w:rPr>
+              <w:t>VScode</w:t>
+            </w:r>
+            <w:proofErr w:type="spellEnd"/>
+            <w:r>
+              <w:rPr>
+                <w:rFonts w:cs="Arial"/>
+                <w:b/>
+                <w:sz w:val="20"/>
+                <w:szCs w:val="20"/>
+              </w:rPr>
+              <w:t xml:space="preserve">, Django, </w:t>
+            </w:r>
+            <w:proofErr w:type="spellStart"/>
+            <w:r>
+              <w:rPr>
+                <w:rFonts w:cs="Arial"/>
+                <w:b/>
+                <w:sz w:val="20"/>
+                <w:szCs w:val="20"/>
+              </w:rPr>
+              <w:t>Github</w:t>
+            </w:r>
+            <w:proofErr w:type="spellEnd"/>
           </w:p>
         </w:tc>
         <w:tc>
@@ -13596,15 +14119,37 @@
                 <w:szCs w:val="20"/>
               </w:rPr>
             </w:pPr>
-            <w:r>
-              <w:rPr>
-                <w:rFonts w:cs="Arial"/>
-                <w:b/>
-                <w:sz w:val="20"/>
-                <w:szCs w:val="20"/>
-              </w:rPr>
-              <w:t>VScode, Django, Github</w:t>
-            </w:r>
+            <w:proofErr w:type="spellStart"/>
+            <w:r>
+              <w:rPr>
+                <w:rFonts w:cs="Arial"/>
+                <w:b/>
+                <w:sz w:val="20"/>
+                <w:szCs w:val="20"/>
+              </w:rPr>
+              <w:t>VScode</w:t>
+            </w:r>
+            <w:proofErr w:type="spellEnd"/>
+            <w:r>
+              <w:rPr>
+                <w:rFonts w:cs="Arial"/>
+                <w:b/>
+                <w:sz w:val="20"/>
+                <w:szCs w:val="20"/>
+              </w:rPr>
+              <w:t xml:space="preserve">, Django, </w:t>
+            </w:r>
+            <w:proofErr w:type="spellStart"/>
+            <w:r>
+              <w:rPr>
+                <w:rFonts w:cs="Arial"/>
+                <w:b/>
+                <w:sz w:val="20"/>
+                <w:szCs w:val="20"/>
+              </w:rPr>
+              <w:t>Github</w:t>
+            </w:r>
+            <w:proofErr w:type="spellEnd"/>
           </w:p>
         </w:tc>
         <w:tc>
@@ -13820,15 +14365,37 @@
                 <w:szCs w:val="20"/>
               </w:rPr>
             </w:pPr>
-            <w:r>
-              <w:rPr>
-                <w:rFonts w:cs="Arial"/>
-                <w:b/>
-                <w:sz w:val="20"/>
-                <w:szCs w:val="20"/>
-              </w:rPr>
-              <w:t>VScode, Django, Github</w:t>
-            </w:r>
+            <w:proofErr w:type="spellStart"/>
+            <w:r>
+              <w:rPr>
+                <w:rFonts w:cs="Arial"/>
+                <w:b/>
+                <w:sz w:val="20"/>
+                <w:szCs w:val="20"/>
+              </w:rPr>
+              <w:t>VScode</w:t>
+            </w:r>
+            <w:proofErr w:type="spellEnd"/>
+            <w:r>
+              <w:rPr>
+                <w:rFonts w:cs="Arial"/>
+                <w:b/>
+                <w:sz w:val="20"/>
+                <w:szCs w:val="20"/>
+              </w:rPr>
+              <w:t xml:space="preserve">, Django, </w:t>
+            </w:r>
+            <w:proofErr w:type="spellStart"/>
+            <w:r>
+              <w:rPr>
+                <w:rFonts w:cs="Arial"/>
+                <w:b/>
+                <w:sz w:val="20"/>
+                <w:szCs w:val="20"/>
+              </w:rPr>
+              <w:t>Github</w:t>
+            </w:r>
+            <w:proofErr w:type="spellEnd"/>
           </w:p>
         </w:tc>
         <w:tc>
@@ -14035,15 +14602,37 @@
                 <w:szCs w:val="20"/>
               </w:rPr>
             </w:pPr>
-            <w:r>
-              <w:rPr>
-                <w:rFonts w:cs="Arial"/>
-                <w:b/>
-                <w:sz w:val="20"/>
-                <w:szCs w:val="20"/>
-              </w:rPr>
-              <w:t>VScode, Django, Github</w:t>
-            </w:r>
+            <w:proofErr w:type="spellStart"/>
+            <w:r>
+              <w:rPr>
+                <w:rFonts w:cs="Arial"/>
+                <w:b/>
+                <w:sz w:val="20"/>
+                <w:szCs w:val="20"/>
+              </w:rPr>
+              <w:t>VScode</w:t>
+            </w:r>
+            <w:proofErr w:type="spellEnd"/>
+            <w:r>
+              <w:rPr>
+                <w:rFonts w:cs="Arial"/>
+                <w:b/>
+                <w:sz w:val="20"/>
+                <w:szCs w:val="20"/>
+              </w:rPr>
+              <w:t xml:space="preserve">, Django, </w:t>
+            </w:r>
+            <w:proofErr w:type="spellStart"/>
+            <w:r>
+              <w:rPr>
+                <w:rFonts w:cs="Arial"/>
+                <w:b/>
+                <w:sz w:val="20"/>
+                <w:szCs w:val="20"/>
+              </w:rPr>
+              <w:t>Github</w:t>
+            </w:r>
+            <w:proofErr w:type="spellEnd"/>
           </w:p>
         </w:tc>
         <w:tc>
@@ -14250,15 +14839,37 @@
                 <w:szCs w:val="20"/>
               </w:rPr>
             </w:pPr>
-            <w:r>
-              <w:rPr>
-                <w:rFonts w:cs="Arial"/>
-                <w:b/>
-                <w:sz w:val="20"/>
-                <w:szCs w:val="20"/>
-              </w:rPr>
-              <w:t>VScode, Django, Github</w:t>
-            </w:r>
+            <w:proofErr w:type="spellStart"/>
+            <w:r>
+              <w:rPr>
+                <w:rFonts w:cs="Arial"/>
+                <w:b/>
+                <w:sz w:val="20"/>
+                <w:szCs w:val="20"/>
+              </w:rPr>
+              <w:t>VScode</w:t>
+            </w:r>
+            <w:proofErr w:type="spellEnd"/>
+            <w:r>
+              <w:rPr>
+                <w:rFonts w:cs="Arial"/>
+                <w:b/>
+                <w:sz w:val="20"/>
+                <w:szCs w:val="20"/>
+              </w:rPr>
+              <w:t xml:space="preserve">, Django, </w:t>
+            </w:r>
+            <w:proofErr w:type="spellStart"/>
+            <w:r>
+              <w:rPr>
+                <w:rFonts w:cs="Arial"/>
+                <w:b/>
+                <w:sz w:val="20"/>
+                <w:szCs w:val="20"/>
+              </w:rPr>
+              <w:t>Github</w:t>
+            </w:r>
+            <w:proofErr w:type="spellEnd"/>
           </w:p>
         </w:tc>
         <w:tc>
@@ -15782,15 +16393,37 @@
                 <w:szCs w:val="20"/>
               </w:rPr>
             </w:pPr>
-            <w:r>
-              <w:rPr>
-                <w:rFonts w:cs="Arial"/>
-                <w:b/>
-                <w:sz w:val="20"/>
-                <w:szCs w:val="20"/>
-              </w:rPr>
-              <w:t>VScode, Django, Github</w:t>
-            </w:r>
+            <w:proofErr w:type="spellStart"/>
+            <w:r>
+              <w:rPr>
+                <w:rFonts w:cs="Arial"/>
+                <w:b/>
+                <w:sz w:val="20"/>
+                <w:szCs w:val="20"/>
+              </w:rPr>
+              <w:t>VScode</w:t>
+            </w:r>
+            <w:proofErr w:type="spellEnd"/>
+            <w:r>
+              <w:rPr>
+                <w:rFonts w:cs="Arial"/>
+                <w:b/>
+                <w:sz w:val="20"/>
+                <w:szCs w:val="20"/>
+              </w:rPr>
+              <w:t xml:space="preserve">, Django, </w:t>
+            </w:r>
+            <w:proofErr w:type="spellStart"/>
+            <w:r>
+              <w:rPr>
+                <w:rFonts w:cs="Arial"/>
+                <w:b/>
+                <w:sz w:val="20"/>
+                <w:szCs w:val="20"/>
+              </w:rPr>
+              <w:t>Github</w:t>
+            </w:r>
+            <w:proofErr w:type="spellEnd"/>
           </w:p>
         </w:tc>
         <w:tc>
@@ -22117,7 +22750,7 @@
 </file>
 
 <file path=word/endnotes.xml><?xml version="1.0" encoding="utf-8"?>
-<w:endnotes xmlns:wpc="http://schemas.microsoft.com/office/word/2010/wordprocessingCanvas" xmlns:cx="http://schemas.microsoft.com/office/drawing/2014/chartex" xmlns:cx1="http://schemas.microsoft.com/office/drawing/2015/9/8/chartex" xmlns:cx2="http://schemas.microsoft.com/office/drawing/2015/10/21/chartex" xmlns:cx3="http://schemas.microsoft.com/office/drawing/2016/5/9/chartex" xmlns:cx4="http://schemas.microsoft.com/office/drawing/2016/5/10/chartex" xmlns:cx5="http://schemas.microsoft.com/office/drawing/2016/5/11/chartex" xmlns:cx6="http://schemas.microsoft.com/office/drawing/2016/5/12/chartex" xmlns:cx7="http://schemas.microsoft.com/office/drawing/2016/5/13/chartex" xmlns:cx8="http://schemas.microsoft.com/office/drawing/2016/5/14/chartex" xmlns:mc="http://schemas.openxmlformats.org/markup-compatibility/2006" xmlns:aink="http://schemas.microsoft.com/office/drawing/2016/ink" xmlns:am3d="http://schemas.microsoft.com/office/drawing/2017/model3d" xmlns:o="urn:schemas-microsoft-com:office:office" xmlns:r="http://schemas.openxmlformats.org/officeDocument/2006/relationships" xmlns:m="http://schemas.openxmlformats.org/officeDocument/2006/math" xmlns:v="urn:schemas-microsoft-com:vml" xmlns:wp14="http://schemas.microsoft.com/office/word/2010/wordprocessingDrawing" xmlns:wp="http://schemas.openxmlformats.org/drawingml/2006/wordprocessingDrawing" xmlns:w10="urn:schemas-microsoft-com:office:word" xmlns:w="http://schemas.openxmlformats.org/wordprocessingml/2006/main" xmlns:w14="http://schemas.microsoft.com/office/word/2010/wordml" xmlns:w15="http://schemas.microsoft.com/office/word/2012/wordml" xmlns:w16cex="http://schemas.microsoft.com/office/word/2018/wordml/cex" xmlns:w16cid="http://schemas.microsoft.com/office/word/2016/wordml/cid" xmlns:w16="http://schemas.microsoft.com/office/word/2018/wordml" xmlns:w16sdtdh="http://schemas.microsoft.com/office/word/2020/wordml/sdtdatahash" xmlns:w16se="http://schemas.microsoft.com/office/word/2015/wordml/symex" xmlns:wpg="http://schemas.microsoft.com/office/word/2010/wordprocessingGroup" xmlns:wpi="http://schemas.microsoft.com/office/word/2010/wordprocessingInk" xmlns:wne="http://schemas.microsoft.com/office/word/2006/wordml" xmlns:wps="http://schemas.microsoft.com/office/word/2010/wordprocessingShape" mc:Ignorable="w14 w15 w16se w16cid w16 w16cex w16sdtdh wp14">
+<w:endnotes xmlns:wpc="http://schemas.microsoft.com/office/word/2010/wordprocessingCanvas" xmlns:cx="http://schemas.microsoft.com/office/drawing/2014/chartex" xmlns:cx1="http://schemas.microsoft.com/office/drawing/2015/9/8/chartex" xmlns:cx2="http://schemas.microsoft.com/office/drawing/2015/10/21/chartex" xmlns:cx3="http://schemas.microsoft.com/office/drawing/2016/5/9/chartex" xmlns:cx4="http://schemas.microsoft.com/office/drawing/2016/5/10/chartex" xmlns:cx5="http://schemas.microsoft.com/office/drawing/2016/5/11/chartex" xmlns:cx6="http://schemas.microsoft.com/office/drawing/2016/5/12/chartex" xmlns:cx7="http://schemas.microsoft.com/office/drawing/2016/5/13/chartex" xmlns:cx8="http://schemas.microsoft.com/office/drawing/2016/5/14/chartex" xmlns:mc="http://schemas.openxmlformats.org/markup-compatibility/2006" xmlns:aink="http://schemas.microsoft.com/office/drawing/2016/ink" xmlns:am3d="http://schemas.microsoft.com/office/drawing/2017/model3d" xmlns:o="urn:schemas-microsoft-com:office:office" xmlns:oel="http://schemas.microsoft.com/office/2019/extlst" xmlns:r="http://schemas.openxmlformats.org/officeDocument/2006/relationships" xmlns:m="http://schemas.openxmlformats.org/officeDocument/2006/math" xmlns:v="urn:schemas-microsoft-com:vml" xmlns:wp14="http://schemas.microsoft.com/office/word/2010/wordprocessingDrawing" xmlns:wp="http://schemas.openxmlformats.org/drawingml/2006/wordprocessingDrawing" xmlns:w10="urn:schemas-microsoft-com:office:word" xmlns:w="http://schemas.openxmlformats.org/wordprocessingml/2006/main" xmlns:w14="http://schemas.microsoft.com/office/word/2010/wordml" xmlns:w15="http://schemas.microsoft.com/office/word/2012/wordml" xmlns:w16cex="http://schemas.microsoft.com/office/word/2018/wordml/cex" xmlns:w16cid="http://schemas.microsoft.com/office/word/2016/wordml/cid" xmlns:w16="http://schemas.microsoft.com/office/word/2018/wordml" xmlns:w16du="http://schemas.microsoft.com/office/word/2023/wordml/word16du" xmlns:w16sdtdh="http://schemas.microsoft.com/office/word/2020/wordml/sdtdatahash" xmlns:w16se="http://schemas.microsoft.com/office/word/2015/wordml/symex" xmlns:wpg="http://schemas.microsoft.com/office/word/2010/wordprocessingGroup" xmlns:wpi="http://schemas.microsoft.com/office/word/2010/wordprocessingInk" xmlns:wne="http://schemas.microsoft.com/office/word/2006/wordml" xmlns:wps="http://schemas.microsoft.com/office/word/2010/wordprocessingShape" mc:Ignorable="w14 w15 w16se w16cid w16 w16cex w16sdtdh w16du wp14">
   <w:endnote w:type="separator" w:id="-1">
     <w:p>
       <w:pPr>
@@ -22142,7 +22775,7 @@
 </file>
 
 <file path=word/footer1.xml><?xml version="1.0" encoding="utf-8"?>
-<w:ftr xmlns:wpc="http://schemas.microsoft.com/office/word/2010/wordprocessingCanvas" xmlns:cx="http://schemas.microsoft.com/office/drawing/2014/chartex" xmlns:cx1="http://schemas.microsoft.com/office/drawing/2015/9/8/chartex" xmlns:cx2="http://schemas.microsoft.com/office/drawing/2015/10/21/chartex" xmlns:cx3="http://schemas.microsoft.com/office/drawing/2016/5/9/chartex" xmlns:cx4="http://schemas.microsoft.com/office/drawing/2016/5/10/chartex" xmlns:cx5="http://schemas.microsoft.com/office/drawing/2016/5/11/chartex" xmlns:cx6="http://schemas.microsoft.com/office/drawing/2016/5/12/chartex" xmlns:cx7="http://schemas.microsoft.com/office/drawing/2016/5/13/chartex" xmlns:cx8="http://schemas.microsoft.com/office/drawing/2016/5/14/chartex" xmlns:mc="http://schemas.openxmlformats.org/markup-compatibility/2006" xmlns:aink="http://schemas.microsoft.com/office/drawing/2016/ink" xmlns:am3d="http://schemas.microsoft.com/office/drawing/2017/model3d" xmlns:o="urn:schemas-microsoft-com:office:office" xmlns:r="http://schemas.openxmlformats.org/officeDocument/2006/relationships" xmlns:m="http://schemas.openxmlformats.org/officeDocument/2006/math" xmlns:v="urn:schemas-microsoft-com:vml" xmlns:wp14="http://schemas.microsoft.com/office/word/2010/wordprocessingDrawing" xmlns:wp="http://schemas.openxmlformats.org/drawingml/2006/wordprocessingDrawing" xmlns:w10="urn:schemas-microsoft-com:office:word" xmlns:w="http://schemas.openxmlformats.org/wordprocessingml/2006/main" xmlns:w14="http://schemas.microsoft.com/office/word/2010/wordml" xmlns:w15="http://schemas.microsoft.com/office/word/2012/wordml" xmlns:w16cex="http://schemas.microsoft.com/office/word/2018/wordml/cex" xmlns:w16cid="http://schemas.microsoft.com/office/word/2016/wordml/cid" xmlns:w16="http://schemas.microsoft.com/office/word/2018/wordml" xmlns:w16sdtdh="http://schemas.microsoft.com/office/word/2020/wordml/sdtdatahash" xmlns:w16se="http://schemas.microsoft.com/office/word/2015/wordml/symex" xmlns:wpg="http://schemas.microsoft.com/office/word/2010/wordprocessingGroup" xmlns:wpi="http://schemas.microsoft.com/office/word/2010/wordprocessingInk" xmlns:wne="http://schemas.microsoft.com/office/word/2006/wordml" xmlns:wps="http://schemas.microsoft.com/office/word/2010/wordprocessingShape" mc:Ignorable="w14 w15 w16se w16cid w16 w16cex w16sdtdh wp14">
+<w:ftr xmlns:wpc="http://schemas.microsoft.com/office/word/2010/wordprocessingCanvas" xmlns:cx="http://schemas.microsoft.com/office/drawing/2014/chartex" xmlns:cx1="http://schemas.microsoft.com/office/drawing/2015/9/8/chartex" xmlns:cx2="http://schemas.microsoft.com/office/drawing/2015/10/21/chartex" xmlns:cx3="http://schemas.microsoft.com/office/drawing/2016/5/9/chartex" xmlns:cx4="http://schemas.microsoft.com/office/drawing/2016/5/10/chartex" xmlns:cx5="http://schemas.microsoft.com/office/drawing/2016/5/11/chartex" xmlns:cx6="http://schemas.microsoft.com/office/drawing/2016/5/12/chartex" xmlns:cx7="http://schemas.microsoft.com/office/drawing/2016/5/13/chartex" xmlns:cx8="http://schemas.microsoft.com/office/drawing/2016/5/14/chartex" xmlns:mc="http://schemas.openxmlformats.org/markup-compatibility/2006" xmlns:aink="http://schemas.microsoft.com/office/drawing/2016/ink" xmlns:am3d="http://schemas.microsoft.com/office/drawing/2017/model3d" xmlns:o="urn:schemas-microsoft-com:office:office" xmlns:oel="http://schemas.microsoft.com/office/2019/extlst" xmlns:r="http://schemas.openxmlformats.org/officeDocument/2006/relationships" xmlns:m="http://schemas.openxmlformats.org/officeDocument/2006/math" xmlns:v="urn:schemas-microsoft-com:vml" xmlns:wp14="http://schemas.microsoft.com/office/word/2010/wordprocessingDrawing" xmlns:wp="http://schemas.openxmlformats.org/drawingml/2006/wordprocessingDrawing" xmlns:w10="urn:schemas-microsoft-com:office:word" xmlns:w="http://schemas.openxmlformats.org/wordprocessingml/2006/main" xmlns:w14="http://schemas.microsoft.com/office/word/2010/wordml" xmlns:w15="http://schemas.microsoft.com/office/word/2012/wordml" xmlns:w16cex="http://schemas.microsoft.com/office/word/2018/wordml/cex" xmlns:w16cid="http://schemas.microsoft.com/office/word/2016/wordml/cid" xmlns:w16="http://schemas.microsoft.com/office/word/2018/wordml" xmlns:w16du="http://schemas.microsoft.com/office/word/2023/wordml/word16du" xmlns:w16sdtdh="http://schemas.microsoft.com/office/word/2020/wordml/sdtdatahash" xmlns:w16se="http://schemas.microsoft.com/office/word/2015/wordml/symex" xmlns:wpg="http://schemas.microsoft.com/office/word/2010/wordprocessingGroup" xmlns:wpi="http://schemas.microsoft.com/office/word/2010/wordprocessingInk" xmlns:wne="http://schemas.microsoft.com/office/word/2006/wordml" xmlns:wps="http://schemas.microsoft.com/office/word/2010/wordprocessingShape" mc:Ignorable="w14 w15 w16se w16cid w16 w16cex w16sdtdh w16du wp14">
   <w:p>
     <w:pPr>
       <w:pStyle w:val="Piedepgina"/>
@@ -22292,7 +22925,7 @@
 </file>
 
 <file path=word/footnotes.xml><?xml version="1.0" encoding="utf-8"?>
-<w:footnotes xmlns:wpc="http://schemas.microsoft.com/office/word/2010/wordprocessingCanvas" xmlns:cx="http://schemas.microsoft.com/office/drawing/2014/chartex" xmlns:cx1="http://schemas.microsoft.com/office/drawing/2015/9/8/chartex" xmlns:cx2="http://schemas.microsoft.com/office/drawing/2015/10/21/chartex" xmlns:cx3="http://schemas.microsoft.com/office/drawing/2016/5/9/chartex" xmlns:cx4="http://schemas.microsoft.com/office/drawing/2016/5/10/chartex" xmlns:cx5="http://schemas.microsoft.com/office/drawing/2016/5/11/chartex" xmlns:cx6="http://schemas.microsoft.com/office/drawing/2016/5/12/chartex" xmlns:cx7="http://schemas.microsoft.com/office/drawing/2016/5/13/chartex" xmlns:cx8="http://schemas.microsoft.com/office/drawing/2016/5/14/chartex" xmlns:mc="http://schemas.openxmlformats.org/markup-compatibility/2006" xmlns:aink="http://schemas.microsoft.com/office/drawing/2016/ink" xmlns:am3d="http://schemas.microsoft.com/office/drawing/2017/model3d" xmlns:o="urn:schemas-microsoft-com:office:office" xmlns:r="http://schemas.openxmlformats.org/officeDocument/2006/relationships" xmlns:m="http://schemas.openxmlformats.org/officeDocument/2006/math" xmlns:v="urn:schemas-microsoft-com:vml" xmlns:wp14="http://schemas.microsoft.com/office/word/2010/wordprocessingDrawing" xmlns:wp="http://schemas.openxmlformats.org/drawingml/2006/wordprocessingDrawing" xmlns:w10="urn:schemas-microsoft-com:office:word" xmlns:w="http://schemas.openxmlformats.org/wordprocessingml/2006/main" xmlns:w14="http://schemas.microsoft.com/office/word/2010/wordml" xmlns:w15="http://schemas.microsoft.com/office/word/2012/wordml" xmlns:w16cex="http://schemas.microsoft.com/office/word/2018/wordml/cex" xmlns:w16cid="http://schemas.microsoft.com/office/word/2016/wordml/cid" xmlns:w16="http://schemas.microsoft.com/office/word/2018/wordml" xmlns:w16sdtdh="http://schemas.microsoft.com/office/word/2020/wordml/sdtdatahash" xmlns:w16se="http://schemas.microsoft.com/office/word/2015/wordml/symex" xmlns:wpg="http://schemas.microsoft.com/office/word/2010/wordprocessingGroup" xmlns:wpi="http://schemas.microsoft.com/office/word/2010/wordprocessingInk" xmlns:wne="http://schemas.microsoft.com/office/word/2006/wordml" xmlns:wps="http://schemas.microsoft.com/office/word/2010/wordprocessingShape" mc:Ignorable="w14 w15 w16se w16cid w16 w16cex w16sdtdh wp14">
+<w:footnotes xmlns:wpc="http://schemas.microsoft.com/office/word/2010/wordprocessingCanvas" xmlns:cx="http://schemas.microsoft.com/office/drawing/2014/chartex" xmlns:cx1="http://schemas.microsoft.com/office/drawing/2015/9/8/chartex" xmlns:cx2="http://schemas.microsoft.com/office/drawing/2015/10/21/chartex" xmlns:cx3="http://schemas.microsoft.com/office/drawing/2016/5/9/chartex" xmlns:cx4="http://schemas.microsoft.com/office/drawing/2016/5/10/chartex" xmlns:cx5="http://schemas.microsoft.com/office/drawing/2016/5/11/chartex" xmlns:cx6="http://schemas.microsoft.com/office/drawing/2016/5/12/chartex" xmlns:cx7="http://schemas.microsoft.com/office/drawing/2016/5/13/chartex" xmlns:cx8="http://schemas.microsoft.com/office/drawing/2016/5/14/chartex" xmlns:mc="http://schemas.openxmlformats.org/markup-compatibility/2006" xmlns:aink="http://schemas.microsoft.com/office/drawing/2016/ink" xmlns:am3d="http://schemas.microsoft.com/office/drawing/2017/model3d" xmlns:o="urn:schemas-microsoft-com:office:office" xmlns:oel="http://schemas.microsoft.com/office/2019/extlst" xmlns:r="http://schemas.openxmlformats.org/officeDocument/2006/relationships" xmlns:m="http://schemas.openxmlformats.org/officeDocument/2006/math" xmlns:v="urn:schemas-microsoft-com:vml" xmlns:wp14="http://schemas.microsoft.com/office/word/2010/wordprocessingDrawing" xmlns:wp="http://schemas.openxmlformats.org/drawingml/2006/wordprocessingDrawing" xmlns:w10="urn:schemas-microsoft-com:office:word" xmlns:w="http://schemas.openxmlformats.org/wordprocessingml/2006/main" xmlns:w14="http://schemas.microsoft.com/office/word/2010/wordml" xmlns:w15="http://schemas.microsoft.com/office/word/2012/wordml" xmlns:w16cex="http://schemas.microsoft.com/office/word/2018/wordml/cex" xmlns:w16cid="http://schemas.microsoft.com/office/word/2016/wordml/cid" xmlns:w16="http://schemas.microsoft.com/office/word/2018/wordml" xmlns:w16du="http://schemas.microsoft.com/office/word/2023/wordml/word16du" xmlns:w16sdtdh="http://schemas.microsoft.com/office/word/2020/wordml/sdtdatahash" xmlns:w16se="http://schemas.microsoft.com/office/word/2015/wordml/symex" xmlns:wpg="http://schemas.microsoft.com/office/word/2010/wordprocessingGroup" xmlns:wpi="http://schemas.microsoft.com/office/word/2010/wordprocessingInk" xmlns:wne="http://schemas.microsoft.com/office/word/2006/wordml" xmlns:wps="http://schemas.microsoft.com/office/word/2010/wordprocessingShape" mc:Ignorable="w14 w15 w16se w16cid w16 w16cex w16sdtdh w16du wp14">
   <w:footnote w:type="separator" w:id="-1">
     <w:p>
       <w:pPr>
@@ -22317,7 +22950,7 @@
 </file>
 
 <file path=word/header1.xml><?xml version="1.0" encoding="utf-8"?>
-<w:hdr xmlns:wpc="http://schemas.microsoft.com/office/word/2010/wordprocessingCanvas" xmlns:cx="http://schemas.microsoft.com/office/drawing/2014/chartex" xmlns:cx1="http://schemas.microsoft.com/office/drawing/2015/9/8/chartex" xmlns:cx2="http://schemas.microsoft.com/office/drawing/2015/10/21/chartex" xmlns:cx3="http://schemas.microsoft.com/office/drawing/2016/5/9/chartex" xmlns:cx4="http://schemas.microsoft.com/office/drawing/2016/5/10/chartex" xmlns:cx5="http://schemas.microsoft.com/office/drawing/2016/5/11/chartex" xmlns:cx6="http://schemas.microsoft.com/office/drawing/2016/5/12/chartex" xmlns:cx7="http://schemas.microsoft.com/office/drawing/2016/5/13/chartex" xmlns:cx8="http://schemas.microsoft.com/office/drawing/2016/5/14/chartex" xmlns:mc="http://schemas.openxmlformats.org/markup-compatibility/2006" xmlns:aink="http://schemas.microsoft.com/office/drawing/2016/ink" xmlns:am3d="http://schemas.microsoft.com/office/drawing/2017/model3d" xmlns:o="urn:schemas-microsoft-com:office:office" xmlns:r="http://schemas.openxmlformats.org/officeDocument/2006/relationships" xmlns:m="http://schemas.openxmlformats.org/officeDocument/2006/math" xmlns:v="urn:schemas-microsoft-com:vml" xmlns:wp14="http://schemas.microsoft.com/office/word/2010/wordprocessingDrawing" xmlns:wp="http://schemas.openxmlformats.org/drawingml/2006/wordprocessingDrawing" xmlns:w10="urn:schemas-microsoft-com:office:word" xmlns:w="http://schemas.openxmlformats.org/wordprocessingml/2006/main" xmlns:w14="http://schemas.microsoft.com/office/word/2010/wordml" xmlns:w15="http://schemas.microsoft.com/office/word/2012/wordml" xmlns:w16cex="http://schemas.microsoft.com/office/word/2018/wordml/cex" xmlns:w16cid="http://schemas.microsoft.com/office/word/2016/wordml/cid" xmlns:w16="http://schemas.microsoft.com/office/word/2018/wordml" xmlns:w16sdtdh="http://schemas.microsoft.com/office/word/2020/wordml/sdtdatahash" xmlns:w16se="http://schemas.microsoft.com/office/word/2015/wordml/symex" xmlns:wpg="http://schemas.microsoft.com/office/word/2010/wordprocessingGroup" xmlns:wpi="http://schemas.microsoft.com/office/word/2010/wordprocessingInk" xmlns:wne="http://schemas.microsoft.com/office/word/2006/wordml" xmlns:wps="http://schemas.microsoft.com/office/word/2010/wordprocessingShape" mc:Ignorable="w14 w15 w16se w16cid w16 w16cex w16sdtdh wp14">
+<w:hdr xmlns:wpc="http://schemas.microsoft.com/office/word/2010/wordprocessingCanvas" xmlns:cx="http://schemas.microsoft.com/office/drawing/2014/chartex" xmlns:cx1="http://schemas.microsoft.com/office/drawing/2015/9/8/chartex" xmlns:cx2="http://schemas.microsoft.com/office/drawing/2015/10/21/chartex" xmlns:cx3="http://schemas.microsoft.com/office/drawing/2016/5/9/chartex" xmlns:cx4="http://schemas.microsoft.com/office/drawing/2016/5/10/chartex" xmlns:cx5="http://schemas.microsoft.com/office/drawing/2016/5/11/chartex" xmlns:cx6="http://schemas.microsoft.com/office/drawing/2016/5/12/chartex" xmlns:cx7="http://schemas.microsoft.com/office/drawing/2016/5/13/chartex" xmlns:cx8="http://schemas.microsoft.com/office/drawing/2016/5/14/chartex" xmlns:mc="http://schemas.openxmlformats.org/markup-compatibility/2006" xmlns:aink="http://schemas.microsoft.com/office/drawing/2016/ink" xmlns:am3d="http://schemas.microsoft.com/office/drawing/2017/model3d" xmlns:o="urn:schemas-microsoft-com:office:office" xmlns:oel="http://schemas.microsoft.com/office/2019/extlst" xmlns:r="http://schemas.openxmlformats.org/officeDocument/2006/relationships" xmlns:m="http://schemas.openxmlformats.org/officeDocument/2006/math" xmlns:v="urn:schemas-microsoft-com:vml" xmlns:wp14="http://schemas.microsoft.com/office/word/2010/wordprocessingDrawing" xmlns:wp="http://schemas.openxmlformats.org/drawingml/2006/wordprocessingDrawing" xmlns:w10="urn:schemas-microsoft-com:office:word" xmlns:w="http://schemas.openxmlformats.org/wordprocessingml/2006/main" xmlns:w14="http://schemas.microsoft.com/office/word/2010/wordml" xmlns:w15="http://schemas.microsoft.com/office/word/2012/wordml" xmlns:w16cex="http://schemas.microsoft.com/office/word/2018/wordml/cex" xmlns:w16cid="http://schemas.microsoft.com/office/word/2016/wordml/cid" xmlns:w16="http://schemas.microsoft.com/office/word/2018/wordml" xmlns:w16du="http://schemas.microsoft.com/office/word/2023/wordml/word16du" xmlns:w16sdtdh="http://schemas.microsoft.com/office/word/2020/wordml/sdtdatahash" xmlns:w16se="http://schemas.microsoft.com/office/word/2015/wordml/symex" xmlns:wpg="http://schemas.microsoft.com/office/word/2010/wordprocessingGroup" xmlns:wpi="http://schemas.microsoft.com/office/word/2010/wordprocessingInk" xmlns:wne="http://schemas.microsoft.com/office/word/2006/wordml" xmlns:wps="http://schemas.microsoft.com/office/word/2010/wordprocessingShape" mc:Ignorable="w14 w15 w16se w16cid w16 w16cex w16sdtdh w16du wp14">
   <w:p>
     <w:pPr>
       <w:pStyle w:val="Encabezado"/>
@@ -22345,7 +22978,7 @@
 </file>
 
 <file path=word/numbering.xml><?xml version="1.0" encoding="utf-8"?>
-<w:numbering xmlns:wpc="http://schemas.microsoft.com/office/word/2010/wordprocessingCanvas" xmlns:cx="http://schemas.microsoft.com/office/drawing/2014/chartex" xmlns:cx1="http://schemas.microsoft.com/office/drawing/2015/9/8/chartex" xmlns:cx2="http://schemas.microsoft.com/office/drawing/2015/10/21/chartex" xmlns:cx3="http://schemas.microsoft.com/office/drawing/2016/5/9/chartex" xmlns:cx4="http://schemas.microsoft.com/office/drawing/2016/5/10/chartex" xmlns:cx5="http://schemas.microsoft.com/office/drawing/2016/5/11/chartex" xmlns:cx6="http://schemas.microsoft.com/office/drawing/2016/5/12/chartex" xmlns:cx7="http://schemas.microsoft.com/office/drawing/2016/5/13/chartex" xmlns:cx8="http://schemas.microsoft.com/office/drawing/2016/5/14/chartex" xmlns:mc="http://schemas.openxmlformats.org/markup-compatibility/2006" xmlns:aink="http://schemas.microsoft.com/office/drawing/2016/ink" xmlns:am3d="http://schemas.microsoft.com/office/drawing/2017/model3d" xmlns:o="urn:schemas-microsoft-com:office:office" xmlns:r="http://schemas.openxmlformats.org/officeDocument/2006/relationships" xmlns:m="http://schemas.openxmlformats.org/officeDocument/2006/math" xmlns:v="urn:schemas-microsoft-com:vml" xmlns:wp14="http://schemas.microsoft.com/office/word/2010/wordprocessingDrawing" xmlns:wp="http://schemas.openxmlformats.org/drawingml/2006/wordprocessingDrawing" xmlns:w10="urn:schemas-microsoft-com:office:word" xmlns:w="http://schemas.openxmlformats.org/wordprocessingml/2006/main" xmlns:w14="http://schemas.microsoft.com/office/word/2010/wordml" xmlns:w15="http://schemas.microsoft.com/office/word/2012/wordml" xmlns:w16cex="http://schemas.microsoft.com/office/word/2018/wordml/cex" xmlns:w16cid="http://schemas.microsoft.com/office/word/2016/wordml/cid" xmlns:w16="http://schemas.microsoft.com/office/word/2018/wordml" xmlns:w16sdtdh="http://schemas.microsoft.com/office/word/2020/wordml/sdtdatahash" xmlns:w16se="http://schemas.microsoft.com/office/word/2015/wordml/symex" xmlns:wpg="http://schemas.microsoft.com/office/word/2010/wordprocessingGroup" xmlns:wpi="http://schemas.microsoft.com/office/word/2010/wordprocessingInk" xmlns:wne="http://schemas.microsoft.com/office/word/2006/wordml" xmlns:wps="http://schemas.microsoft.com/office/word/2010/wordprocessingShape" mc:Ignorable="w14 w15 w16se w16cid w16 w16cex w16sdtdh wp14">
+<w:numbering xmlns:wpc="http://schemas.microsoft.com/office/word/2010/wordprocessingCanvas" xmlns:cx="http://schemas.microsoft.com/office/drawing/2014/chartex" xmlns:cx1="http://schemas.microsoft.com/office/drawing/2015/9/8/chartex" xmlns:cx2="http://schemas.microsoft.com/office/drawing/2015/10/21/chartex" xmlns:cx3="http://schemas.microsoft.com/office/drawing/2016/5/9/chartex" xmlns:cx4="http://schemas.microsoft.com/office/drawing/2016/5/10/chartex" xmlns:cx5="http://schemas.microsoft.com/office/drawing/2016/5/11/chartex" xmlns:cx6="http://schemas.microsoft.com/office/drawing/2016/5/12/chartex" xmlns:cx7="http://schemas.microsoft.com/office/drawing/2016/5/13/chartex" xmlns:cx8="http://schemas.microsoft.com/office/drawing/2016/5/14/chartex" xmlns:mc="http://schemas.openxmlformats.org/markup-compatibility/2006" xmlns:aink="http://schemas.microsoft.com/office/drawing/2016/ink" xmlns:am3d="http://schemas.microsoft.com/office/drawing/2017/model3d" xmlns:o="urn:schemas-microsoft-com:office:office" xmlns:oel="http://schemas.microsoft.com/office/2019/extlst" xmlns:r="http://schemas.openxmlformats.org/officeDocument/2006/relationships" xmlns:m="http://schemas.openxmlformats.org/officeDocument/2006/math" xmlns:v="urn:schemas-microsoft-com:vml" xmlns:wp14="http://schemas.microsoft.com/office/word/2010/wordprocessingDrawing" xmlns:wp="http://schemas.openxmlformats.org/drawingml/2006/wordprocessingDrawing" xmlns:w10="urn:schemas-microsoft-com:office:word" xmlns:w="http://schemas.openxmlformats.org/wordprocessingml/2006/main" xmlns:w14="http://schemas.microsoft.com/office/word/2010/wordml" xmlns:w15="http://schemas.microsoft.com/office/word/2012/wordml" xmlns:w16cex="http://schemas.microsoft.com/office/word/2018/wordml/cex" xmlns:w16cid="http://schemas.microsoft.com/office/word/2016/wordml/cid" xmlns:w16="http://schemas.microsoft.com/office/word/2018/wordml" xmlns:w16du="http://schemas.microsoft.com/office/word/2023/wordml/word16du" xmlns:w16sdtdh="http://schemas.microsoft.com/office/word/2020/wordml/sdtdatahash" xmlns:w16se="http://schemas.microsoft.com/office/word/2015/wordml/symex" xmlns:wpg="http://schemas.microsoft.com/office/word/2010/wordprocessingGroup" xmlns:wpi="http://schemas.microsoft.com/office/word/2010/wordprocessingInk" xmlns:wne="http://schemas.microsoft.com/office/word/2006/wordml" xmlns:wps="http://schemas.microsoft.com/office/word/2010/wordprocessingShape" mc:Ignorable="w14 w15 w16se w16cid w16 w16cex w16sdtdh w16du wp14">
   <w:abstractNum w:abstractNumId="0" w15:restartNumberingAfterBreak="0">
     <w:nsid w:val="49CF5EE7"/>
     <w:multiLevelType w:val="multilevel"/>
@@ -22644,17 +23277,17 @@
       </w:rPr>
     </w:lvl>
   </w:abstractNum>
-  <w:num w:numId="1">
+  <w:num w:numId="1" w16cid:durableId="1443987313">
     <w:abstractNumId w:val="1"/>
   </w:num>
-  <w:num w:numId="2">
+  <w:num w:numId="2" w16cid:durableId="119763079">
     <w:abstractNumId w:val="0"/>
   </w:num>
 </w:numbering>
 </file>
 
 <file path=word/styles.xml><?xml version="1.0" encoding="utf-8"?>
-<w:styles xmlns:mc="http://schemas.openxmlformats.org/markup-compatibility/2006" xmlns:r="http://schemas.openxmlformats.org/officeDocument/2006/relationships" xmlns:w="http://schemas.openxmlformats.org/wordprocessingml/2006/main" xmlns:w14="http://schemas.microsoft.com/office/word/2010/wordml" xmlns:w15="http://schemas.microsoft.com/office/word/2012/wordml" xmlns:w16cex="http://schemas.microsoft.com/office/word/2018/wordml/cex" xmlns:w16cid="http://schemas.microsoft.com/office/word/2016/wordml/cid" xmlns:w16="http://schemas.microsoft.com/office/word/2018/wordml" xmlns:w16sdtdh="http://schemas.microsoft.com/office/word/2020/wordml/sdtdatahash" xmlns:w16se="http://schemas.microsoft.com/office/word/2015/wordml/symex" mc:Ignorable="w14 w15 w16se w16cid w16 w16cex w16sdtdh">
+<w:styles xmlns:mc="http://schemas.openxmlformats.org/markup-compatibility/2006" xmlns:r="http://schemas.openxmlformats.org/officeDocument/2006/relationships" xmlns:w="http://schemas.openxmlformats.org/wordprocessingml/2006/main" xmlns:w14="http://schemas.microsoft.com/office/word/2010/wordml" xmlns:w15="http://schemas.microsoft.com/office/word/2012/wordml" xmlns:w16cex="http://schemas.microsoft.com/office/word/2018/wordml/cex" xmlns:w16cid="http://schemas.microsoft.com/office/word/2016/wordml/cid" xmlns:w16="http://schemas.microsoft.com/office/word/2018/wordml" xmlns:w16du="http://schemas.microsoft.com/office/word/2023/wordml/word16du" xmlns:w16sdtdh="http://schemas.microsoft.com/office/word/2020/wordml/sdtdatahash" xmlns:w16se="http://schemas.microsoft.com/office/word/2015/wordml/symex" mc:Ignorable="w14 w15 w16se w16cid w16 w16cex w16sdtdh w16du">
   <w:docDefaults>
     <w:rPrDefault>
       <w:rPr>

</xml_diff>

<commit_message>
Actualizados words y corregido error en el pdf diccionario edt
</commit_message>
<xml_diff>
--- a/docs/words/Alcance/DICCIONARIO DE LA EDT_v1.1.docx
+++ b/docs/words/Alcance/DICCIONARIO DE LA EDT_v1.1.docx
@@ -1814,6 +1814,223 @@
           </w:p>
         </w:tc>
       </w:tr>
+      <w:tr>
+        <w:tc>
+          <w:tcPr>
+            <w:tcW w:w="738" w:type="dxa"/>
+            <w:vAlign w:val="center"/>
+          </w:tcPr>
+          <w:p>
+            <w:pPr>
+              <w:spacing w:before="120" w:after="120"/>
+              <w:jc w:val="center"/>
+              <w:rPr>
+                <w:rFonts w:cs="Arial"/>
+                <w:b/>
+                <w:sz w:val="20"/>
+                <w:szCs w:val="20"/>
+              </w:rPr>
+            </w:pPr>
+            <w:r>
+              <w:rPr>
+                <w:rFonts w:cs="Arial"/>
+                <w:b/>
+                <w:sz w:val="20"/>
+                <w:szCs w:val="20"/>
+              </w:rPr>
+              <w:t>A3</w:t>
+            </w:r>
+          </w:p>
+        </w:tc>
+        <w:tc>
+          <w:tcPr>
+            <w:tcW w:w="2347" w:type="dxa"/>
+            <w:vAlign w:val="center"/>
+          </w:tcPr>
+          <w:p>
+            <w:pPr>
+              <w:spacing w:after="0"/>
+              <w:rPr>
+                <w:rFonts w:cs="Arial"/>
+                <w:b/>
+                <w:sz w:val="20"/>
+                <w:szCs w:val="20"/>
+              </w:rPr>
+            </w:pPr>
+            <w:r>
+              <w:rPr>
+                <w:rFonts w:cs="Arial"/>
+                <w:b/>
+                <w:sz w:val="20"/>
+                <w:szCs w:val="20"/>
+              </w:rPr>
+              <w:t>Revisión de coherencia</w:t>
+            </w:r>
+          </w:p>
+        </w:tc>
+        <w:tc>
+          <w:tcPr>
+            <w:tcW w:w="1277" w:type="dxa"/>
+            <w:vAlign w:val="center"/>
+          </w:tcPr>
+          <w:p>
+            <w:pPr>
+              <w:spacing w:after="0"/>
+              <w:jc w:val="center"/>
+              <w:rPr>
+                <w:rFonts w:cs="Arial"/>
+                <w:b/>
+                <w:sz w:val="20"/>
+                <w:szCs w:val="20"/>
+              </w:rPr>
+            </w:pPr>
+            <w:r>
+              <w:rPr>
+                <w:rFonts w:cs="Arial"/>
+                <w:b/>
+                <w:sz w:val="20"/>
+                <w:szCs w:val="20"/>
+              </w:rPr>
+              <w:t>Word</w:t>
+            </w:r>
+          </w:p>
+        </w:tc>
+        <w:tc>
+          <w:tcPr>
+            <w:tcW w:w="1454" w:type="dxa"/>
+            <w:vAlign w:val="center"/>
+          </w:tcPr>
+          <w:p>
+            <w:pPr>
+              <w:spacing w:after="0"/>
+              <w:jc w:val="center"/>
+              <w:rPr>
+                <w:rFonts w:cs="Arial"/>
+                <w:b/>
+                <w:sz w:val="20"/>
+                <w:szCs w:val="20"/>
+              </w:rPr>
+            </w:pPr>
+            <w:r>
+              <w:rPr>
+                <w:rFonts w:cs="Arial"/>
+                <w:b/>
+                <w:sz w:val="20"/>
+                <w:szCs w:val="20"/>
+              </w:rPr>
+              <w:t>1h30min</w:t>
+            </w:r>
+          </w:p>
+        </w:tc>
+        <w:tc>
+          <w:tcPr>
+            <w:tcW w:w="1454" w:type="dxa"/>
+            <w:vAlign w:val="center"/>
+          </w:tcPr>
+          <w:p>
+            <w:pPr>
+              <w:spacing w:after="0"/>
+              <w:jc w:val="right"/>
+              <w:rPr>
+                <w:rFonts w:cs="Arial"/>
+                <w:b/>
+                <w:sz w:val="20"/>
+                <w:szCs w:val="20"/>
+              </w:rPr>
+            </w:pPr>
+          </w:p>
+        </w:tc>
+        <w:tc>
+          <w:tcPr>
+            <w:tcW w:w="1454" w:type="dxa"/>
+            <w:vAlign w:val="center"/>
+          </w:tcPr>
+          <w:p>
+            <w:pPr>
+              <w:spacing w:after="0"/>
+              <w:jc w:val="right"/>
+              <w:rPr>
+                <w:rFonts w:cs="Arial"/>
+                <w:b/>
+                <w:sz w:val="20"/>
+                <w:szCs w:val="20"/>
+              </w:rPr>
+            </w:pPr>
+          </w:p>
+        </w:tc>
+        <w:tc>
+          <w:tcPr>
+            <w:tcW w:w="1454" w:type="dxa"/>
+            <w:vAlign w:val="center"/>
+          </w:tcPr>
+          <w:p>
+            <w:pPr>
+              <w:spacing w:after="0"/>
+              <w:jc w:val="center"/>
+              <w:rPr>
+                <w:rFonts w:cs="Arial"/>
+                <w:b/>
+                <w:sz w:val="20"/>
+                <w:szCs w:val="20"/>
+              </w:rPr>
+            </w:pPr>
+          </w:p>
+        </w:tc>
+        <w:tc>
+          <w:tcPr>
+            <w:tcW w:w="1454" w:type="dxa"/>
+            <w:vAlign w:val="center"/>
+          </w:tcPr>
+          <w:p>
+            <w:pPr>
+              <w:spacing w:after="0"/>
+              <w:jc w:val="right"/>
+              <w:rPr>
+                <w:rFonts w:cs="Arial"/>
+                <w:b/>
+                <w:sz w:val="20"/>
+                <w:szCs w:val="20"/>
+              </w:rPr>
+            </w:pPr>
+          </w:p>
+        </w:tc>
+        <w:tc>
+          <w:tcPr>
+            <w:tcW w:w="1454" w:type="dxa"/>
+            <w:vAlign w:val="center"/>
+          </w:tcPr>
+          <w:p>
+            <w:pPr>
+              <w:spacing w:after="0"/>
+              <w:jc w:val="right"/>
+              <w:rPr>
+                <w:rFonts w:cs="Arial"/>
+                <w:b/>
+                <w:sz w:val="20"/>
+                <w:szCs w:val="20"/>
+              </w:rPr>
+            </w:pPr>
+          </w:p>
+        </w:tc>
+        <w:tc>
+          <w:tcPr>
+            <w:tcW w:w="1454" w:type="dxa"/>
+            <w:vAlign w:val="center"/>
+          </w:tcPr>
+          <w:p>
+            <w:pPr>
+              <w:spacing w:after="0"/>
+              <w:jc w:val="right"/>
+              <w:rPr>
+                <w:rFonts w:cs="Arial"/>
+                <w:b/>
+                <w:sz w:val="20"/>
+                <w:szCs w:val="20"/>
+              </w:rPr>
+            </w:pPr>
+          </w:p>
+        </w:tc>
+      </w:tr>
     </w:tbl>
     <w:p>
       <w:pPr>
@@ -3206,7 +3423,7 @@
                 <w:sz w:val="20"/>
                 <w:szCs w:val="20"/>
               </w:rPr>
-              <w:t>3</w:t>
+              <w:t>4</w:t>
             </w:r>
           </w:p>
         </w:tc>
@@ -3304,6 +3521,222 @@
                 <w:szCs w:val="20"/>
               </w:rPr>
               <w:t>4 semanas</w:t>
+            </w:r>
+          </w:p>
+        </w:tc>
+        <w:tc>
+          <w:tcPr>
+            <w:tcW w:w="1454" w:type="dxa"/>
+            <w:vAlign w:val="center"/>
+          </w:tcPr>
+          <w:p>
+            <w:pPr>
+              <w:spacing w:after="0"/>
+              <w:jc w:val="right"/>
+              <w:rPr>
+                <w:rFonts w:cs="Arial"/>
+                <w:b/>
+                <w:sz w:val="20"/>
+                <w:szCs w:val="20"/>
+              </w:rPr>
+            </w:pPr>
+          </w:p>
+        </w:tc>
+        <w:tc>
+          <w:tcPr>
+            <w:tcW w:w="1454" w:type="dxa"/>
+            <w:vAlign w:val="center"/>
+          </w:tcPr>
+          <w:p>
+            <w:pPr>
+              <w:spacing w:after="0"/>
+              <w:jc w:val="right"/>
+              <w:rPr>
+                <w:rFonts w:cs="Arial"/>
+                <w:b/>
+                <w:sz w:val="20"/>
+                <w:szCs w:val="20"/>
+              </w:rPr>
+            </w:pPr>
+          </w:p>
+        </w:tc>
+        <w:tc>
+          <w:tcPr>
+            <w:tcW w:w="1454" w:type="dxa"/>
+            <w:vAlign w:val="center"/>
+          </w:tcPr>
+          <w:p>
+            <w:pPr>
+              <w:spacing w:after="0"/>
+              <w:jc w:val="center"/>
+              <w:rPr>
+                <w:rFonts w:cs="Arial"/>
+                <w:b/>
+                <w:sz w:val="20"/>
+                <w:szCs w:val="20"/>
+              </w:rPr>
+            </w:pPr>
+          </w:p>
+        </w:tc>
+        <w:tc>
+          <w:tcPr>
+            <w:tcW w:w="1454" w:type="dxa"/>
+            <w:vAlign w:val="center"/>
+          </w:tcPr>
+          <w:p>
+            <w:pPr>
+              <w:spacing w:after="0"/>
+              <w:jc w:val="right"/>
+              <w:rPr>
+                <w:rFonts w:cs="Arial"/>
+                <w:b/>
+                <w:sz w:val="20"/>
+                <w:szCs w:val="20"/>
+              </w:rPr>
+            </w:pPr>
+          </w:p>
+        </w:tc>
+        <w:tc>
+          <w:tcPr>
+            <w:tcW w:w="1454" w:type="dxa"/>
+            <w:vAlign w:val="center"/>
+          </w:tcPr>
+          <w:p>
+            <w:pPr>
+              <w:spacing w:after="0"/>
+              <w:jc w:val="right"/>
+              <w:rPr>
+                <w:rFonts w:cs="Arial"/>
+                <w:b/>
+                <w:sz w:val="20"/>
+                <w:szCs w:val="20"/>
+              </w:rPr>
+            </w:pPr>
+          </w:p>
+        </w:tc>
+        <w:tc>
+          <w:tcPr>
+            <w:tcW w:w="1454" w:type="dxa"/>
+            <w:vAlign w:val="center"/>
+          </w:tcPr>
+          <w:p>
+            <w:pPr>
+              <w:spacing w:after="0"/>
+              <w:jc w:val="right"/>
+              <w:rPr>
+                <w:rFonts w:cs="Arial"/>
+                <w:b/>
+                <w:sz w:val="20"/>
+                <w:szCs w:val="20"/>
+              </w:rPr>
+            </w:pPr>
+          </w:p>
+        </w:tc>
+      </w:tr>
+      <w:tr>
+        <w:tc>
+          <w:tcPr>
+            <w:tcW w:w="738" w:type="dxa"/>
+            <w:vAlign w:val="center"/>
+          </w:tcPr>
+          <w:p>
+            <w:pPr>
+              <w:spacing w:before="120" w:after="120"/>
+              <w:jc w:val="center"/>
+              <w:rPr>
+                <w:rFonts w:cs="Arial"/>
+                <w:b/>
+                <w:sz w:val="20"/>
+                <w:szCs w:val="20"/>
+              </w:rPr>
+            </w:pPr>
+            <w:r>
+              <w:rPr>
+                <w:rFonts w:cs="Arial"/>
+                <w:b/>
+                <w:sz w:val="20"/>
+                <w:szCs w:val="20"/>
+              </w:rPr>
+              <w:t>A5</w:t>
+            </w:r>
+          </w:p>
+        </w:tc>
+        <w:tc>
+          <w:tcPr>
+            <w:tcW w:w="2170" w:type="dxa"/>
+            <w:vAlign w:val="center"/>
+          </w:tcPr>
+          <w:p>
+            <w:pPr>
+              <w:spacing w:after="0"/>
+              <w:rPr>
+                <w:rFonts w:cs="Arial"/>
+                <w:b/>
+                <w:sz w:val="20"/>
+                <w:szCs w:val="20"/>
+              </w:rPr>
+            </w:pPr>
+            <w:r>
+              <w:rPr>
+                <w:rFonts w:cs="Arial"/>
+                <w:b/>
+                <w:sz w:val="20"/>
+                <w:szCs w:val="20"/>
+              </w:rPr>
+              <w:t>Revisión de calidad</w:t>
+            </w:r>
+          </w:p>
+        </w:tc>
+        <w:tc>
+          <w:tcPr>
+            <w:tcW w:w="1454" w:type="dxa"/>
+            <w:vAlign w:val="center"/>
+          </w:tcPr>
+          <w:p>
+            <w:pPr>
+              <w:spacing w:after="0"/>
+              <w:rPr>
+                <w:rFonts w:cs="Arial"/>
+                <w:b/>
+                <w:sz w:val="20"/>
+                <w:szCs w:val="20"/>
+              </w:rPr>
+            </w:pPr>
+            <w:r>
+              <w:rPr>
+                <w:rFonts w:cs="Arial"/>
+                <w:b/>
+                <w:sz w:val="20"/>
+                <w:szCs w:val="20"/>
+              </w:rPr>
+              <w:t>Word</w:t>
+            </w:r>
+          </w:p>
+        </w:tc>
+        <w:tc>
+          <w:tcPr>
+            <w:tcW w:w="1454" w:type="dxa"/>
+            <w:vAlign w:val="center"/>
+          </w:tcPr>
+          <w:p>
+            <w:pPr>
+              <w:spacing w:after="0"/>
+              <w:jc w:val="center"/>
+              <w:rPr>
+                <w:rFonts w:cs="Arial"/>
+                <w:b/>
+                <w:sz w:val="20"/>
+                <w:szCs w:val="20"/>
+              </w:rPr>
+            </w:pPr>
+            <w:r>
+              <w:rPr>
+                <w:rFonts w:cs="Arial"/>
+                <w:b/>
+                <w:sz w:val="20"/>
+                <w:szCs w:val="20"/>
+              </w:rPr>
+              <w:t>3horas</w:t>
             </w:r>
           </w:p>
         </w:tc>
@@ -4943,7 +5376,7 @@
                 <w:sz w:val="20"/>
                 <w:szCs w:val="20"/>
               </w:rPr>
-              <w:t>4</w:t>
+              <w:t>6</w:t>
             </w:r>
           </w:p>
         </w:tc>
@@ -5023,6 +5456,205 @@
               </w:rPr>
               <w:t>8 horas</w:t>
             </w:r>
+          </w:p>
+        </w:tc>
+        <w:tc>
+          <w:tcPr>
+            <w:tcW w:w="1454" w:type="dxa"/>
+            <w:vAlign w:val="center"/>
+          </w:tcPr>
+          <w:p>
+            <w:pPr>
+              <w:spacing w:after="0"/>
+              <w:jc w:val="right"/>
+              <w:rPr>
+                <w:rFonts w:cs="Arial"/>
+                <w:b/>
+                <w:sz w:val="20"/>
+                <w:szCs w:val="20"/>
+              </w:rPr>
+            </w:pPr>
+          </w:p>
+        </w:tc>
+        <w:tc>
+          <w:tcPr>
+            <w:tcW w:w="1454" w:type="dxa"/>
+            <w:vAlign w:val="center"/>
+          </w:tcPr>
+          <w:p>
+            <w:pPr>
+              <w:spacing w:after="0"/>
+              <w:jc w:val="right"/>
+              <w:rPr>
+                <w:rFonts w:cs="Arial"/>
+                <w:b/>
+                <w:sz w:val="20"/>
+                <w:szCs w:val="20"/>
+              </w:rPr>
+            </w:pPr>
+          </w:p>
+        </w:tc>
+        <w:tc>
+          <w:tcPr>
+            <w:tcW w:w="1454" w:type="dxa"/>
+            <w:vAlign w:val="center"/>
+          </w:tcPr>
+          <w:p>
+            <w:pPr>
+              <w:spacing w:after="0"/>
+              <w:jc w:val="center"/>
+              <w:rPr>
+                <w:rFonts w:cs="Arial"/>
+                <w:b/>
+                <w:sz w:val="20"/>
+                <w:szCs w:val="20"/>
+              </w:rPr>
+            </w:pPr>
+          </w:p>
+        </w:tc>
+        <w:tc>
+          <w:tcPr>
+            <w:tcW w:w="1454" w:type="dxa"/>
+            <w:vAlign w:val="center"/>
+          </w:tcPr>
+          <w:p>
+            <w:pPr>
+              <w:spacing w:after="0"/>
+              <w:jc w:val="right"/>
+              <w:rPr>
+                <w:rFonts w:cs="Arial"/>
+                <w:b/>
+                <w:sz w:val="20"/>
+                <w:szCs w:val="20"/>
+              </w:rPr>
+            </w:pPr>
+          </w:p>
+        </w:tc>
+        <w:tc>
+          <w:tcPr>
+            <w:tcW w:w="1454" w:type="dxa"/>
+            <w:vAlign w:val="center"/>
+          </w:tcPr>
+          <w:p>
+            <w:pPr>
+              <w:spacing w:after="0"/>
+              <w:jc w:val="right"/>
+              <w:rPr>
+                <w:rFonts w:cs="Arial"/>
+                <w:b/>
+                <w:sz w:val="20"/>
+                <w:szCs w:val="20"/>
+              </w:rPr>
+            </w:pPr>
+          </w:p>
+        </w:tc>
+        <w:tc>
+          <w:tcPr>
+            <w:tcW w:w="1454" w:type="dxa"/>
+            <w:vAlign w:val="center"/>
+          </w:tcPr>
+          <w:p>
+            <w:pPr>
+              <w:spacing w:after="0"/>
+              <w:jc w:val="right"/>
+              <w:rPr>
+                <w:rFonts w:cs="Arial"/>
+                <w:b/>
+                <w:sz w:val="20"/>
+                <w:szCs w:val="20"/>
+              </w:rPr>
+            </w:pPr>
+          </w:p>
+        </w:tc>
+      </w:tr>
+      <w:tr>
+        <w:tc>
+          <w:tcPr>
+            <w:tcW w:w="738" w:type="dxa"/>
+            <w:vAlign w:val="center"/>
+          </w:tcPr>
+          <w:p>
+            <w:pPr>
+              <w:spacing w:before="120" w:after="120"/>
+              <w:jc w:val="center"/>
+              <w:rPr>
+                <w:rFonts w:cs="Arial"/>
+                <w:b/>
+                <w:bCs/>
+                <w:sz w:val="20"/>
+                <w:szCs w:val="20"/>
+              </w:rPr>
+            </w:pPr>
+            <w:r>
+              <w:rPr>
+                <w:rFonts w:cs="Arial"/>
+                <w:b/>
+                <w:bCs/>
+                <w:sz w:val="20"/>
+                <w:szCs w:val="20"/>
+              </w:rPr>
+              <w:t>A7</w:t>
+            </w:r>
+          </w:p>
+        </w:tc>
+        <w:tc>
+          <w:tcPr>
+            <w:tcW w:w="2170" w:type="dxa"/>
+            <w:vAlign w:val="center"/>
+          </w:tcPr>
+          <w:p>
+            <w:pPr>
+              <w:spacing w:after="0"/>
+              <w:rPr>
+                <w:rFonts w:cs="Arial"/>
+                <w:b/>
+                <w:sz w:val="20"/>
+                <w:szCs w:val="20"/>
+              </w:rPr>
+            </w:pPr>
+            <w:r>
+              <w:rPr>
+                <w:rFonts w:cs="Arial"/>
+                <w:b/>
+                <w:sz w:val="20"/>
+                <w:szCs w:val="20"/>
+              </w:rPr>
+              <w:t>Prototipo funcional</w:t>
+            </w:r>
+          </w:p>
+        </w:tc>
+        <w:tc>
+          <w:tcPr>
+            <w:tcW w:w="1454" w:type="dxa"/>
+          </w:tcPr>
+          <w:p>
+            <w:pPr>
+              <w:spacing w:after="0"/>
+              <w:rPr>
+                <w:rFonts w:cs="Arial"/>
+                <w:b/>
+                <w:sz w:val="20"/>
+                <w:szCs w:val="20"/>
+              </w:rPr>
+            </w:pPr>
+          </w:p>
+        </w:tc>
+        <w:tc>
+          <w:tcPr>
+            <w:tcW w:w="1454" w:type="dxa"/>
+            <w:vAlign w:val="center"/>
+          </w:tcPr>
+          <w:p>
+            <w:pPr>
+              <w:spacing w:after="0"/>
+              <w:jc w:val="center"/>
+              <w:rPr>
+                <w:rFonts w:cs="Arial"/>
+                <w:b/>
+                <w:sz w:val="20"/>
+                <w:szCs w:val="20"/>
+              </w:rPr>
+            </w:pPr>
           </w:p>
         </w:tc>
         <w:tc>
@@ -6184,7 +6816,7 @@
                 <w:sz w:val="20"/>
                 <w:szCs w:val="20"/>
               </w:rPr>
-              <w:t>5</w:t>
+              <w:t>8</w:t>
             </w:r>
           </w:p>
         </w:tc>
@@ -6430,7 +7062,7 @@
                 <w:sz w:val="20"/>
                 <w:szCs w:val="20"/>
               </w:rPr>
-              <w:t>6</w:t>
+              <w:t>9</w:t>
             </w:r>
           </w:p>
         </w:tc>
@@ -6492,8 +7124,217 @@
                 <w:sz w:val="20"/>
                 <w:szCs w:val="20"/>
               </w:rPr>
-              <w:t xml:space="preserve">, Django, </w:t>
-            </w:r>
+              <w:t>, Django, Github</w:t>
+            </w:r>
+          </w:p>
+        </w:tc>
+        <w:tc>
+          <w:tcPr>
+            <w:tcW w:w="1454" w:type="dxa"/>
+            <w:vAlign w:val="center"/>
+          </w:tcPr>
+          <w:p>
+            <w:pPr>
+              <w:spacing w:after="0"/>
+              <w:jc w:val="center"/>
+              <w:rPr>
+                <w:rFonts w:cs="Arial"/>
+                <w:b/>
+                <w:sz w:val="20"/>
+                <w:szCs w:val="20"/>
+              </w:rPr>
+            </w:pPr>
+            <w:r>
+              <w:rPr>
+                <w:rFonts w:cs="Arial"/>
+                <w:b/>
+                <w:sz w:val="20"/>
+                <w:szCs w:val="20"/>
+              </w:rPr>
+              <w:t>1h</w:t>
+            </w:r>
+          </w:p>
+        </w:tc>
+        <w:tc>
+          <w:tcPr>
+            <w:tcW w:w="1454" w:type="dxa"/>
+            <w:vAlign w:val="center"/>
+          </w:tcPr>
+          <w:p>
+            <w:pPr>
+              <w:spacing w:after="0"/>
+              <w:jc w:val="right"/>
+              <w:rPr>
+                <w:rFonts w:cs="Arial"/>
+                <w:b/>
+                <w:sz w:val="20"/>
+                <w:szCs w:val="20"/>
+              </w:rPr>
+            </w:pPr>
+          </w:p>
+        </w:tc>
+        <w:tc>
+          <w:tcPr>
+            <w:tcW w:w="1454" w:type="dxa"/>
+            <w:vAlign w:val="center"/>
+          </w:tcPr>
+          <w:p>
+            <w:pPr>
+              <w:spacing w:after="0"/>
+              <w:jc w:val="right"/>
+              <w:rPr>
+                <w:rFonts w:cs="Arial"/>
+                <w:b/>
+                <w:sz w:val="20"/>
+                <w:szCs w:val="20"/>
+              </w:rPr>
+            </w:pPr>
+          </w:p>
+        </w:tc>
+        <w:tc>
+          <w:tcPr>
+            <w:tcW w:w="1454" w:type="dxa"/>
+            <w:vAlign w:val="center"/>
+          </w:tcPr>
+          <w:p>
+            <w:pPr>
+              <w:spacing w:after="0"/>
+              <w:jc w:val="center"/>
+              <w:rPr>
+                <w:rFonts w:cs="Arial"/>
+                <w:b/>
+                <w:sz w:val="20"/>
+                <w:szCs w:val="20"/>
+              </w:rPr>
+            </w:pPr>
+          </w:p>
+        </w:tc>
+        <w:tc>
+          <w:tcPr>
+            <w:tcW w:w="1454" w:type="dxa"/>
+            <w:vAlign w:val="center"/>
+          </w:tcPr>
+          <w:p>
+            <w:pPr>
+              <w:spacing w:after="0"/>
+              <w:jc w:val="right"/>
+              <w:rPr>
+                <w:rFonts w:cs="Arial"/>
+                <w:b/>
+                <w:sz w:val="20"/>
+                <w:szCs w:val="20"/>
+              </w:rPr>
+            </w:pPr>
+          </w:p>
+        </w:tc>
+        <w:tc>
+          <w:tcPr>
+            <w:tcW w:w="1454" w:type="dxa"/>
+            <w:vAlign w:val="center"/>
+          </w:tcPr>
+          <w:p>
+            <w:pPr>
+              <w:spacing w:after="0"/>
+              <w:jc w:val="right"/>
+              <w:rPr>
+                <w:rFonts w:cs="Arial"/>
+                <w:b/>
+                <w:sz w:val="20"/>
+                <w:szCs w:val="20"/>
+              </w:rPr>
+            </w:pPr>
+          </w:p>
+        </w:tc>
+        <w:tc>
+          <w:tcPr>
+            <w:tcW w:w="1454" w:type="dxa"/>
+            <w:vAlign w:val="center"/>
+          </w:tcPr>
+          <w:p>
+            <w:pPr>
+              <w:spacing w:after="0"/>
+              <w:jc w:val="right"/>
+              <w:rPr>
+                <w:rFonts w:cs="Arial"/>
+                <w:b/>
+                <w:sz w:val="20"/>
+                <w:szCs w:val="20"/>
+              </w:rPr>
+            </w:pPr>
+          </w:p>
+        </w:tc>
+      </w:tr>
+      <w:tr>
+        <w:trPr>
+          <w:trHeight w:val="785"/>
+        </w:trPr>
+        <w:tc>
+          <w:tcPr>
+            <w:tcW w:w="738" w:type="dxa"/>
+            <w:vAlign w:val="center"/>
+          </w:tcPr>
+          <w:p>
+            <w:pPr>
+              <w:spacing w:before="120" w:after="120"/>
+              <w:jc w:val="center"/>
+              <w:rPr>
+                <w:rFonts w:cs="Arial"/>
+                <w:b/>
+                <w:sz w:val="20"/>
+                <w:szCs w:val="20"/>
+              </w:rPr>
+            </w:pPr>
+            <w:r>
+              <w:rPr>
+                <w:rFonts w:cs="Arial"/>
+                <w:b/>
+                <w:sz w:val="20"/>
+                <w:szCs w:val="20"/>
+              </w:rPr>
+              <w:t>A10</w:t>
+            </w:r>
+          </w:p>
+        </w:tc>
+        <w:tc>
+          <w:tcPr>
+            <w:tcW w:w="2170" w:type="dxa"/>
+            <w:vAlign w:val="center"/>
+          </w:tcPr>
+          <w:p>
+            <w:pPr>
+              <w:spacing w:after="0"/>
+              <w:rPr>
+                <w:rFonts w:cs="Arial"/>
+                <w:b/>
+                <w:sz w:val="20"/>
+                <w:szCs w:val="20"/>
+              </w:rPr>
+            </w:pPr>
+            <w:r>
+              <w:rPr>
+                <w:rFonts w:cs="Arial"/>
+                <w:b/>
+                <w:sz w:val="20"/>
+                <w:szCs w:val="20"/>
+              </w:rPr>
+              <w:t>Pruebas de inicio y cierre</w:t>
+            </w:r>
+          </w:p>
+        </w:tc>
+        <w:tc>
+          <w:tcPr>
+            <w:tcW w:w="1454" w:type="dxa"/>
+          </w:tcPr>
+          <w:p>
+            <w:pPr>
+              <w:spacing w:after="0"/>
+              <w:rPr>
+                <w:rFonts w:cs="Arial"/>
+                <w:b/>
+                <w:sz w:val="20"/>
+                <w:szCs w:val="20"/>
+              </w:rPr>
+            </w:pPr>
             <w:proofErr w:type="spellStart"/>
             <w:r>
               <w:rPr>
@@ -6502,9 +7343,18 @@
                 <w:sz w:val="20"/>
                 <w:szCs w:val="20"/>
               </w:rPr>
-              <w:t>Github</w:t>
+              <w:t>VScode</w:t>
             </w:r>
             <w:proofErr w:type="spellEnd"/>
+            <w:r>
+              <w:rPr>
+                <w:rFonts w:cs="Arial"/>
+                <w:b/>
+                <w:sz w:val="20"/>
+                <w:szCs w:val="20"/>
+              </w:rPr>
+              <w:t>, Django, Github</w:t>
+            </w:r>
           </w:p>
         </w:tc>
         <w:tc>
@@ -6644,39 +7494,6 @@
         </w:tc>
       </w:tr>
     </w:tbl>
-    <w:p>
-      <w:pPr>
-        <w:spacing w:after="100" w:afterAutospacing="1"/>
-        <w:rPr>
-          <w:rFonts w:cs="Arial"/>
-          <w:b/>
-          <w:sz w:val="8"/>
-          <w:szCs w:val="20"/>
-        </w:rPr>
-      </w:pPr>
-    </w:p>
-    <w:p>
-      <w:pPr>
-        <w:spacing w:after="100" w:afterAutospacing="1"/>
-        <w:rPr>
-          <w:rFonts w:cs="Arial"/>
-          <w:b/>
-          <w:sz w:val="8"/>
-          <w:szCs w:val="20"/>
-        </w:rPr>
-      </w:pPr>
-    </w:p>
-    <w:p>
-      <w:pPr>
-        <w:spacing w:after="100" w:afterAutospacing="1"/>
-        <w:rPr>
-          <w:rFonts w:cs="Arial"/>
-          <w:b/>
-          <w:sz w:val="8"/>
-          <w:szCs w:val="20"/>
-        </w:rPr>
-      </w:pPr>
-    </w:p>
     <w:p>
       <w:pPr>
         <w:spacing w:after="100" w:afterAutospacing="1"/>
@@ -7745,17 +8562,7 @@
                 <w:sz w:val="20"/>
                 <w:szCs w:val="20"/>
               </w:rPr>
-              <w:t>A</w:t>
-            </w:r>
-            <w:r>
-              <w:rPr>
-                <w:rFonts w:cs="Arial"/>
-                <w:b/>
-                <w:bCs/>
-                <w:sz w:val="20"/>
-                <w:szCs w:val="20"/>
-              </w:rPr>
-              <w:t>7</w:t>
+              <w:t>A11</w:t>
             </w:r>
           </w:p>
         </w:tc>
@@ -7994,7 +8801,17 @@
                 <w:sz w:val="20"/>
                 <w:szCs w:val="20"/>
               </w:rPr>
-              <w:t>A8</w:t>
+              <w:t>A</w:t>
+            </w:r>
+            <w:r>
+              <w:rPr>
+                <w:rFonts w:cs="Arial"/>
+                <w:b/>
+                <w:bCs/>
+                <w:sz w:val="20"/>
+                <w:szCs w:val="20"/>
+              </w:rPr>
+              <w:t>12</w:t>
             </w:r>
           </w:p>
         </w:tc>
@@ -8233,7 +9050,17 @@
                 <w:sz w:val="20"/>
                 <w:szCs w:val="20"/>
               </w:rPr>
-              <w:t>A9</w:t>
+              <w:t>A</w:t>
+            </w:r>
+            <w:r>
+              <w:rPr>
+                <w:rFonts w:cs="Arial"/>
+                <w:b/>
+                <w:bCs/>
+                <w:sz w:val="20"/>
+                <w:szCs w:val="20"/>
+              </w:rPr>
+              <w:t>13</w:t>
             </w:r>
           </w:p>
         </w:tc>
@@ -8472,7 +9299,17 @@
                 <w:sz w:val="20"/>
                 <w:szCs w:val="20"/>
               </w:rPr>
-              <w:t>A10</w:t>
+              <w:t>A1</w:t>
+            </w:r>
+            <w:r>
+              <w:rPr>
+                <w:rFonts w:cs="Arial"/>
+                <w:b/>
+                <w:bCs/>
+                <w:sz w:val="20"/>
+                <w:szCs w:val="20"/>
+              </w:rPr>
+              <w:t>4</w:t>
             </w:r>
           </w:p>
         </w:tc>
@@ -8711,7 +9548,17 @@
                 <w:sz w:val="20"/>
                 <w:szCs w:val="20"/>
               </w:rPr>
-              <w:t>A11</w:t>
+              <w:t>A1</w:t>
+            </w:r>
+            <w:r>
+              <w:rPr>
+                <w:rFonts w:cs="Arial"/>
+                <w:b/>
+                <w:bCs/>
+                <w:sz w:val="20"/>
+                <w:szCs w:val="20"/>
+              </w:rPr>
+              <w:t>5</w:t>
             </w:r>
           </w:p>
         </w:tc>
@@ -8950,7 +9797,17 @@
                 <w:sz w:val="20"/>
                 <w:szCs w:val="20"/>
               </w:rPr>
-              <w:t>A12</w:t>
+              <w:t>A1</w:t>
+            </w:r>
+            <w:r>
+              <w:rPr>
+                <w:rFonts w:cs="Arial"/>
+                <w:b/>
+                <w:bCs/>
+                <w:sz w:val="20"/>
+                <w:szCs w:val="20"/>
+              </w:rPr>
+              <w:t>6</w:t>
             </w:r>
           </w:p>
         </w:tc>
@@ -9012,8 +9869,216 @@
                 <w:sz w:val="20"/>
                 <w:szCs w:val="20"/>
               </w:rPr>
-              <w:t xml:space="preserve">, Django, </w:t>
-            </w:r>
+              <w:t>, Django, Github</w:t>
+            </w:r>
+          </w:p>
+        </w:tc>
+        <w:tc>
+          <w:tcPr>
+            <w:tcW w:w="1454" w:type="dxa"/>
+            <w:vAlign w:val="center"/>
+          </w:tcPr>
+          <w:p>
+            <w:pPr>
+              <w:spacing w:after="0"/>
+              <w:jc w:val="center"/>
+              <w:rPr>
+                <w:rFonts w:cs="Arial"/>
+                <w:b/>
+                <w:sz w:val="20"/>
+                <w:szCs w:val="20"/>
+              </w:rPr>
+            </w:pPr>
+            <w:r>
+              <w:rPr>
+                <w:rFonts w:cs="Arial"/>
+                <w:b/>
+                <w:sz w:val="20"/>
+                <w:szCs w:val="20"/>
+              </w:rPr>
+              <w:t>1h</w:t>
+            </w:r>
+          </w:p>
+        </w:tc>
+        <w:tc>
+          <w:tcPr>
+            <w:tcW w:w="1454" w:type="dxa"/>
+            <w:vAlign w:val="center"/>
+          </w:tcPr>
+          <w:p>
+            <w:pPr>
+              <w:spacing w:after="0"/>
+              <w:jc w:val="right"/>
+              <w:rPr>
+                <w:rFonts w:cs="Arial"/>
+                <w:b/>
+                <w:sz w:val="20"/>
+                <w:szCs w:val="20"/>
+              </w:rPr>
+            </w:pPr>
+          </w:p>
+        </w:tc>
+        <w:tc>
+          <w:tcPr>
+            <w:tcW w:w="1454" w:type="dxa"/>
+            <w:vAlign w:val="center"/>
+          </w:tcPr>
+          <w:p>
+            <w:pPr>
+              <w:spacing w:after="0"/>
+              <w:jc w:val="right"/>
+              <w:rPr>
+                <w:rFonts w:cs="Arial"/>
+                <w:b/>
+                <w:sz w:val="20"/>
+                <w:szCs w:val="20"/>
+              </w:rPr>
+            </w:pPr>
+          </w:p>
+        </w:tc>
+        <w:tc>
+          <w:tcPr>
+            <w:tcW w:w="1454" w:type="dxa"/>
+            <w:vAlign w:val="center"/>
+          </w:tcPr>
+          <w:p>
+            <w:pPr>
+              <w:spacing w:after="0"/>
+              <w:jc w:val="center"/>
+              <w:rPr>
+                <w:rFonts w:cs="Arial"/>
+                <w:b/>
+                <w:sz w:val="20"/>
+                <w:szCs w:val="20"/>
+              </w:rPr>
+            </w:pPr>
+          </w:p>
+        </w:tc>
+        <w:tc>
+          <w:tcPr>
+            <w:tcW w:w="1454" w:type="dxa"/>
+            <w:vAlign w:val="center"/>
+          </w:tcPr>
+          <w:p>
+            <w:pPr>
+              <w:spacing w:after="0"/>
+              <w:jc w:val="right"/>
+              <w:rPr>
+                <w:rFonts w:cs="Arial"/>
+                <w:b/>
+                <w:sz w:val="20"/>
+                <w:szCs w:val="20"/>
+              </w:rPr>
+            </w:pPr>
+          </w:p>
+        </w:tc>
+        <w:tc>
+          <w:tcPr>
+            <w:tcW w:w="1454" w:type="dxa"/>
+            <w:vAlign w:val="center"/>
+          </w:tcPr>
+          <w:p>
+            <w:pPr>
+              <w:spacing w:after="0"/>
+              <w:jc w:val="right"/>
+              <w:rPr>
+                <w:rFonts w:cs="Arial"/>
+                <w:b/>
+                <w:sz w:val="20"/>
+                <w:szCs w:val="20"/>
+              </w:rPr>
+            </w:pPr>
+          </w:p>
+        </w:tc>
+        <w:tc>
+          <w:tcPr>
+            <w:tcW w:w="1454" w:type="dxa"/>
+            <w:vAlign w:val="center"/>
+          </w:tcPr>
+          <w:p>
+            <w:pPr>
+              <w:spacing w:after="0"/>
+              <w:jc w:val="right"/>
+              <w:rPr>
+                <w:rFonts w:cs="Arial"/>
+                <w:b/>
+                <w:sz w:val="20"/>
+                <w:szCs w:val="20"/>
+              </w:rPr>
+            </w:pPr>
+          </w:p>
+        </w:tc>
+      </w:tr>
+      <w:tr>
+        <w:tc>
+          <w:tcPr>
+            <w:tcW w:w="738" w:type="dxa"/>
+            <w:vAlign w:val="center"/>
+          </w:tcPr>
+          <w:p>
+            <w:pPr>
+              <w:spacing w:before="120" w:after="120"/>
+              <w:jc w:val="center"/>
+              <w:rPr>
+                <w:rFonts w:cs="Arial"/>
+                <w:b/>
+                <w:bCs/>
+                <w:sz w:val="20"/>
+                <w:szCs w:val="20"/>
+              </w:rPr>
+            </w:pPr>
+            <w:r>
+              <w:rPr>
+                <w:rFonts w:cs="Arial"/>
+                <w:b/>
+                <w:bCs/>
+                <w:sz w:val="20"/>
+                <w:szCs w:val="20"/>
+              </w:rPr>
+              <w:t>A17</w:t>
+            </w:r>
+          </w:p>
+        </w:tc>
+        <w:tc>
+          <w:tcPr>
+            <w:tcW w:w="2170" w:type="dxa"/>
+            <w:vAlign w:val="center"/>
+          </w:tcPr>
+          <w:p>
+            <w:pPr>
+              <w:spacing w:after="0"/>
+              <w:rPr>
+                <w:rFonts w:cs="Arial"/>
+                <w:b/>
+                <w:sz w:val="20"/>
+                <w:szCs w:val="20"/>
+              </w:rPr>
+            </w:pPr>
+            <w:r>
+              <w:rPr>
+                <w:rFonts w:cs="Arial"/>
+                <w:b/>
+                <w:sz w:val="20"/>
+                <w:szCs w:val="20"/>
+              </w:rPr>
+              <w:t>Pruebas gestión de usuarios</w:t>
+            </w:r>
+          </w:p>
+        </w:tc>
+        <w:tc>
+          <w:tcPr>
+            <w:tcW w:w="1454" w:type="dxa"/>
+          </w:tcPr>
+          <w:p>
+            <w:pPr>
+              <w:spacing w:after="0"/>
+              <w:rPr>
+                <w:rFonts w:cs="Arial"/>
+                <w:b/>
+                <w:sz w:val="20"/>
+                <w:szCs w:val="20"/>
+              </w:rPr>
+            </w:pPr>
             <w:proofErr w:type="spellStart"/>
             <w:r>
               <w:rPr>
@@ -9022,35 +10087,44 @@
                 <w:sz w:val="20"/>
                 <w:szCs w:val="20"/>
               </w:rPr>
-              <w:t>Github</w:t>
+              <w:t>VScode</w:t>
             </w:r>
             <w:proofErr w:type="spellEnd"/>
-          </w:p>
-        </w:tc>
-        <w:tc>
-          <w:tcPr>
-            <w:tcW w:w="1454" w:type="dxa"/>
-            <w:vAlign w:val="center"/>
-          </w:tcPr>
-          <w:p>
-            <w:pPr>
-              <w:spacing w:after="0"/>
-              <w:jc w:val="center"/>
-              <w:rPr>
-                <w:rFonts w:cs="Arial"/>
-                <w:b/>
-                <w:sz w:val="20"/>
-                <w:szCs w:val="20"/>
-              </w:rPr>
-            </w:pPr>
-            <w:r>
-              <w:rPr>
-                <w:rFonts w:cs="Arial"/>
-                <w:b/>
-                <w:sz w:val="20"/>
-                <w:szCs w:val="20"/>
-              </w:rPr>
-              <w:t>1h</w:t>
+            <w:r>
+              <w:rPr>
+                <w:rFonts w:cs="Arial"/>
+                <w:b/>
+                <w:sz w:val="20"/>
+                <w:szCs w:val="20"/>
+              </w:rPr>
+              <w:t>, Django, Github</w:t>
+            </w:r>
+          </w:p>
+        </w:tc>
+        <w:tc>
+          <w:tcPr>
+            <w:tcW w:w="1454" w:type="dxa"/>
+            <w:vAlign w:val="center"/>
+          </w:tcPr>
+          <w:p>
+            <w:pPr>
+              <w:spacing w:after="0"/>
+              <w:jc w:val="center"/>
+              <w:rPr>
+                <w:rFonts w:cs="Arial"/>
+                <w:b/>
+                <w:sz w:val="20"/>
+                <w:szCs w:val="20"/>
+              </w:rPr>
+            </w:pPr>
+            <w:r>
+              <w:rPr>
+                <w:rFonts w:cs="Arial"/>
+                <w:b/>
+                <w:sz w:val="20"/>
+                <w:szCs w:val="20"/>
+              </w:rPr>
+              <w:t>2h30min</w:t>
             </w:r>
           </w:p>
         </w:tc>
@@ -10479,7 +11553,17 @@
                 <w:sz w:val="20"/>
                 <w:szCs w:val="20"/>
               </w:rPr>
-              <w:t>13</w:t>
+              <w:t>1</w:t>
+            </w:r>
+            <w:r>
+              <w:rPr>
+                <w:rFonts w:cs="Arial"/>
+                <w:b/>
+                <w:bCs/>
+                <w:sz w:val="20"/>
+                <w:szCs w:val="20"/>
+              </w:rPr>
+              <w:t>8</w:t>
             </w:r>
           </w:p>
         </w:tc>
@@ -10725,7 +11809,16 @@
                 <w:sz w:val="20"/>
                 <w:szCs w:val="20"/>
               </w:rPr>
-              <w:t>14</w:t>
+              <w:t>1</w:t>
+            </w:r>
+            <w:r>
+              <w:rPr>
+                <w:rFonts w:cs="Arial"/>
+                <w:b/>
+                <w:sz w:val="20"/>
+                <w:szCs w:val="20"/>
+              </w:rPr>
+              <w:t>9</w:t>
             </w:r>
           </w:p>
         </w:tc>
@@ -10962,7 +12055,16 @@
                 <w:sz w:val="20"/>
                 <w:szCs w:val="20"/>
               </w:rPr>
-              <w:t>A27</w:t>
+              <w:t>A2</w:t>
+            </w:r>
+            <w:r>
+              <w:rPr>
+                <w:rFonts w:cs="Arial"/>
+                <w:b/>
+                <w:sz w:val="20"/>
+                <w:szCs w:val="20"/>
+              </w:rPr>
+              <w:t>0</w:t>
             </w:r>
           </w:p>
         </w:tc>
@@ -11063,6 +12165,243 @@
                 <w:szCs w:val="20"/>
               </w:rPr>
               <w:t>20min</w:t>
+            </w:r>
+          </w:p>
+        </w:tc>
+        <w:tc>
+          <w:tcPr>
+            <w:tcW w:w="1454" w:type="dxa"/>
+            <w:vAlign w:val="center"/>
+          </w:tcPr>
+          <w:p>
+            <w:pPr>
+              <w:spacing w:after="0"/>
+              <w:jc w:val="right"/>
+              <w:rPr>
+                <w:rFonts w:cs="Arial"/>
+                <w:b/>
+                <w:sz w:val="20"/>
+                <w:szCs w:val="20"/>
+              </w:rPr>
+            </w:pPr>
+          </w:p>
+        </w:tc>
+        <w:tc>
+          <w:tcPr>
+            <w:tcW w:w="1454" w:type="dxa"/>
+            <w:vAlign w:val="center"/>
+          </w:tcPr>
+          <w:p>
+            <w:pPr>
+              <w:spacing w:after="0"/>
+              <w:jc w:val="right"/>
+              <w:rPr>
+                <w:rFonts w:cs="Arial"/>
+                <w:b/>
+                <w:sz w:val="20"/>
+                <w:szCs w:val="20"/>
+              </w:rPr>
+            </w:pPr>
+          </w:p>
+        </w:tc>
+        <w:tc>
+          <w:tcPr>
+            <w:tcW w:w="1454" w:type="dxa"/>
+            <w:vAlign w:val="center"/>
+          </w:tcPr>
+          <w:p>
+            <w:pPr>
+              <w:spacing w:after="0"/>
+              <w:jc w:val="center"/>
+              <w:rPr>
+                <w:rFonts w:cs="Arial"/>
+                <w:b/>
+                <w:sz w:val="20"/>
+                <w:szCs w:val="20"/>
+              </w:rPr>
+            </w:pPr>
+          </w:p>
+        </w:tc>
+        <w:tc>
+          <w:tcPr>
+            <w:tcW w:w="1454" w:type="dxa"/>
+            <w:vAlign w:val="center"/>
+          </w:tcPr>
+          <w:p>
+            <w:pPr>
+              <w:spacing w:after="0"/>
+              <w:jc w:val="right"/>
+              <w:rPr>
+                <w:rFonts w:cs="Arial"/>
+                <w:b/>
+                <w:sz w:val="20"/>
+                <w:szCs w:val="20"/>
+              </w:rPr>
+            </w:pPr>
+          </w:p>
+        </w:tc>
+        <w:tc>
+          <w:tcPr>
+            <w:tcW w:w="1454" w:type="dxa"/>
+            <w:vAlign w:val="center"/>
+          </w:tcPr>
+          <w:p>
+            <w:pPr>
+              <w:spacing w:after="0"/>
+              <w:jc w:val="right"/>
+              <w:rPr>
+                <w:rFonts w:cs="Arial"/>
+                <w:b/>
+                <w:sz w:val="20"/>
+                <w:szCs w:val="20"/>
+              </w:rPr>
+            </w:pPr>
+          </w:p>
+        </w:tc>
+        <w:tc>
+          <w:tcPr>
+            <w:tcW w:w="1454" w:type="dxa"/>
+            <w:vAlign w:val="center"/>
+          </w:tcPr>
+          <w:p>
+            <w:pPr>
+              <w:spacing w:after="0"/>
+              <w:jc w:val="right"/>
+              <w:rPr>
+                <w:rFonts w:cs="Arial"/>
+                <w:b/>
+                <w:sz w:val="20"/>
+                <w:szCs w:val="20"/>
+              </w:rPr>
+            </w:pPr>
+          </w:p>
+        </w:tc>
+      </w:tr>
+      <w:tr>
+        <w:tc>
+          <w:tcPr>
+            <w:tcW w:w="738" w:type="dxa"/>
+            <w:vAlign w:val="center"/>
+          </w:tcPr>
+          <w:p>
+            <w:pPr>
+              <w:spacing w:before="120" w:after="120"/>
+              <w:jc w:val="center"/>
+              <w:rPr>
+                <w:rFonts w:cs="Arial"/>
+                <w:b/>
+                <w:sz w:val="20"/>
+                <w:szCs w:val="20"/>
+              </w:rPr>
+            </w:pPr>
+            <w:r>
+              <w:rPr>
+                <w:rFonts w:cs="Arial"/>
+                <w:b/>
+                <w:sz w:val="20"/>
+                <w:szCs w:val="20"/>
+              </w:rPr>
+              <w:t>A21</w:t>
+            </w:r>
+          </w:p>
+        </w:tc>
+        <w:tc>
+          <w:tcPr>
+            <w:tcW w:w="2170" w:type="dxa"/>
+            <w:vAlign w:val="center"/>
+          </w:tcPr>
+          <w:p>
+            <w:pPr>
+              <w:spacing w:after="0"/>
+              <w:rPr>
+                <w:rFonts w:cs="Arial"/>
+                <w:b/>
+                <w:sz w:val="20"/>
+                <w:szCs w:val="20"/>
+              </w:rPr>
+            </w:pPr>
+            <w:r>
+              <w:rPr>
+                <w:rFonts w:cs="Arial"/>
+                <w:b/>
+                <w:sz w:val="20"/>
+                <w:szCs w:val="20"/>
+              </w:rPr>
+              <w:t>Pruebas de cursos</w:t>
+            </w:r>
+          </w:p>
+        </w:tc>
+        <w:tc>
+          <w:tcPr>
+            <w:tcW w:w="1454" w:type="dxa"/>
+          </w:tcPr>
+          <w:p>
+            <w:pPr>
+              <w:spacing w:after="0"/>
+              <w:rPr>
+                <w:rFonts w:cs="Arial"/>
+                <w:b/>
+                <w:sz w:val="20"/>
+                <w:szCs w:val="20"/>
+              </w:rPr>
+            </w:pPr>
+            <w:proofErr w:type="spellStart"/>
+            <w:r>
+              <w:rPr>
+                <w:rFonts w:cs="Arial"/>
+                <w:b/>
+                <w:sz w:val="20"/>
+                <w:szCs w:val="20"/>
+              </w:rPr>
+              <w:t>VScode</w:t>
+            </w:r>
+            <w:proofErr w:type="spellEnd"/>
+            <w:r>
+              <w:rPr>
+                <w:rFonts w:cs="Arial"/>
+                <w:b/>
+                <w:sz w:val="20"/>
+                <w:szCs w:val="20"/>
+              </w:rPr>
+              <w:t xml:space="preserve">, Django, </w:t>
+            </w:r>
+            <w:proofErr w:type="spellStart"/>
+            <w:r>
+              <w:rPr>
+                <w:rFonts w:cs="Arial"/>
+                <w:b/>
+                <w:sz w:val="20"/>
+                <w:szCs w:val="20"/>
+              </w:rPr>
+              <w:t>Github</w:t>
+            </w:r>
+            <w:proofErr w:type="spellEnd"/>
+          </w:p>
+        </w:tc>
+        <w:tc>
+          <w:tcPr>
+            <w:tcW w:w="1454" w:type="dxa"/>
+            <w:vAlign w:val="center"/>
+          </w:tcPr>
+          <w:p>
+            <w:pPr>
+              <w:spacing w:after="0"/>
+              <w:jc w:val="center"/>
+              <w:rPr>
+                <w:rFonts w:cs="Arial"/>
+                <w:b/>
+                <w:sz w:val="20"/>
+                <w:szCs w:val="20"/>
+              </w:rPr>
+            </w:pPr>
+            <w:r>
+              <w:rPr>
+                <w:rFonts w:cs="Arial"/>
+                <w:b/>
+                <w:sz w:val="20"/>
+                <w:szCs w:val="20"/>
+              </w:rPr>
+              <w:t>2h</w:t>
             </w:r>
           </w:p>
         </w:tc>
@@ -12214,7 +13553,7 @@
                 <w:sz w:val="20"/>
                 <w:szCs w:val="20"/>
               </w:rPr>
-              <w:t>15</w:t>
+              <w:t>22</w:t>
             </w:r>
           </w:p>
         </w:tc>
@@ -12470,7 +13809,7 @@
                 <w:sz w:val="20"/>
                 <w:szCs w:val="20"/>
               </w:rPr>
-              <w:t>16</w:t>
+              <w:t>23</w:t>
             </w:r>
           </w:p>
         </w:tc>
@@ -12533,8 +13872,216 @@
                 <w:sz w:val="20"/>
                 <w:szCs w:val="20"/>
               </w:rPr>
-              <w:t xml:space="preserve">, Django, </w:t>
-            </w:r>
+              <w:t>, Django, Github</w:t>
+            </w:r>
+          </w:p>
+        </w:tc>
+        <w:tc>
+          <w:tcPr>
+            <w:tcW w:w="1454" w:type="dxa"/>
+            <w:vAlign w:val="center"/>
+          </w:tcPr>
+          <w:p>
+            <w:pPr>
+              <w:spacing w:after="0"/>
+              <w:jc w:val="center"/>
+              <w:rPr>
+                <w:rFonts w:cs="Arial"/>
+                <w:b/>
+                <w:sz w:val="20"/>
+                <w:szCs w:val="20"/>
+              </w:rPr>
+            </w:pPr>
+            <w:r>
+              <w:rPr>
+                <w:rFonts w:cs="Arial"/>
+                <w:b/>
+                <w:sz w:val="20"/>
+                <w:szCs w:val="20"/>
+              </w:rPr>
+              <w:t>1h</w:t>
+            </w:r>
+          </w:p>
+        </w:tc>
+        <w:tc>
+          <w:tcPr>
+            <w:tcW w:w="1454" w:type="dxa"/>
+            <w:vAlign w:val="center"/>
+          </w:tcPr>
+          <w:p>
+            <w:pPr>
+              <w:spacing w:after="0"/>
+              <w:jc w:val="right"/>
+              <w:rPr>
+                <w:rFonts w:cs="Arial"/>
+                <w:b/>
+                <w:sz w:val="20"/>
+                <w:szCs w:val="20"/>
+              </w:rPr>
+            </w:pPr>
+          </w:p>
+        </w:tc>
+        <w:tc>
+          <w:tcPr>
+            <w:tcW w:w="1454" w:type="dxa"/>
+            <w:vAlign w:val="center"/>
+          </w:tcPr>
+          <w:p>
+            <w:pPr>
+              <w:spacing w:after="0"/>
+              <w:jc w:val="right"/>
+              <w:rPr>
+                <w:rFonts w:cs="Arial"/>
+                <w:b/>
+                <w:sz w:val="20"/>
+                <w:szCs w:val="20"/>
+              </w:rPr>
+            </w:pPr>
+          </w:p>
+        </w:tc>
+        <w:tc>
+          <w:tcPr>
+            <w:tcW w:w="1454" w:type="dxa"/>
+            <w:vAlign w:val="center"/>
+          </w:tcPr>
+          <w:p>
+            <w:pPr>
+              <w:spacing w:after="0"/>
+              <w:jc w:val="center"/>
+              <w:rPr>
+                <w:rFonts w:cs="Arial"/>
+                <w:b/>
+                <w:sz w:val="20"/>
+                <w:szCs w:val="20"/>
+              </w:rPr>
+            </w:pPr>
+          </w:p>
+        </w:tc>
+        <w:tc>
+          <w:tcPr>
+            <w:tcW w:w="1454" w:type="dxa"/>
+            <w:vAlign w:val="center"/>
+          </w:tcPr>
+          <w:p>
+            <w:pPr>
+              <w:spacing w:after="0"/>
+              <w:jc w:val="right"/>
+              <w:rPr>
+                <w:rFonts w:cs="Arial"/>
+                <w:b/>
+                <w:sz w:val="20"/>
+                <w:szCs w:val="20"/>
+              </w:rPr>
+            </w:pPr>
+          </w:p>
+        </w:tc>
+        <w:tc>
+          <w:tcPr>
+            <w:tcW w:w="1454" w:type="dxa"/>
+            <w:vAlign w:val="center"/>
+          </w:tcPr>
+          <w:p>
+            <w:pPr>
+              <w:spacing w:after="0"/>
+              <w:jc w:val="right"/>
+              <w:rPr>
+                <w:rFonts w:cs="Arial"/>
+                <w:b/>
+                <w:sz w:val="20"/>
+                <w:szCs w:val="20"/>
+              </w:rPr>
+            </w:pPr>
+          </w:p>
+        </w:tc>
+        <w:tc>
+          <w:tcPr>
+            <w:tcW w:w="1454" w:type="dxa"/>
+            <w:vAlign w:val="center"/>
+          </w:tcPr>
+          <w:p>
+            <w:pPr>
+              <w:spacing w:after="0"/>
+              <w:jc w:val="right"/>
+              <w:rPr>
+                <w:rFonts w:cs="Arial"/>
+                <w:b/>
+                <w:sz w:val="20"/>
+                <w:szCs w:val="20"/>
+              </w:rPr>
+            </w:pPr>
+          </w:p>
+        </w:tc>
+      </w:tr>
+      <w:tr>
+        <w:tc>
+          <w:tcPr>
+            <w:tcW w:w="738" w:type="dxa"/>
+            <w:vAlign w:val="center"/>
+          </w:tcPr>
+          <w:p>
+            <w:pPr>
+              <w:spacing w:before="120" w:after="120"/>
+              <w:jc w:val="center"/>
+              <w:rPr>
+                <w:rFonts w:cs="Arial"/>
+                <w:b/>
+                <w:sz w:val="20"/>
+                <w:szCs w:val="20"/>
+              </w:rPr>
+            </w:pPr>
+            <w:r>
+              <w:rPr>
+                <w:rFonts w:cs="Arial"/>
+                <w:b/>
+                <w:sz w:val="20"/>
+                <w:szCs w:val="20"/>
+              </w:rPr>
+              <w:t>A24</w:t>
+            </w:r>
+          </w:p>
+        </w:tc>
+        <w:tc>
+          <w:tcPr>
+            <w:tcW w:w="2170" w:type="dxa"/>
+            <w:vAlign w:val="center"/>
+          </w:tcPr>
+          <w:p>
+            <w:pPr>
+              <w:spacing w:after="0"/>
+              <w:rPr>
+                <w:rFonts w:cs="Arial"/>
+                <w:b/>
+                <w:bCs/>
+                <w:sz w:val="20"/>
+                <w:szCs w:val="20"/>
+              </w:rPr>
+            </w:pPr>
+            <w:r>
+              <w:rPr>
+                <w:rFonts w:cs="Arial"/>
+                <w:b/>
+                <w:bCs/>
+                <w:sz w:val="20"/>
+                <w:szCs w:val="20"/>
+              </w:rPr>
+              <w:t>Pruebas reservas</w:t>
+            </w:r>
+          </w:p>
+        </w:tc>
+        <w:tc>
+          <w:tcPr>
+            <w:tcW w:w="1454" w:type="dxa"/>
+          </w:tcPr>
+          <w:p>
+            <w:pPr>
+              <w:spacing w:after="0"/>
+              <w:rPr>
+                <w:rFonts w:cs="Arial"/>
+                <w:b/>
+                <w:sz w:val="20"/>
+                <w:szCs w:val="20"/>
+              </w:rPr>
+            </w:pPr>
             <w:proofErr w:type="spellStart"/>
             <w:r>
               <w:rPr>
@@ -12543,35 +14090,44 @@
                 <w:sz w:val="20"/>
                 <w:szCs w:val="20"/>
               </w:rPr>
-              <w:t>Github</w:t>
+              <w:t>VScode</w:t>
             </w:r>
             <w:proofErr w:type="spellEnd"/>
-          </w:p>
-        </w:tc>
-        <w:tc>
-          <w:tcPr>
-            <w:tcW w:w="1454" w:type="dxa"/>
-            <w:vAlign w:val="center"/>
-          </w:tcPr>
-          <w:p>
-            <w:pPr>
-              <w:spacing w:after="0"/>
-              <w:jc w:val="center"/>
-              <w:rPr>
-                <w:rFonts w:cs="Arial"/>
-                <w:b/>
-                <w:sz w:val="20"/>
-                <w:szCs w:val="20"/>
-              </w:rPr>
-            </w:pPr>
-            <w:r>
-              <w:rPr>
-                <w:rFonts w:cs="Arial"/>
-                <w:b/>
-                <w:sz w:val="20"/>
-                <w:szCs w:val="20"/>
-              </w:rPr>
-              <w:t>1h</w:t>
+            <w:r>
+              <w:rPr>
+                <w:rFonts w:cs="Arial"/>
+                <w:b/>
+                <w:sz w:val="20"/>
+                <w:szCs w:val="20"/>
+              </w:rPr>
+              <w:t>, Django, Github</w:t>
+            </w:r>
+          </w:p>
+        </w:tc>
+        <w:tc>
+          <w:tcPr>
+            <w:tcW w:w="1454" w:type="dxa"/>
+            <w:vAlign w:val="center"/>
+          </w:tcPr>
+          <w:p>
+            <w:pPr>
+              <w:spacing w:after="0"/>
+              <w:jc w:val="center"/>
+              <w:rPr>
+                <w:rFonts w:cs="Arial"/>
+                <w:b/>
+                <w:sz w:val="20"/>
+                <w:szCs w:val="20"/>
+              </w:rPr>
+            </w:pPr>
+            <w:r>
+              <w:rPr>
+                <w:rFonts w:cs="Arial"/>
+                <w:b/>
+                <w:sz w:val="20"/>
+                <w:szCs w:val="20"/>
+              </w:rPr>
+              <w:t>2h30min</w:t>
             </w:r>
           </w:p>
         </w:tc>
@@ -13829,7 +15385,7 @@
                 <w:sz w:val="20"/>
                 <w:szCs w:val="20"/>
               </w:rPr>
-              <w:t>17</w:t>
+              <w:t>25</w:t>
             </w:r>
           </w:p>
         </w:tc>
@@ -14075,7 +15631,7 @@
                 <w:sz w:val="20"/>
                 <w:szCs w:val="20"/>
               </w:rPr>
-              <w:t>18</w:t>
+              <w:t>26</w:t>
             </w:r>
           </w:p>
         </w:tc>
@@ -14321,7 +15877,7 @@
                 <w:sz w:val="20"/>
                 <w:szCs w:val="20"/>
               </w:rPr>
-              <w:t>19</w:t>
+              <w:t>27</w:t>
             </w:r>
           </w:p>
         </w:tc>
@@ -14558,7 +16114,16 @@
                 <w:sz w:val="20"/>
                 <w:szCs w:val="20"/>
               </w:rPr>
-              <w:t>A20</w:t>
+              <w:t>A2</w:t>
+            </w:r>
+            <w:r>
+              <w:rPr>
+                <w:rFonts w:cs="Arial"/>
+                <w:b/>
+                <w:sz w:val="20"/>
+                <w:szCs w:val="20"/>
+              </w:rPr>
+              <w:t>8</w:t>
             </w:r>
           </w:p>
         </w:tc>
@@ -14795,7 +16360,16 @@
                 <w:sz w:val="20"/>
                 <w:szCs w:val="20"/>
               </w:rPr>
-              <w:t>A21</w:t>
+              <w:t>A2</w:t>
+            </w:r>
+            <w:r>
+              <w:rPr>
+                <w:rFonts w:cs="Arial"/>
+                <w:b/>
+                <w:sz w:val="20"/>
+                <w:szCs w:val="20"/>
+              </w:rPr>
+              <w:t>9</w:t>
             </w:r>
           </w:p>
         </w:tc>
@@ -14857,8 +16431,214 @@
                 <w:sz w:val="20"/>
                 <w:szCs w:val="20"/>
               </w:rPr>
-              <w:t xml:space="preserve">, Django, </w:t>
-            </w:r>
+              <w:t>, Django, Github</w:t>
+            </w:r>
+          </w:p>
+        </w:tc>
+        <w:tc>
+          <w:tcPr>
+            <w:tcW w:w="1454" w:type="dxa"/>
+            <w:vAlign w:val="center"/>
+          </w:tcPr>
+          <w:p>
+            <w:pPr>
+              <w:spacing w:after="0"/>
+              <w:jc w:val="center"/>
+              <w:rPr>
+                <w:rFonts w:cs="Arial"/>
+                <w:b/>
+                <w:sz w:val="20"/>
+                <w:szCs w:val="20"/>
+              </w:rPr>
+            </w:pPr>
+            <w:r>
+              <w:rPr>
+                <w:rFonts w:cs="Arial"/>
+                <w:b/>
+                <w:sz w:val="20"/>
+                <w:szCs w:val="20"/>
+              </w:rPr>
+              <w:t>30min</w:t>
+            </w:r>
+          </w:p>
+        </w:tc>
+        <w:tc>
+          <w:tcPr>
+            <w:tcW w:w="1454" w:type="dxa"/>
+            <w:vAlign w:val="center"/>
+          </w:tcPr>
+          <w:p>
+            <w:pPr>
+              <w:spacing w:after="0"/>
+              <w:jc w:val="right"/>
+              <w:rPr>
+                <w:rFonts w:cs="Arial"/>
+                <w:b/>
+                <w:sz w:val="20"/>
+                <w:szCs w:val="20"/>
+              </w:rPr>
+            </w:pPr>
+          </w:p>
+        </w:tc>
+        <w:tc>
+          <w:tcPr>
+            <w:tcW w:w="1454" w:type="dxa"/>
+            <w:vAlign w:val="center"/>
+          </w:tcPr>
+          <w:p>
+            <w:pPr>
+              <w:spacing w:after="0"/>
+              <w:jc w:val="right"/>
+              <w:rPr>
+                <w:rFonts w:cs="Arial"/>
+                <w:b/>
+                <w:sz w:val="20"/>
+                <w:szCs w:val="20"/>
+              </w:rPr>
+            </w:pPr>
+          </w:p>
+        </w:tc>
+        <w:tc>
+          <w:tcPr>
+            <w:tcW w:w="1454" w:type="dxa"/>
+            <w:vAlign w:val="center"/>
+          </w:tcPr>
+          <w:p>
+            <w:pPr>
+              <w:spacing w:after="0"/>
+              <w:jc w:val="center"/>
+              <w:rPr>
+                <w:rFonts w:cs="Arial"/>
+                <w:b/>
+                <w:sz w:val="20"/>
+                <w:szCs w:val="20"/>
+              </w:rPr>
+            </w:pPr>
+          </w:p>
+        </w:tc>
+        <w:tc>
+          <w:tcPr>
+            <w:tcW w:w="1454" w:type="dxa"/>
+            <w:vAlign w:val="center"/>
+          </w:tcPr>
+          <w:p>
+            <w:pPr>
+              <w:spacing w:after="0"/>
+              <w:jc w:val="right"/>
+              <w:rPr>
+                <w:rFonts w:cs="Arial"/>
+                <w:b/>
+                <w:sz w:val="20"/>
+                <w:szCs w:val="20"/>
+              </w:rPr>
+            </w:pPr>
+          </w:p>
+        </w:tc>
+        <w:tc>
+          <w:tcPr>
+            <w:tcW w:w="1454" w:type="dxa"/>
+            <w:vAlign w:val="center"/>
+          </w:tcPr>
+          <w:p>
+            <w:pPr>
+              <w:spacing w:after="0"/>
+              <w:jc w:val="right"/>
+              <w:rPr>
+                <w:rFonts w:cs="Arial"/>
+                <w:b/>
+                <w:sz w:val="20"/>
+                <w:szCs w:val="20"/>
+              </w:rPr>
+            </w:pPr>
+          </w:p>
+        </w:tc>
+        <w:tc>
+          <w:tcPr>
+            <w:tcW w:w="1454" w:type="dxa"/>
+            <w:vAlign w:val="center"/>
+          </w:tcPr>
+          <w:p>
+            <w:pPr>
+              <w:spacing w:after="0"/>
+              <w:jc w:val="right"/>
+              <w:rPr>
+                <w:rFonts w:cs="Arial"/>
+                <w:b/>
+                <w:sz w:val="20"/>
+                <w:szCs w:val="20"/>
+              </w:rPr>
+            </w:pPr>
+          </w:p>
+        </w:tc>
+      </w:tr>
+      <w:tr>
+        <w:tc>
+          <w:tcPr>
+            <w:tcW w:w="738" w:type="dxa"/>
+            <w:vAlign w:val="center"/>
+          </w:tcPr>
+          <w:p>
+            <w:pPr>
+              <w:spacing w:before="120" w:after="120"/>
+              <w:jc w:val="center"/>
+              <w:rPr>
+                <w:rFonts w:cs="Arial"/>
+                <w:b/>
+                <w:sz w:val="20"/>
+                <w:szCs w:val="20"/>
+              </w:rPr>
+            </w:pPr>
+            <w:r>
+              <w:rPr>
+                <w:rFonts w:cs="Arial"/>
+                <w:b/>
+                <w:sz w:val="20"/>
+                <w:szCs w:val="20"/>
+              </w:rPr>
+              <w:t>A30</w:t>
+            </w:r>
+          </w:p>
+        </w:tc>
+        <w:tc>
+          <w:tcPr>
+            <w:tcW w:w="2170" w:type="dxa"/>
+            <w:vAlign w:val="center"/>
+          </w:tcPr>
+          <w:p>
+            <w:pPr>
+              <w:spacing w:after="0"/>
+              <w:rPr>
+                <w:rFonts w:cs="Arial"/>
+                <w:b/>
+                <w:sz w:val="20"/>
+                <w:szCs w:val="20"/>
+              </w:rPr>
+            </w:pPr>
+            <w:r>
+              <w:rPr>
+                <w:rFonts w:cs="Arial"/>
+                <w:b/>
+                <w:sz w:val="20"/>
+                <w:szCs w:val="20"/>
+              </w:rPr>
+              <w:t>Pruebas de compras</w:t>
+            </w:r>
+          </w:p>
+        </w:tc>
+        <w:tc>
+          <w:tcPr>
+            <w:tcW w:w="1454" w:type="dxa"/>
+          </w:tcPr>
+          <w:p>
+            <w:pPr>
+              <w:spacing w:after="0"/>
+              <w:rPr>
+                <w:rFonts w:cs="Arial"/>
+                <w:b/>
+                <w:sz w:val="20"/>
+                <w:szCs w:val="20"/>
+              </w:rPr>
+            </w:pPr>
             <w:proofErr w:type="spellStart"/>
             <w:r>
               <w:rPr>
@@ -14867,35 +16647,44 @@
                 <w:sz w:val="20"/>
                 <w:szCs w:val="20"/>
               </w:rPr>
-              <w:t>Github</w:t>
+              <w:t>VScode</w:t>
             </w:r>
             <w:proofErr w:type="spellEnd"/>
-          </w:p>
-        </w:tc>
-        <w:tc>
-          <w:tcPr>
-            <w:tcW w:w="1454" w:type="dxa"/>
-            <w:vAlign w:val="center"/>
-          </w:tcPr>
-          <w:p>
-            <w:pPr>
-              <w:spacing w:after="0"/>
-              <w:jc w:val="center"/>
-              <w:rPr>
-                <w:rFonts w:cs="Arial"/>
-                <w:b/>
-                <w:sz w:val="20"/>
-                <w:szCs w:val="20"/>
-              </w:rPr>
-            </w:pPr>
-            <w:r>
-              <w:rPr>
-                <w:rFonts w:cs="Arial"/>
-                <w:b/>
-                <w:sz w:val="20"/>
-                <w:szCs w:val="20"/>
-              </w:rPr>
-              <w:t>30min</w:t>
+            <w:r>
+              <w:rPr>
+                <w:rFonts w:cs="Arial"/>
+                <w:b/>
+                <w:sz w:val="20"/>
+                <w:szCs w:val="20"/>
+              </w:rPr>
+              <w:t>, Django, Github</w:t>
+            </w:r>
+          </w:p>
+        </w:tc>
+        <w:tc>
+          <w:tcPr>
+            <w:tcW w:w="1454" w:type="dxa"/>
+            <w:vAlign w:val="center"/>
+          </w:tcPr>
+          <w:p>
+            <w:pPr>
+              <w:spacing w:after="0"/>
+              <w:jc w:val="center"/>
+              <w:rPr>
+                <w:rFonts w:cs="Arial"/>
+                <w:b/>
+                <w:sz w:val="20"/>
+                <w:szCs w:val="20"/>
+              </w:rPr>
+            </w:pPr>
+            <w:r>
+              <w:rPr>
+                <w:rFonts w:cs="Arial"/>
+                <w:b/>
+                <w:sz w:val="20"/>
+                <w:szCs w:val="20"/>
+              </w:rPr>
+              <w:t>5horas</w:t>
             </w:r>
           </w:p>
         </w:tc>
@@ -15009,281 +16798,6 @@
         </w:tc>
       </w:tr>
     </w:tbl>
-    <w:p>
-      <w:pPr>
-        <w:spacing w:after="0"/>
-        <w:rPr>
-          <w:rFonts w:cs="Arial"/>
-          <w:b/>
-          <w:sz w:val="8"/>
-          <w:szCs w:val="20"/>
-        </w:rPr>
-      </w:pPr>
-    </w:p>
-    <w:p>
-      <w:pPr>
-        <w:spacing w:after="0"/>
-        <w:rPr>
-          <w:rFonts w:cs="Arial"/>
-          <w:b/>
-          <w:sz w:val="8"/>
-          <w:szCs w:val="20"/>
-        </w:rPr>
-      </w:pPr>
-    </w:p>
-    <w:p>
-      <w:pPr>
-        <w:spacing w:after="0"/>
-        <w:rPr>
-          <w:rFonts w:cs="Arial"/>
-          <w:b/>
-          <w:sz w:val="8"/>
-          <w:szCs w:val="20"/>
-        </w:rPr>
-      </w:pPr>
-    </w:p>
-    <w:p>
-      <w:pPr>
-        <w:spacing w:after="0"/>
-        <w:rPr>
-          <w:rFonts w:cs="Arial"/>
-          <w:b/>
-          <w:sz w:val="8"/>
-          <w:szCs w:val="20"/>
-        </w:rPr>
-      </w:pPr>
-    </w:p>
-    <w:p>
-      <w:pPr>
-        <w:spacing w:after="0"/>
-        <w:rPr>
-          <w:rFonts w:cs="Arial"/>
-          <w:b/>
-          <w:sz w:val="8"/>
-          <w:szCs w:val="20"/>
-        </w:rPr>
-      </w:pPr>
-    </w:p>
-    <w:p>
-      <w:pPr>
-        <w:spacing w:after="0"/>
-        <w:rPr>
-          <w:rFonts w:cs="Arial"/>
-          <w:b/>
-          <w:sz w:val="8"/>
-          <w:szCs w:val="20"/>
-        </w:rPr>
-      </w:pPr>
-    </w:p>
-    <w:p>
-      <w:pPr>
-        <w:spacing w:after="0"/>
-        <w:rPr>
-          <w:rFonts w:cs="Arial"/>
-          <w:b/>
-          <w:sz w:val="8"/>
-          <w:szCs w:val="20"/>
-        </w:rPr>
-      </w:pPr>
-    </w:p>
-    <w:p>
-      <w:pPr>
-        <w:spacing w:after="0"/>
-        <w:rPr>
-          <w:rFonts w:cs="Arial"/>
-          <w:b/>
-          <w:sz w:val="8"/>
-          <w:szCs w:val="20"/>
-        </w:rPr>
-      </w:pPr>
-    </w:p>
-    <w:p>
-      <w:pPr>
-        <w:spacing w:after="0"/>
-        <w:rPr>
-          <w:rFonts w:cs="Arial"/>
-          <w:b/>
-          <w:sz w:val="8"/>
-          <w:szCs w:val="20"/>
-        </w:rPr>
-      </w:pPr>
-    </w:p>
-    <w:p>
-      <w:pPr>
-        <w:spacing w:after="0"/>
-        <w:rPr>
-          <w:rFonts w:cs="Arial"/>
-          <w:b/>
-          <w:sz w:val="8"/>
-          <w:szCs w:val="20"/>
-        </w:rPr>
-      </w:pPr>
-    </w:p>
-    <w:p>
-      <w:pPr>
-        <w:spacing w:after="0"/>
-        <w:rPr>
-          <w:rFonts w:cs="Arial"/>
-          <w:b/>
-          <w:sz w:val="8"/>
-          <w:szCs w:val="20"/>
-        </w:rPr>
-      </w:pPr>
-    </w:p>
-    <w:p>
-      <w:pPr>
-        <w:spacing w:after="0"/>
-        <w:rPr>
-          <w:rFonts w:cs="Arial"/>
-          <w:b/>
-          <w:sz w:val="8"/>
-          <w:szCs w:val="20"/>
-        </w:rPr>
-      </w:pPr>
-    </w:p>
-    <w:p>
-      <w:pPr>
-        <w:spacing w:after="0"/>
-        <w:rPr>
-          <w:rFonts w:cs="Arial"/>
-          <w:b/>
-          <w:sz w:val="8"/>
-          <w:szCs w:val="20"/>
-        </w:rPr>
-      </w:pPr>
-    </w:p>
-    <w:p>
-      <w:pPr>
-        <w:spacing w:after="0"/>
-        <w:rPr>
-          <w:rFonts w:cs="Arial"/>
-          <w:b/>
-          <w:sz w:val="8"/>
-          <w:szCs w:val="20"/>
-        </w:rPr>
-      </w:pPr>
-    </w:p>
-    <w:p>
-      <w:pPr>
-        <w:spacing w:after="0"/>
-        <w:rPr>
-          <w:rFonts w:cs="Arial"/>
-          <w:b/>
-          <w:sz w:val="8"/>
-          <w:szCs w:val="20"/>
-        </w:rPr>
-      </w:pPr>
-    </w:p>
-    <w:p>
-      <w:pPr>
-        <w:spacing w:after="0"/>
-        <w:rPr>
-          <w:rFonts w:cs="Arial"/>
-          <w:b/>
-          <w:sz w:val="8"/>
-          <w:szCs w:val="20"/>
-        </w:rPr>
-      </w:pPr>
-    </w:p>
-    <w:p>
-      <w:pPr>
-        <w:spacing w:after="0"/>
-        <w:rPr>
-          <w:rFonts w:cs="Arial"/>
-          <w:b/>
-          <w:sz w:val="8"/>
-          <w:szCs w:val="20"/>
-        </w:rPr>
-      </w:pPr>
-    </w:p>
-    <w:p>
-      <w:pPr>
-        <w:spacing w:after="0"/>
-        <w:rPr>
-          <w:rFonts w:cs="Arial"/>
-          <w:b/>
-          <w:sz w:val="8"/>
-          <w:szCs w:val="20"/>
-        </w:rPr>
-      </w:pPr>
-    </w:p>
-    <w:p>
-      <w:pPr>
-        <w:spacing w:after="0"/>
-        <w:rPr>
-          <w:rFonts w:cs="Arial"/>
-          <w:b/>
-          <w:sz w:val="8"/>
-          <w:szCs w:val="20"/>
-        </w:rPr>
-      </w:pPr>
-    </w:p>
-    <w:p>
-      <w:pPr>
-        <w:spacing w:after="0"/>
-        <w:rPr>
-          <w:rFonts w:cs="Arial"/>
-          <w:b/>
-          <w:sz w:val="8"/>
-          <w:szCs w:val="20"/>
-        </w:rPr>
-      </w:pPr>
-    </w:p>
-    <w:p>
-      <w:pPr>
-        <w:spacing w:after="0"/>
-        <w:rPr>
-          <w:rFonts w:cs="Arial"/>
-          <w:b/>
-          <w:sz w:val="8"/>
-          <w:szCs w:val="20"/>
-        </w:rPr>
-      </w:pPr>
-    </w:p>
-    <w:p>
-      <w:pPr>
-        <w:spacing w:after="0"/>
-        <w:rPr>
-          <w:rFonts w:cs="Arial"/>
-          <w:b/>
-          <w:sz w:val="8"/>
-          <w:szCs w:val="20"/>
-        </w:rPr>
-      </w:pPr>
-    </w:p>
-    <w:p>
-      <w:pPr>
-        <w:spacing w:after="0"/>
-        <w:rPr>
-          <w:rFonts w:cs="Arial"/>
-          <w:b/>
-          <w:sz w:val="8"/>
-          <w:szCs w:val="20"/>
-        </w:rPr>
-      </w:pPr>
-    </w:p>
-    <w:p>
-      <w:pPr>
-        <w:spacing w:after="0"/>
-        <w:rPr>
-          <w:rFonts w:cs="Arial"/>
-          <w:b/>
-          <w:sz w:val="8"/>
-          <w:szCs w:val="20"/>
-        </w:rPr>
-      </w:pPr>
-    </w:p>
-    <w:p>
-      <w:pPr>
-        <w:spacing w:after="0"/>
-        <w:rPr>
-          <w:rFonts w:cs="Arial"/>
-          <w:b/>
-          <w:sz w:val="8"/>
-          <w:szCs w:val="20"/>
-        </w:rPr>
-      </w:pPr>
-    </w:p>
     <w:p>
       <w:pPr>
         <w:spacing w:after="0"/>
@@ -16349,7 +17863,7 @@
                 <w:sz w:val="20"/>
                 <w:szCs w:val="20"/>
               </w:rPr>
-              <w:t>22</w:t>
+              <w:t>31</w:t>
             </w:r>
           </w:p>
         </w:tc>
@@ -16411,19 +17925,8 @@
                 <w:sz w:val="20"/>
                 <w:szCs w:val="20"/>
               </w:rPr>
-              <w:t xml:space="preserve">, Django, </w:t>
-            </w:r>
-            <w:proofErr w:type="spellStart"/>
-            <w:r>
-              <w:rPr>
-                <w:rFonts w:cs="Arial"/>
-                <w:b/>
-                <w:sz w:val="20"/>
-                <w:szCs w:val="20"/>
-              </w:rPr>
-              <w:t>Github</w:t>
-            </w:r>
-            <w:proofErr w:type="spellEnd"/>
+              <w:t>, Django, Github</w:t>
+            </w:r>
           </w:p>
         </w:tc>
         <w:tc>
@@ -17743,7 +19246,7 @@
                 <w:sz w:val="20"/>
                 <w:szCs w:val="20"/>
               </w:rPr>
-              <w:t>23</w:t>
+              <w:t>32</w:t>
             </w:r>
           </w:p>
         </w:tc>
@@ -19137,7 +20640,7 @@
                 <w:sz w:val="20"/>
                 <w:szCs w:val="20"/>
               </w:rPr>
-              <w:t>24</w:t>
+              <w:t>33</w:t>
             </w:r>
           </w:p>
         </w:tc>
@@ -20889,7 +22392,7 @@
                 <w:sz w:val="20"/>
                 <w:szCs w:val="20"/>
               </w:rPr>
-              <w:t>25</w:t>
+              <w:t>34</w:t>
             </w:r>
           </w:p>
         </w:tc>
@@ -22294,7 +23797,7 @@
                 <w:sz w:val="20"/>
                 <w:szCs w:val="20"/>
               </w:rPr>
-              <w:t>26</w:t>
+              <w:t>35</w:t>
             </w:r>
           </w:p>
         </w:tc>
@@ -22521,7 +24024,7 @@
                 <w:sz w:val="20"/>
                 <w:szCs w:val="20"/>
               </w:rPr>
-              <w:t>27</w:t>
+              <w:t>36</w:t>
             </w:r>
           </w:p>
         </w:tc>

</xml_diff>

<commit_message>
PG calidad, diccionario de edt y lista act cambiada
</commit_message>
<xml_diff>
--- a/docs/words/Alcance/DICCIONARIO DE LA EDT_v1.1.docx
+++ b/docs/words/Alcance/DICCIONARIO DE LA EDT_v1.1.docx
@@ -2395,61 +2395,6 @@
         </w:rPr>
       </w:pPr>
     </w:p>
-    <w:p>
-      <w:pPr>
-        <w:spacing w:after="0"/>
-        <w:rPr>
-          <w:rFonts w:cs="Arial"/>
-          <w:b/>
-          <w:sz w:val="8"/>
-          <w:szCs w:val="20"/>
-        </w:rPr>
-      </w:pPr>
-    </w:p>
-    <w:p>
-      <w:pPr>
-        <w:spacing w:after="0"/>
-        <w:rPr>
-          <w:rFonts w:cs="Arial"/>
-          <w:b/>
-          <w:sz w:val="8"/>
-          <w:szCs w:val="20"/>
-        </w:rPr>
-      </w:pPr>
-    </w:p>
-    <w:p>
-      <w:pPr>
-        <w:spacing w:after="0"/>
-        <w:rPr>
-          <w:rFonts w:cs="Arial"/>
-          <w:b/>
-          <w:sz w:val="8"/>
-          <w:szCs w:val="20"/>
-        </w:rPr>
-      </w:pPr>
-    </w:p>
-    <w:p>
-      <w:pPr>
-        <w:spacing w:after="0"/>
-        <w:rPr>
-          <w:rFonts w:cs="Arial"/>
-          <w:b/>
-          <w:sz w:val="8"/>
-          <w:szCs w:val="20"/>
-        </w:rPr>
-      </w:pPr>
-    </w:p>
-    <w:p>
-      <w:pPr>
-        <w:spacing w:after="0"/>
-        <w:rPr>
-          <w:rFonts w:cs="Arial"/>
-          <w:b/>
-          <w:sz w:val="8"/>
-          <w:szCs w:val="20"/>
-        </w:rPr>
-      </w:pPr>
-    </w:p>
     <w:tbl>
       <w:tblPr>
         <w:tblStyle w:val="Tablaconcuadrcula"/>
@@ -4378,50 +4323,6 @@
         </w:rPr>
       </w:pPr>
     </w:p>
-    <w:p>
-      <w:pPr>
-        <w:spacing w:after="0"/>
-        <w:rPr>
-          <w:rFonts w:cs="Arial"/>
-          <w:b/>
-          <w:sz w:val="8"/>
-          <w:szCs w:val="20"/>
-        </w:rPr>
-      </w:pPr>
-    </w:p>
-    <w:p>
-      <w:pPr>
-        <w:spacing w:after="0"/>
-        <w:rPr>
-          <w:rFonts w:cs="Arial"/>
-          <w:b/>
-          <w:sz w:val="8"/>
-          <w:szCs w:val="20"/>
-        </w:rPr>
-      </w:pPr>
-    </w:p>
-    <w:p>
-      <w:pPr>
-        <w:spacing w:after="0"/>
-        <w:rPr>
-          <w:rFonts w:cs="Arial"/>
-          <w:b/>
-          <w:sz w:val="8"/>
-          <w:szCs w:val="20"/>
-        </w:rPr>
-      </w:pPr>
-    </w:p>
-    <w:p>
-      <w:pPr>
-        <w:spacing w:after="0"/>
-        <w:rPr>
-          <w:rFonts w:cs="Arial"/>
-          <w:b/>
-          <w:sz w:val="8"/>
-          <w:szCs w:val="20"/>
-        </w:rPr>
-      </w:pPr>
-    </w:p>
     <w:tbl>
       <w:tblPr>
         <w:tblStyle w:val="Tablaconcuadrcula"/>
@@ -7590,17 +7491,6 @@
         </w:rPr>
       </w:pPr>
     </w:p>
-    <w:p>
-      <w:pPr>
-        <w:spacing w:after="100" w:afterAutospacing="1"/>
-        <w:rPr>
-          <w:rFonts w:cs="Arial"/>
-          <w:b/>
-          <w:sz w:val="8"/>
-          <w:szCs w:val="20"/>
-        </w:rPr>
-      </w:pPr>
-    </w:p>
     <w:tbl>
       <w:tblPr>
         <w:tblStyle w:val="Tablaconcuadrcula"/>
@@ -7636,6 +7526,7 @@
                 <w:sz w:val="20"/>
                 <w:szCs w:val="20"/>
               </w:rPr>
+              <w:lastRenderedPageBreak/>
               <w:t>Nombre del Paquete de Trabajo</w:t>
             </w:r>
           </w:p>
@@ -10673,226 +10564,6 @@
         </w:rPr>
       </w:pPr>
     </w:p>
-    <w:p>
-      <w:pPr>
-        <w:spacing w:after="0"/>
-        <w:rPr>
-          <w:rFonts w:cs="Arial"/>
-          <w:b/>
-          <w:sz w:val="8"/>
-          <w:szCs w:val="20"/>
-        </w:rPr>
-      </w:pPr>
-    </w:p>
-    <w:p>
-      <w:pPr>
-        <w:spacing w:after="0"/>
-        <w:rPr>
-          <w:rFonts w:cs="Arial"/>
-          <w:b/>
-          <w:sz w:val="8"/>
-          <w:szCs w:val="20"/>
-        </w:rPr>
-      </w:pPr>
-    </w:p>
-    <w:p>
-      <w:pPr>
-        <w:spacing w:after="0"/>
-        <w:rPr>
-          <w:rFonts w:cs="Arial"/>
-          <w:b/>
-          <w:sz w:val="8"/>
-          <w:szCs w:val="20"/>
-        </w:rPr>
-      </w:pPr>
-    </w:p>
-    <w:p>
-      <w:pPr>
-        <w:spacing w:after="0"/>
-        <w:rPr>
-          <w:rFonts w:cs="Arial"/>
-          <w:b/>
-          <w:sz w:val="8"/>
-          <w:szCs w:val="20"/>
-        </w:rPr>
-      </w:pPr>
-    </w:p>
-    <w:p>
-      <w:pPr>
-        <w:spacing w:after="0"/>
-        <w:rPr>
-          <w:rFonts w:cs="Arial"/>
-          <w:b/>
-          <w:sz w:val="8"/>
-          <w:szCs w:val="20"/>
-        </w:rPr>
-      </w:pPr>
-    </w:p>
-    <w:p>
-      <w:pPr>
-        <w:spacing w:after="0"/>
-        <w:rPr>
-          <w:rFonts w:cs="Arial"/>
-          <w:b/>
-          <w:sz w:val="8"/>
-          <w:szCs w:val="20"/>
-        </w:rPr>
-      </w:pPr>
-    </w:p>
-    <w:p>
-      <w:pPr>
-        <w:spacing w:after="0"/>
-        <w:rPr>
-          <w:rFonts w:cs="Arial"/>
-          <w:b/>
-          <w:sz w:val="8"/>
-          <w:szCs w:val="20"/>
-        </w:rPr>
-      </w:pPr>
-    </w:p>
-    <w:p>
-      <w:pPr>
-        <w:spacing w:after="0"/>
-        <w:rPr>
-          <w:rFonts w:cs="Arial"/>
-          <w:b/>
-          <w:sz w:val="8"/>
-          <w:szCs w:val="20"/>
-        </w:rPr>
-      </w:pPr>
-    </w:p>
-    <w:p>
-      <w:pPr>
-        <w:spacing w:after="0"/>
-        <w:rPr>
-          <w:rFonts w:cs="Arial"/>
-          <w:b/>
-          <w:sz w:val="8"/>
-          <w:szCs w:val="20"/>
-        </w:rPr>
-      </w:pPr>
-    </w:p>
-    <w:p>
-      <w:pPr>
-        <w:spacing w:after="0"/>
-        <w:rPr>
-          <w:rFonts w:cs="Arial"/>
-          <w:b/>
-          <w:sz w:val="8"/>
-          <w:szCs w:val="20"/>
-        </w:rPr>
-      </w:pPr>
-    </w:p>
-    <w:p>
-      <w:pPr>
-        <w:spacing w:after="0"/>
-        <w:rPr>
-          <w:rFonts w:cs="Arial"/>
-          <w:b/>
-          <w:sz w:val="8"/>
-          <w:szCs w:val="20"/>
-        </w:rPr>
-      </w:pPr>
-    </w:p>
-    <w:p>
-      <w:pPr>
-        <w:spacing w:after="0"/>
-        <w:rPr>
-          <w:rFonts w:cs="Arial"/>
-          <w:b/>
-          <w:sz w:val="8"/>
-          <w:szCs w:val="20"/>
-        </w:rPr>
-      </w:pPr>
-    </w:p>
-    <w:p>
-      <w:pPr>
-        <w:spacing w:after="0"/>
-        <w:rPr>
-          <w:rFonts w:cs="Arial"/>
-          <w:b/>
-          <w:sz w:val="8"/>
-          <w:szCs w:val="20"/>
-        </w:rPr>
-      </w:pPr>
-    </w:p>
-    <w:p>
-      <w:pPr>
-        <w:spacing w:after="0"/>
-        <w:rPr>
-          <w:rFonts w:cs="Arial"/>
-          <w:b/>
-          <w:sz w:val="8"/>
-          <w:szCs w:val="20"/>
-        </w:rPr>
-      </w:pPr>
-    </w:p>
-    <w:p>
-      <w:pPr>
-        <w:spacing w:after="0"/>
-        <w:rPr>
-          <w:rFonts w:cs="Arial"/>
-          <w:b/>
-          <w:sz w:val="8"/>
-          <w:szCs w:val="20"/>
-        </w:rPr>
-      </w:pPr>
-    </w:p>
-    <w:p>
-      <w:pPr>
-        <w:spacing w:after="0"/>
-        <w:rPr>
-          <w:rFonts w:cs="Arial"/>
-          <w:b/>
-          <w:sz w:val="8"/>
-          <w:szCs w:val="20"/>
-        </w:rPr>
-      </w:pPr>
-    </w:p>
-    <w:p>
-      <w:pPr>
-        <w:spacing w:after="0"/>
-        <w:rPr>
-          <w:rFonts w:cs="Arial"/>
-          <w:b/>
-          <w:sz w:val="8"/>
-          <w:szCs w:val="20"/>
-        </w:rPr>
-      </w:pPr>
-    </w:p>
-    <w:p>
-      <w:pPr>
-        <w:spacing w:after="0"/>
-        <w:rPr>
-          <w:rFonts w:cs="Arial"/>
-          <w:b/>
-          <w:sz w:val="8"/>
-          <w:szCs w:val="20"/>
-        </w:rPr>
-      </w:pPr>
-    </w:p>
-    <w:p>
-      <w:pPr>
-        <w:spacing w:after="0"/>
-        <w:rPr>
-          <w:rFonts w:cs="Arial"/>
-          <w:b/>
-          <w:sz w:val="8"/>
-          <w:szCs w:val="20"/>
-        </w:rPr>
-      </w:pPr>
-    </w:p>
-    <w:p>
-      <w:pPr>
-        <w:spacing w:after="0"/>
-        <w:rPr>
-          <w:rFonts w:cs="Arial"/>
-          <w:b/>
-          <w:sz w:val="8"/>
-          <w:szCs w:val="20"/>
-        </w:rPr>
-      </w:pPr>
-    </w:p>
     <w:tbl>
       <w:tblPr>
         <w:tblStyle w:val="Tablaconcuadrcula"/>
@@ -10928,6 +10599,7 @@
                 <w:sz w:val="20"/>
                 <w:szCs w:val="20"/>
               </w:rPr>
+              <w:lastRenderedPageBreak/>
               <w:t>Nombre del Paquete de Trabajo</w:t>
             </w:r>
           </w:p>
@@ -12925,16 +12597,7 @@
                 <w:sz w:val="20"/>
                 <w:szCs w:val="20"/>
               </w:rPr>
-              <w:t>52,14</w:t>
-            </w:r>
-            <w:r>
-              <w:rPr>
-                <w:rFonts w:cs="Arial"/>
-                <w:b/>
-                <w:sz w:val="20"/>
-                <w:szCs w:val="20"/>
-              </w:rPr>
-              <w:t>€</w:t>
+              <w:t>52,14€</w:t>
             </w:r>
           </w:p>
         </w:tc>
@@ -15081,42 +14744,6 @@
         </w:rPr>
       </w:pPr>
     </w:p>
-    <w:p>
-      <w:pPr>
-        <w:spacing w:after="100" w:afterAutospacing="1"/>
-        <w:rPr>
-          <w:rFonts w:cs="Arial"/>
-          <w:b/>
-          <w:sz w:val="8"/>
-          <w:szCs w:val="20"/>
-          <w:lang w:val="es-PA"/>
-        </w:rPr>
-      </w:pPr>
-    </w:p>
-    <w:p>
-      <w:pPr>
-        <w:spacing w:after="100" w:afterAutospacing="1"/>
-        <w:rPr>
-          <w:rFonts w:cs="Arial"/>
-          <w:b/>
-          <w:sz w:val="8"/>
-          <w:szCs w:val="20"/>
-          <w:lang w:val="es-PA"/>
-        </w:rPr>
-      </w:pPr>
-    </w:p>
-    <w:p>
-      <w:pPr>
-        <w:spacing w:after="100" w:afterAutospacing="1"/>
-        <w:rPr>
-          <w:rFonts w:cs="Arial"/>
-          <w:b/>
-          <w:sz w:val="8"/>
-          <w:szCs w:val="20"/>
-          <w:lang w:val="es-PA"/>
-        </w:rPr>
-      </w:pPr>
-    </w:p>
     <w:tbl>
       <w:tblPr>
         <w:tblStyle w:val="Tablaconcuadrcula"/>
@@ -17563,10 +17190,313 @@
               <w:rPr>
                 <w:rFonts w:cs="Arial"/>
                 <w:b/>
-                <w:sz w:val="20"/>
-                <w:szCs w:val="20"/>
-              </w:rPr>
-              <w:t>A29</w:t>
+                <w:bCs/>
+                <w:sz w:val="20"/>
+                <w:szCs w:val="20"/>
+              </w:rPr>
+              <w:t>A</w:t>
+            </w:r>
+            <w:r>
+              <w:rPr>
+                <w:rFonts w:cs="Arial"/>
+                <w:b/>
+                <w:bCs/>
+                <w:sz w:val="20"/>
+                <w:szCs w:val="20"/>
+              </w:rPr>
+              <w:t>29</w:t>
+            </w:r>
+          </w:p>
+        </w:tc>
+        <w:tc>
+          <w:tcPr>
+            <w:tcW w:w="2148" w:type="dxa"/>
+            <w:vAlign w:val="center"/>
+          </w:tcPr>
+          <w:p>
+            <w:pPr>
+              <w:spacing w:after="0"/>
+              <w:rPr>
+                <w:rFonts w:cs="Arial"/>
+                <w:b/>
+                <w:sz w:val="20"/>
+                <w:szCs w:val="20"/>
+              </w:rPr>
+            </w:pPr>
+            <w:r>
+              <w:rPr>
+                <w:rFonts w:cs="Arial"/>
+                <w:b/>
+                <w:sz w:val="20"/>
+                <w:szCs w:val="20"/>
+              </w:rPr>
+              <w:t>Notificación de confirmación de pago</w:t>
+            </w:r>
+          </w:p>
+        </w:tc>
+        <w:tc>
+          <w:tcPr>
+            <w:tcW w:w="1441" w:type="dxa"/>
+          </w:tcPr>
+          <w:p>
+            <w:pPr>
+              <w:spacing w:after="0"/>
+              <w:rPr>
+                <w:rFonts w:cs="Arial"/>
+                <w:b/>
+                <w:sz w:val="20"/>
+                <w:szCs w:val="20"/>
+              </w:rPr>
+            </w:pPr>
+            <w:proofErr w:type="spellStart"/>
+            <w:r>
+              <w:rPr>
+                <w:rFonts w:cs="Arial"/>
+                <w:b/>
+                <w:sz w:val="20"/>
+                <w:szCs w:val="20"/>
+              </w:rPr>
+              <w:t>VScode</w:t>
+            </w:r>
+            <w:proofErr w:type="spellEnd"/>
+            <w:r>
+              <w:rPr>
+                <w:rFonts w:cs="Arial"/>
+                <w:b/>
+                <w:sz w:val="20"/>
+                <w:szCs w:val="20"/>
+              </w:rPr>
+              <w:t xml:space="preserve">, Django, </w:t>
+            </w:r>
+            <w:proofErr w:type="spellStart"/>
+            <w:r>
+              <w:rPr>
+                <w:rFonts w:cs="Arial"/>
+                <w:b/>
+                <w:sz w:val="20"/>
+                <w:szCs w:val="20"/>
+              </w:rPr>
+              <w:t>Github</w:t>
+            </w:r>
+            <w:proofErr w:type="spellEnd"/>
+          </w:p>
+        </w:tc>
+        <w:tc>
+          <w:tcPr>
+            <w:tcW w:w="1439" w:type="dxa"/>
+            <w:vAlign w:val="center"/>
+          </w:tcPr>
+          <w:p>
+            <w:pPr>
+              <w:spacing w:after="0"/>
+              <w:jc w:val="center"/>
+              <w:rPr>
+                <w:rFonts w:cs="Arial"/>
+                <w:b/>
+                <w:sz w:val="20"/>
+                <w:szCs w:val="20"/>
+              </w:rPr>
+            </w:pPr>
+            <w:r>
+              <w:rPr>
+                <w:rFonts w:cs="Arial"/>
+                <w:b/>
+                <w:sz w:val="20"/>
+                <w:szCs w:val="20"/>
+              </w:rPr>
+              <w:t>40min</w:t>
+            </w:r>
+          </w:p>
+        </w:tc>
+        <w:tc>
+          <w:tcPr>
+            <w:tcW w:w="1437" w:type="dxa"/>
+            <w:vAlign w:val="center"/>
+          </w:tcPr>
+          <w:p>
+            <w:pPr>
+              <w:spacing w:after="0"/>
+              <w:jc w:val="center"/>
+              <w:rPr>
+                <w:rFonts w:cs="Arial"/>
+                <w:b/>
+                <w:sz w:val="20"/>
+                <w:szCs w:val="20"/>
+              </w:rPr>
+            </w:pPr>
+            <w:r>
+              <w:rPr>
+                <w:rFonts w:cs="Arial"/>
+                <w:b/>
+                <w:sz w:val="20"/>
+                <w:szCs w:val="20"/>
+              </w:rPr>
+              <w:t>31,06€</w:t>
+            </w:r>
+          </w:p>
+        </w:tc>
+        <w:tc>
+          <w:tcPr>
+            <w:tcW w:w="1435" w:type="dxa"/>
+            <w:vAlign w:val="center"/>
+          </w:tcPr>
+          <w:p>
+            <w:pPr>
+              <w:spacing w:after="0"/>
+              <w:jc w:val="center"/>
+              <w:rPr>
+                <w:rFonts w:cs="Arial"/>
+                <w:b/>
+                <w:sz w:val="20"/>
+                <w:szCs w:val="20"/>
+              </w:rPr>
+            </w:pPr>
+            <w:r>
+              <w:rPr>
+                <w:rFonts w:cs="Arial"/>
+                <w:b/>
+                <w:sz w:val="20"/>
+                <w:szCs w:val="20"/>
+              </w:rPr>
+              <w:t>20,70€</w:t>
+            </w:r>
+          </w:p>
+        </w:tc>
+        <w:tc>
+          <w:tcPr>
+            <w:tcW w:w="1444" w:type="dxa"/>
+            <w:vAlign w:val="center"/>
+          </w:tcPr>
+          <w:p>
+            <w:pPr>
+              <w:spacing w:after="0"/>
+              <w:jc w:val="center"/>
+              <w:rPr>
+                <w:rFonts w:cs="Arial"/>
+                <w:b/>
+                <w:sz w:val="20"/>
+                <w:szCs w:val="20"/>
+              </w:rPr>
+            </w:pPr>
+            <w:r>
+              <w:rPr>
+                <w:rFonts w:cs="Arial"/>
+                <w:b/>
+                <w:sz w:val="20"/>
+                <w:szCs w:val="20"/>
+              </w:rPr>
+              <w:t>1</w:t>
+            </w:r>
+          </w:p>
+        </w:tc>
+        <w:tc>
+          <w:tcPr>
+            <w:tcW w:w="1441" w:type="dxa"/>
+            <w:vAlign w:val="center"/>
+          </w:tcPr>
+          <w:p>
+            <w:pPr>
+              <w:spacing w:after="0"/>
+              <w:jc w:val="center"/>
+              <w:rPr>
+                <w:rFonts w:cs="Arial"/>
+                <w:b/>
+                <w:sz w:val="20"/>
+                <w:szCs w:val="20"/>
+              </w:rPr>
+            </w:pPr>
+            <w:r>
+              <w:rPr>
+                <w:rFonts w:cs="Arial"/>
+                <w:b/>
+                <w:sz w:val="20"/>
+                <w:szCs w:val="20"/>
+              </w:rPr>
+              <w:t>N/A</w:t>
+            </w:r>
+          </w:p>
+        </w:tc>
+        <w:tc>
+          <w:tcPr>
+            <w:tcW w:w="1435" w:type="dxa"/>
+            <w:vAlign w:val="center"/>
+          </w:tcPr>
+          <w:p>
+            <w:pPr>
+              <w:spacing w:after="0"/>
+              <w:jc w:val="center"/>
+              <w:rPr>
+                <w:rFonts w:cs="Arial"/>
+                <w:b/>
+                <w:sz w:val="20"/>
+                <w:szCs w:val="20"/>
+              </w:rPr>
+            </w:pPr>
+            <w:r>
+              <w:rPr>
+                <w:rFonts w:cs="Arial"/>
+                <w:b/>
+                <w:sz w:val="20"/>
+                <w:szCs w:val="20"/>
+              </w:rPr>
+              <w:t>N/A</w:t>
+            </w:r>
+          </w:p>
+        </w:tc>
+        <w:tc>
+          <w:tcPr>
+            <w:tcW w:w="1436" w:type="dxa"/>
+            <w:vAlign w:val="center"/>
+          </w:tcPr>
+          <w:p>
+            <w:pPr>
+              <w:spacing w:after="0"/>
+              <w:jc w:val="center"/>
+              <w:rPr>
+                <w:rFonts w:cs="Arial"/>
+                <w:b/>
+                <w:sz w:val="20"/>
+                <w:szCs w:val="20"/>
+              </w:rPr>
+            </w:pPr>
+            <w:r>
+              <w:rPr>
+                <w:rFonts w:cs="Arial"/>
+                <w:b/>
+                <w:sz w:val="20"/>
+                <w:szCs w:val="20"/>
+              </w:rPr>
+              <w:t>20,70€</w:t>
+            </w:r>
+          </w:p>
+        </w:tc>
+      </w:tr>
+      <w:tr>
+        <w:tc>
+          <w:tcPr>
+            <w:tcW w:w="734" w:type="dxa"/>
+            <w:vAlign w:val="center"/>
+          </w:tcPr>
+          <w:p>
+            <w:pPr>
+              <w:spacing w:before="120" w:after="120"/>
+              <w:jc w:val="center"/>
+              <w:rPr>
+                <w:rFonts w:cs="Arial"/>
+                <w:b/>
+                <w:sz w:val="20"/>
+                <w:szCs w:val="20"/>
+              </w:rPr>
+            </w:pPr>
+            <w:r>
+              <w:rPr>
+                <w:rFonts w:cs="Arial"/>
+                <w:b/>
+                <w:bCs/>
+                <w:sz w:val="20"/>
+                <w:szCs w:val="20"/>
+              </w:rPr>
+              <w:t>A30</w:t>
             </w:r>
           </w:p>
         </w:tc>
@@ -17847,67 +17777,25 @@
     </w:p>
     <w:p>
       <w:pPr>
-        <w:spacing w:after="0"/>
+        <w:spacing w:after="100" w:afterAutospacing="1"/>
         <w:rPr>
           <w:rFonts w:cs="Arial"/>
           <w:b/>
           <w:sz w:val="8"/>
           <w:szCs w:val="20"/>
-        </w:rPr>
-      </w:pPr>
-    </w:p>
-    <w:p>
-      <w:pPr>
-        <w:spacing w:after="0"/>
+          <w:lang w:val="es-PA"/>
+        </w:rPr>
+      </w:pPr>
+    </w:p>
+    <w:p>
+      <w:pPr>
+        <w:spacing w:after="100" w:afterAutospacing="1"/>
         <w:rPr>
           <w:rFonts w:cs="Arial"/>
           <w:b/>
           <w:sz w:val="8"/>
           <w:szCs w:val="20"/>
-        </w:rPr>
-      </w:pPr>
-    </w:p>
-    <w:p>
-      <w:pPr>
-        <w:spacing w:after="0"/>
-        <w:rPr>
-          <w:rFonts w:cs="Arial"/>
-          <w:b/>
-          <w:sz w:val="8"/>
-          <w:szCs w:val="20"/>
-        </w:rPr>
-      </w:pPr>
-    </w:p>
-    <w:p>
-      <w:pPr>
-        <w:spacing w:after="0"/>
-        <w:rPr>
-          <w:rFonts w:cs="Arial"/>
-          <w:b/>
-          <w:sz w:val="8"/>
-          <w:szCs w:val="20"/>
-        </w:rPr>
-      </w:pPr>
-    </w:p>
-    <w:p>
-      <w:pPr>
-        <w:spacing w:after="0"/>
-        <w:rPr>
-          <w:rFonts w:cs="Arial"/>
-          <w:b/>
-          <w:sz w:val="8"/>
-          <w:szCs w:val="20"/>
-        </w:rPr>
-      </w:pPr>
-    </w:p>
-    <w:p>
-      <w:pPr>
-        <w:spacing w:after="0"/>
-        <w:rPr>
-          <w:rFonts w:cs="Arial"/>
-          <w:b/>
-          <w:sz w:val="8"/>
-          <w:szCs w:val="20"/>
+          <w:lang w:val="es-PA"/>
         </w:rPr>
       </w:pPr>
     </w:p>
@@ -17946,6 +17834,7 @@
                 <w:sz w:val="20"/>
                 <w:szCs w:val="20"/>
               </w:rPr>
+              <w:lastRenderedPageBreak/>
               <w:t>Nombre del Paquete de Trabajo</w:t>
             </w:r>
           </w:p>
@@ -18034,9 +17923,9 @@
         <w:tblLook w:val="04A0" w:firstRow="1" w:lastRow="0" w:firstColumn="1" w:lastColumn="0" w:noHBand="0" w:noVBand="1"/>
       </w:tblPr>
       <w:tblGrid>
-        <w:gridCol w:w="5805"/>
-        <w:gridCol w:w="4275"/>
-        <w:gridCol w:w="4310"/>
+        <w:gridCol w:w="5803"/>
+        <w:gridCol w:w="4276"/>
+        <w:gridCol w:w="4311"/>
       </w:tblGrid>
       <w:tr>
         <w:tc>
@@ -18119,9 +18008,6 @@
         </w:tc>
       </w:tr>
       <w:tr>
-        <w:trPr>
-          <w:trHeight w:val="1079"/>
-        </w:trPr>
         <w:tc>
           <w:tcPr>
             <w:tcW w:w="5868" w:type="dxa"/>
@@ -18143,25 +18029,36 @@
                 <w:sz w:val="20"/>
                 <w:szCs w:val="20"/>
               </w:rPr>
-              <w:t>A lo largo de la realización del paquete de trabajo se realizará</w:t>
-            </w:r>
-            <w:r>
-              <w:rPr>
-                <w:rFonts w:cs="Arial"/>
-                <w:b/>
-                <w:sz w:val="20"/>
-                <w:szCs w:val="20"/>
-              </w:rPr>
-              <w:t>n las últimas funcionalidades de notificacione</w:t>
-            </w:r>
-            <w:r>
-              <w:rPr>
-                <w:rFonts w:cs="Arial"/>
-                <w:b/>
-                <w:sz w:val="20"/>
-                <w:szCs w:val="20"/>
-              </w:rPr>
-              <w:t>s.</w:t>
+              <w:t>A lo largo de la realización del paquete de trabajo se</w:t>
+            </w:r>
+            <w:r>
+              <w:rPr>
+                <w:rFonts w:cs="Arial"/>
+                <w:b/>
+                <w:sz w:val="20"/>
+                <w:szCs w:val="20"/>
+              </w:rPr>
+              <w:t xml:space="preserve"> </w:t>
+            </w:r>
+            <w:proofErr w:type="gramStart"/>
+            <w:r>
+              <w:rPr>
+                <w:rFonts w:cs="Arial"/>
+                <w:b/>
+                <w:sz w:val="20"/>
+                <w:szCs w:val="20"/>
+              </w:rPr>
+              <w:t>realizara</w:t>
+            </w:r>
+            <w:proofErr w:type="gramEnd"/>
+            <w:r>
+              <w:rPr>
+                <w:rFonts w:cs="Arial"/>
+                <w:b/>
+                <w:sz w:val="20"/>
+                <w:szCs w:val="20"/>
+              </w:rPr>
+              <w:t xml:space="preserve"> un manual de usuario el cual se presentara ante el patrocinador</w:t>
             </w:r>
           </w:p>
         </w:tc>
@@ -18369,23 +18266,13 @@
     </w:tbl>
     <w:p>
       <w:pPr>
-        <w:spacing w:after="0"/>
+        <w:spacing w:after="100" w:afterAutospacing="1"/>
         <w:rPr>
           <w:rFonts w:cs="Arial"/>
           <w:b/>
           <w:sz w:val="8"/>
           <w:szCs w:val="20"/>
-        </w:rPr>
-      </w:pPr>
-    </w:p>
-    <w:p>
-      <w:pPr>
-        <w:spacing w:after="0"/>
-        <w:rPr>
-          <w:rFonts w:cs="Arial"/>
-          <w:b/>
-          <w:sz w:val="8"/>
-          <w:szCs w:val="20"/>
+          <w:lang w:val="es-PA"/>
         </w:rPr>
       </w:pPr>
     </w:p>
@@ -18396,21 +18283,21 @@
         <w:tblLook w:val="04A0" w:firstRow="1" w:lastRow="0" w:firstColumn="1" w:lastColumn="0" w:noHBand="0" w:noVBand="1"/>
       </w:tblPr>
       <w:tblGrid>
-        <w:gridCol w:w="732"/>
-        <w:gridCol w:w="2149"/>
-        <w:gridCol w:w="1440"/>
+        <w:gridCol w:w="734"/>
+        <w:gridCol w:w="2146"/>
+        <w:gridCol w:w="1441"/>
         <w:gridCol w:w="1437"/>
-        <w:gridCol w:w="1438"/>
-        <w:gridCol w:w="1438"/>
-        <w:gridCol w:w="1443"/>
-        <w:gridCol w:w="1441"/>
-        <w:gridCol w:w="1434"/>
-        <w:gridCol w:w="1438"/>
+        <w:gridCol w:w="1437"/>
+        <w:gridCol w:w="1436"/>
+        <w:gridCol w:w="1444"/>
+        <w:gridCol w:w="1442"/>
+        <w:gridCol w:w="1436"/>
+        <w:gridCol w:w="1437"/>
       </w:tblGrid>
       <w:tr>
         <w:tc>
           <w:tcPr>
-            <w:tcW w:w="14540" w:type="dxa"/>
+            <w:tcW w:w="14390" w:type="dxa"/>
             <w:gridSpan w:val="10"/>
             <w:shd w:val="clear" w:color="auto" w:fill="D9D9D9" w:themeFill="background1" w:themeFillShade="D9"/>
           </w:tcPr>
@@ -18440,7 +18327,7 @@
       <w:tr>
         <w:tc>
           <w:tcPr>
-            <w:tcW w:w="738" w:type="dxa"/>
+            <w:tcW w:w="734" w:type="dxa"/>
             <w:vMerge w:val="restart"/>
             <w:shd w:val="clear" w:color="auto" w:fill="D9D9D9" w:themeFill="background1" w:themeFillShade="D9"/>
             <w:vAlign w:val="center"/>
@@ -18469,7 +18356,7 @@
         </w:tc>
         <w:tc>
           <w:tcPr>
-            <w:tcW w:w="2170" w:type="dxa"/>
+            <w:tcW w:w="2146" w:type="dxa"/>
             <w:vMerge w:val="restart"/>
             <w:shd w:val="clear" w:color="auto" w:fill="D9D9D9" w:themeFill="background1" w:themeFillShade="D9"/>
             <w:vAlign w:val="center"/>
@@ -18498,7 +18385,7 @@
         </w:tc>
         <w:tc>
           <w:tcPr>
-            <w:tcW w:w="1454" w:type="dxa"/>
+            <w:tcW w:w="1441" w:type="dxa"/>
             <w:vMerge w:val="restart"/>
             <w:shd w:val="clear" w:color="auto" w:fill="D9D9D9" w:themeFill="background1" w:themeFillShade="D9"/>
             <w:vAlign w:val="center"/>
@@ -18527,7 +18414,7 @@
         </w:tc>
         <w:tc>
           <w:tcPr>
-            <w:tcW w:w="4362" w:type="dxa"/>
+            <w:tcW w:w="4310" w:type="dxa"/>
             <w:gridSpan w:val="3"/>
             <w:shd w:val="clear" w:color="auto" w:fill="D9D9D9" w:themeFill="background1" w:themeFillShade="D9"/>
             <w:vAlign w:val="center"/>
@@ -18556,7 +18443,7 @@
         </w:tc>
         <w:tc>
           <w:tcPr>
-            <w:tcW w:w="4362" w:type="dxa"/>
+            <w:tcW w:w="4322" w:type="dxa"/>
             <w:gridSpan w:val="3"/>
             <w:shd w:val="clear" w:color="auto" w:fill="D9D9D9" w:themeFill="background1" w:themeFillShade="D9"/>
             <w:vAlign w:val="center"/>
@@ -18585,7 +18472,7 @@
         </w:tc>
         <w:tc>
           <w:tcPr>
-            <w:tcW w:w="1454" w:type="dxa"/>
+            <w:tcW w:w="1437" w:type="dxa"/>
             <w:vMerge w:val="restart"/>
             <w:shd w:val="clear" w:color="auto" w:fill="D9D9D9" w:themeFill="background1" w:themeFillShade="D9"/>
             <w:vAlign w:val="center"/>
@@ -18616,7 +18503,7 @@
       <w:tr>
         <w:tc>
           <w:tcPr>
-            <w:tcW w:w="738" w:type="dxa"/>
+            <w:tcW w:w="734" w:type="dxa"/>
             <w:vMerge/>
             <w:shd w:val="clear" w:color="auto" w:fill="D9D9D9" w:themeFill="background1" w:themeFillShade="D9"/>
             <w:vAlign w:val="center"/>
@@ -18636,7 +18523,7 @@
         </w:tc>
         <w:tc>
           <w:tcPr>
-            <w:tcW w:w="2170" w:type="dxa"/>
+            <w:tcW w:w="2146" w:type="dxa"/>
             <w:vMerge/>
             <w:shd w:val="clear" w:color="auto" w:fill="D9D9D9" w:themeFill="background1" w:themeFillShade="D9"/>
             <w:vAlign w:val="center"/>
@@ -18656,7 +18543,7 @@
         </w:tc>
         <w:tc>
           <w:tcPr>
-            <w:tcW w:w="1454" w:type="dxa"/>
+            <w:tcW w:w="1441" w:type="dxa"/>
             <w:vMerge/>
             <w:shd w:val="clear" w:color="auto" w:fill="D9D9D9" w:themeFill="background1" w:themeFillShade="D9"/>
             <w:vAlign w:val="center"/>
@@ -18676,7 +18563,7 @@
         </w:tc>
         <w:tc>
           <w:tcPr>
-            <w:tcW w:w="1454" w:type="dxa"/>
+            <w:tcW w:w="1437" w:type="dxa"/>
             <w:shd w:val="clear" w:color="auto" w:fill="D9D9D9" w:themeFill="background1" w:themeFillShade="D9"/>
             <w:vAlign w:val="center"/>
           </w:tcPr>
@@ -18704,7 +18591,7 @@
         </w:tc>
         <w:tc>
           <w:tcPr>
-            <w:tcW w:w="1454" w:type="dxa"/>
+            <w:tcW w:w="1437" w:type="dxa"/>
             <w:shd w:val="clear" w:color="auto" w:fill="D9D9D9" w:themeFill="background1" w:themeFillShade="D9"/>
             <w:vAlign w:val="center"/>
           </w:tcPr>
@@ -18732,7 +18619,7 @@
         </w:tc>
         <w:tc>
           <w:tcPr>
-            <w:tcW w:w="1454" w:type="dxa"/>
+            <w:tcW w:w="1436" w:type="dxa"/>
             <w:shd w:val="clear" w:color="auto" w:fill="D9D9D9" w:themeFill="background1" w:themeFillShade="D9"/>
             <w:vAlign w:val="center"/>
           </w:tcPr>
@@ -18760,7 +18647,7 @@
         </w:tc>
         <w:tc>
           <w:tcPr>
-            <w:tcW w:w="1454" w:type="dxa"/>
+            <w:tcW w:w="1444" w:type="dxa"/>
             <w:shd w:val="clear" w:color="auto" w:fill="D9D9D9" w:themeFill="background1" w:themeFillShade="D9"/>
             <w:vAlign w:val="center"/>
           </w:tcPr>
@@ -18788,7 +18675,7 @@
         </w:tc>
         <w:tc>
           <w:tcPr>
-            <w:tcW w:w="1454" w:type="dxa"/>
+            <w:tcW w:w="1442" w:type="dxa"/>
             <w:shd w:val="clear" w:color="auto" w:fill="D9D9D9" w:themeFill="background1" w:themeFillShade="D9"/>
             <w:vAlign w:val="center"/>
           </w:tcPr>
@@ -18816,7 +18703,7 @@
         </w:tc>
         <w:tc>
           <w:tcPr>
-            <w:tcW w:w="1454" w:type="dxa"/>
+            <w:tcW w:w="1436" w:type="dxa"/>
             <w:shd w:val="clear" w:color="auto" w:fill="D9D9D9" w:themeFill="background1" w:themeFillShade="D9"/>
             <w:vAlign w:val="center"/>
           </w:tcPr>
@@ -18844,7 +18731,7 @@
         </w:tc>
         <w:tc>
           <w:tcPr>
-            <w:tcW w:w="1454" w:type="dxa"/>
+            <w:tcW w:w="1437" w:type="dxa"/>
             <w:vMerge/>
             <w:shd w:val="clear" w:color="auto" w:fill="D9D9D9" w:themeFill="background1" w:themeFillShade="D9"/>
             <w:vAlign w:val="center"/>
@@ -18866,7 +18753,7 @@
       <w:tr>
         <w:tc>
           <w:tcPr>
-            <w:tcW w:w="738" w:type="dxa"/>
+            <w:tcW w:w="734" w:type="dxa"/>
             <w:vAlign w:val="center"/>
           </w:tcPr>
           <w:p>
@@ -18899,9 +18786,283 @@
                 <w:sz w:val="20"/>
                 <w:szCs w:val="20"/>
               </w:rPr>
-              <w:t>3</w:t>
-            </w:r>
-            <w:r>
+              <w:t>31</w:t>
+            </w:r>
+          </w:p>
+        </w:tc>
+        <w:tc>
+          <w:tcPr>
+            <w:tcW w:w="2146" w:type="dxa"/>
+            <w:vAlign w:val="center"/>
+          </w:tcPr>
+          <w:p>
+            <w:pPr>
+              <w:spacing w:after="0"/>
+              <w:jc w:val="center"/>
+              <w:rPr>
+                <w:rFonts w:cs="Arial"/>
+                <w:b/>
+                <w:sz w:val="20"/>
+                <w:szCs w:val="20"/>
+              </w:rPr>
+            </w:pPr>
+            <w:r>
+              <w:rPr>
+                <w:rFonts w:cs="Arial"/>
+                <w:b/>
+                <w:sz w:val="20"/>
+                <w:szCs w:val="20"/>
+              </w:rPr>
+              <w:t xml:space="preserve">Manual de </w:t>
+            </w:r>
+            <w:proofErr w:type="spellStart"/>
+            <w:r>
+              <w:rPr>
+                <w:rFonts w:cs="Arial"/>
+                <w:b/>
+                <w:sz w:val="20"/>
+                <w:szCs w:val="20"/>
+              </w:rPr>
+              <w:t>de</w:t>
+            </w:r>
+            <w:proofErr w:type="spellEnd"/>
+            <w:r>
+              <w:rPr>
+                <w:rFonts w:cs="Arial"/>
+                <w:b/>
+                <w:sz w:val="20"/>
+                <w:szCs w:val="20"/>
+              </w:rPr>
+              <w:t xml:space="preserve"> usuario</w:t>
+            </w:r>
+          </w:p>
+        </w:tc>
+        <w:tc>
+          <w:tcPr>
+            <w:tcW w:w="1441" w:type="dxa"/>
+          </w:tcPr>
+          <w:p>
+            <w:pPr>
+              <w:spacing w:after="0"/>
+              <w:jc w:val="center"/>
+              <w:rPr>
+                <w:rFonts w:cs="Arial"/>
+                <w:b/>
+                <w:sz w:val="20"/>
+                <w:szCs w:val="20"/>
+              </w:rPr>
+            </w:pPr>
+            <w:r>
+              <w:rPr>
+                <w:rFonts w:cs="Arial"/>
+                <w:b/>
+                <w:sz w:val="20"/>
+                <w:szCs w:val="20"/>
+              </w:rPr>
+              <w:t>Word</w:t>
+            </w:r>
+          </w:p>
+        </w:tc>
+        <w:tc>
+          <w:tcPr>
+            <w:tcW w:w="1437" w:type="dxa"/>
+            <w:vAlign w:val="center"/>
+          </w:tcPr>
+          <w:p>
+            <w:pPr>
+              <w:spacing w:after="0"/>
+              <w:jc w:val="center"/>
+              <w:rPr>
+                <w:rFonts w:cs="Arial"/>
+                <w:b/>
+                <w:sz w:val="20"/>
+                <w:szCs w:val="20"/>
+              </w:rPr>
+            </w:pPr>
+            <w:r>
+              <w:rPr>
+                <w:rFonts w:cs="Arial"/>
+                <w:b/>
+                <w:sz w:val="20"/>
+                <w:szCs w:val="20"/>
+              </w:rPr>
+              <w:t>5h</w:t>
+            </w:r>
+          </w:p>
+        </w:tc>
+        <w:tc>
+          <w:tcPr>
+            <w:tcW w:w="1437" w:type="dxa"/>
+            <w:vAlign w:val="center"/>
+          </w:tcPr>
+          <w:p>
+            <w:pPr>
+              <w:spacing w:after="0"/>
+              <w:jc w:val="center"/>
+              <w:rPr>
+                <w:rFonts w:cs="Arial"/>
+                <w:b/>
+                <w:sz w:val="20"/>
+                <w:szCs w:val="20"/>
+              </w:rPr>
+            </w:pPr>
+            <w:r>
+              <w:rPr>
+                <w:rFonts w:cs="Arial"/>
+                <w:b/>
+                <w:sz w:val="20"/>
+                <w:szCs w:val="20"/>
+              </w:rPr>
+              <w:t>37,72€</w:t>
+            </w:r>
+          </w:p>
+        </w:tc>
+        <w:tc>
+          <w:tcPr>
+            <w:tcW w:w="1436" w:type="dxa"/>
+            <w:vAlign w:val="center"/>
+          </w:tcPr>
+          <w:p>
+            <w:pPr>
+              <w:spacing w:after="0"/>
+              <w:jc w:val="center"/>
+              <w:rPr>
+                <w:rFonts w:cs="Arial"/>
+                <w:b/>
+                <w:sz w:val="20"/>
+                <w:szCs w:val="20"/>
+              </w:rPr>
+            </w:pPr>
+            <w:r>
+              <w:rPr>
+                <w:rFonts w:cs="Arial"/>
+                <w:b/>
+                <w:sz w:val="20"/>
+                <w:szCs w:val="20"/>
+              </w:rPr>
+              <w:t>188,60€</w:t>
+            </w:r>
+          </w:p>
+        </w:tc>
+        <w:tc>
+          <w:tcPr>
+            <w:tcW w:w="1444" w:type="dxa"/>
+            <w:vAlign w:val="center"/>
+          </w:tcPr>
+          <w:p>
+            <w:pPr>
+              <w:spacing w:after="0"/>
+              <w:jc w:val="center"/>
+              <w:rPr>
+                <w:rFonts w:cs="Arial"/>
+                <w:b/>
+                <w:sz w:val="20"/>
+                <w:szCs w:val="20"/>
+              </w:rPr>
+            </w:pPr>
+            <w:r>
+              <w:rPr>
+                <w:rFonts w:cs="Arial"/>
+                <w:b/>
+                <w:sz w:val="20"/>
+                <w:szCs w:val="20"/>
+              </w:rPr>
+              <w:t>5</w:t>
+            </w:r>
+          </w:p>
+        </w:tc>
+        <w:tc>
+          <w:tcPr>
+            <w:tcW w:w="1442" w:type="dxa"/>
+            <w:vAlign w:val="center"/>
+          </w:tcPr>
+          <w:p>
+            <w:pPr>
+              <w:spacing w:after="0"/>
+              <w:jc w:val="center"/>
+              <w:rPr>
+                <w:rFonts w:cs="Arial"/>
+                <w:b/>
+                <w:sz w:val="20"/>
+                <w:szCs w:val="20"/>
+              </w:rPr>
+            </w:pPr>
+            <w:r>
+              <w:rPr>
+                <w:rFonts w:cs="Arial"/>
+                <w:b/>
+                <w:sz w:val="20"/>
+                <w:szCs w:val="20"/>
+              </w:rPr>
+              <w:t>N/A</w:t>
+            </w:r>
+          </w:p>
+        </w:tc>
+        <w:tc>
+          <w:tcPr>
+            <w:tcW w:w="1436" w:type="dxa"/>
+            <w:vAlign w:val="center"/>
+          </w:tcPr>
+          <w:p>
+            <w:pPr>
+              <w:spacing w:after="0"/>
+              <w:jc w:val="center"/>
+              <w:rPr>
+                <w:rFonts w:cs="Arial"/>
+                <w:b/>
+                <w:sz w:val="20"/>
+                <w:szCs w:val="20"/>
+              </w:rPr>
+            </w:pPr>
+            <w:r>
+              <w:rPr>
+                <w:rFonts w:cs="Arial"/>
+                <w:b/>
+                <w:sz w:val="20"/>
+                <w:szCs w:val="20"/>
+              </w:rPr>
+              <w:t>N/A</w:t>
+            </w:r>
+          </w:p>
+        </w:tc>
+        <w:tc>
+          <w:tcPr>
+            <w:tcW w:w="1437" w:type="dxa"/>
+            <w:vAlign w:val="center"/>
+          </w:tcPr>
+          <w:p>
+            <w:pPr>
+              <w:spacing w:after="0"/>
+              <w:jc w:val="center"/>
+              <w:rPr>
+                <w:rFonts w:cs="Arial"/>
+                <w:b/>
+                <w:sz w:val="20"/>
+                <w:szCs w:val="20"/>
+              </w:rPr>
+            </w:pPr>
+            <w:r>
+              <w:rPr>
+                <w:rFonts w:cs="Arial"/>
+                <w:b/>
+                <w:sz w:val="20"/>
+                <w:szCs w:val="20"/>
+              </w:rPr>
+              <w:t>188,60€</w:t>
+            </w:r>
+          </w:p>
+        </w:tc>
+      </w:tr>
+      <w:tr>
+        <w:tc>
+          <w:tcPr>
+            <w:tcW w:w="734" w:type="dxa"/>
+            <w:vAlign w:val="center"/>
+          </w:tcPr>
+          <w:p>
+            <w:pPr>
+              <w:spacing w:before="120" w:after="120"/>
+              <w:jc w:val="center"/>
               <w:rPr>
                 <w:rFonts w:cs="Arial"/>
                 <w:b/>
@@ -18909,300 +19070,200 @@
                 <w:sz w:val="20"/>
                 <w:szCs w:val="20"/>
               </w:rPr>
-              <w:t>0</w:t>
-            </w:r>
-          </w:p>
-        </w:tc>
-        <w:tc>
-          <w:tcPr>
-            <w:tcW w:w="2170" w:type="dxa"/>
-            <w:vAlign w:val="center"/>
-          </w:tcPr>
-          <w:p>
-            <w:pPr>
-              <w:spacing w:after="0"/>
-              <w:jc w:val="center"/>
-              <w:rPr>
-                <w:rFonts w:cs="Arial"/>
-                <w:b/>
-                <w:sz w:val="20"/>
-                <w:szCs w:val="20"/>
-              </w:rPr>
-            </w:pPr>
-            <w:r>
-              <w:rPr>
-                <w:rFonts w:cs="Arial"/>
-                <w:b/>
-                <w:sz w:val="20"/>
-                <w:szCs w:val="20"/>
-              </w:rPr>
-              <w:t>Notificación de confirmación de pago</w:t>
-            </w:r>
-          </w:p>
-        </w:tc>
-        <w:tc>
-          <w:tcPr>
-            <w:tcW w:w="1454" w:type="dxa"/>
-          </w:tcPr>
-          <w:p>
-            <w:pPr>
-              <w:spacing w:after="0"/>
-              <w:jc w:val="center"/>
-              <w:rPr>
-                <w:rFonts w:cs="Arial"/>
-                <w:b/>
-                <w:sz w:val="20"/>
-                <w:szCs w:val="20"/>
-              </w:rPr>
-            </w:pPr>
-            <w:proofErr w:type="spellStart"/>
-            <w:r>
-              <w:rPr>
-                <w:rFonts w:cs="Arial"/>
-                <w:b/>
-                <w:sz w:val="20"/>
-                <w:szCs w:val="20"/>
-              </w:rPr>
-              <w:t>VScode</w:t>
-            </w:r>
-            <w:proofErr w:type="spellEnd"/>
-            <w:r>
-              <w:rPr>
-                <w:rFonts w:cs="Arial"/>
-                <w:b/>
-                <w:sz w:val="20"/>
-                <w:szCs w:val="20"/>
-              </w:rPr>
-              <w:t xml:space="preserve">, Django, </w:t>
-            </w:r>
-            <w:proofErr w:type="spellStart"/>
-            <w:r>
-              <w:rPr>
-                <w:rFonts w:cs="Arial"/>
-                <w:b/>
-                <w:sz w:val="20"/>
-                <w:szCs w:val="20"/>
-              </w:rPr>
-              <w:t>Github</w:t>
-            </w:r>
-            <w:proofErr w:type="spellEnd"/>
-          </w:p>
-        </w:tc>
-        <w:tc>
-          <w:tcPr>
-            <w:tcW w:w="1454" w:type="dxa"/>
-            <w:vAlign w:val="center"/>
-          </w:tcPr>
-          <w:p>
-            <w:pPr>
-              <w:spacing w:after="0"/>
-              <w:jc w:val="center"/>
-              <w:rPr>
-                <w:rFonts w:cs="Arial"/>
-                <w:b/>
-                <w:sz w:val="20"/>
-                <w:szCs w:val="20"/>
-              </w:rPr>
-            </w:pPr>
-            <w:r>
-              <w:rPr>
-                <w:rFonts w:cs="Arial"/>
-                <w:b/>
-                <w:sz w:val="20"/>
-                <w:szCs w:val="20"/>
-              </w:rPr>
-              <w:t>40min</w:t>
-            </w:r>
-          </w:p>
-        </w:tc>
-        <w:tc>
-          <w:tcPr>
-            <w:tcW w:w="1454" w:type="dxa"/>
-            <w:vAlign w:val="center"/>
-          </w:tcPr>
-          <w:p>
-            <w:pPr>
-              <w:spacing w:after="0"/>
-              <w:jc w:val="center"/>
-              <w:rPr>
-                <w:rFonts w:cs="Arial"/>
-                <w:b/>
-                <w:sz w:val="20"/>
-                <w:szCs w:val="20"/>
-              </w:rPr>
-            </w:pPr>
-            <w:r>
-              <w:rPr>
-                <w:rFonts w:cs="Arial"/>
-                <w:b/>
-                <w:sz w:val="20"/>
-                <w:szCs w:val="20"/>
-              </w:rPr>
-              <w:t>31,06€</w:t>
-            </w:r>
-          </w:p>
-        </w:tc>
-        <w:tc>
-          <w:tcPr>
-            <w:tcW w:w="1454" w:type="dxa"/>
-            <w:vAlign w:val="center"/>
-          </w:tcPr>
-          <w:p>
-            <w:pPr>
-              <w:spacing w:after="0"/>
-              <w:jc w:val="center"/>
-              <w:rPr>
-                <w:rFonts w:cs="Arial"/>
-                <w:b/>
-                <w:sz w:val="20"/>
-                <w:szCs w:val="20"/>
-              </w:rPr>
-            </w:pPr>
-            <w:r>
-              <w:rPr>
-                <w:rFonts w:cs="Arial"/>
-                <w:b/>
-                <w:sz w:val="20"/>
-                <w:szCs w:val="20"/>
-              </w:rPr>
-              <w:t>20,70€</w:t>
-            </w:r>
-          </w:p>
-        </w:tc>
-        <w:tc>
-          <w:tcPr>
-            <w:tcW w:w="1454" w:type="dxa"/>
-            <w:vAlign w:val="center"/>
-          </w:tcPr>
-          <w:p>
-            <w:pPr>
-              <w:spacing w:after="0"/>
-              <w:jc w:val="center"/>
-              <w:rPr>
-                <w:rFonts w:cs="Arial"/>
-                <w:b/>
-                <w:sz w:val="20"/>
-                <w:szCs w:val="20"/>
-              </w:rPr>
-            </w:pPr>
-            <w:r>
-              <w:rPr>
-                <w:rFonts w:cs="Arial"/>
-                <w:b/>
-                <w:sz w:val="20"/>
-                <w:szCs w:val="20"/>
-              </w:rPr>
-              <w:t>1</w:t>
-            </w:r>
-          </w:p>
-        </w:tc>
-        <w:tc>
-          <w:tcPr>
-            <w:tcW w:w="1454" w:type="dxa"/>
-            <w:vAlign w:val="center"/>
-          </w:tcPr>
-          <w:p>
-            <w:pPr>
-              <w:spacing w:after="0"/>
-              <w:jc w:val="center"/>
-              <w:rPr>
-                <w:rFonts w:cs="Arial"/>
-                <w:b/>
-                <w:sz w:val="20"/>
-                <w:szCs w:val="20"/>
-              </w:rPr>
-            </w:pPr>
-            <w:r>
-              <w:rPr>
-                <w:rFonts w:cs="Arial"/>
-                <w:b/>
-                <w:sz w:val="20"/>
-                <w:szCs w:val="20"/>
-              </w:rPr>
-              <w:t>N/A</w:t>
-            </w:r>
-          </w:p>
-        </w:tc>
-        <w:tc>
-          <w:tcPr>
-            <w:tcW w:w="1454" w:type="dxa"/>
-            <w:vAlign w:val="center"/>
-          </w:tcPr>
-          <w:p>
-            <w:pPr>
-              <w:spacing w:after="0"/>
-              <w:jc w:val="center"/>
-              <w:rPr>
-                <w:rFonts w:cs="Arial"/>
-                <w:b/>
-                <w:sz w:val="20"/>
-                <w:szCs w:val="20"/>
-              </w:rPr>
-            </w:pPr>
-            <w:r>
-              <w:rPr>
-                <w:rFonts w:cs="Arial"/>
-                <w:b/>
-                <w:sz w:val="20"/>
-                <w:szCs w:val="20"/>
-              </w:rPr>
-              <w:t>N/A</w:t>
-            </w:r>
-          </w:p>
-        </w:tc>
-        <w:tc>
-          <w:tcPr>
-            <w:tcW w:w="1454" w:type="dxa"/>
-            <w:vAlign w:val="center"/>
-          </w:tcPr>
-          <w:p>
-            <w:pPr>
-              <w:spacing w:after="0"/>
-              <w:jc w:val="center"/>
-              <w:rPr>
-                <w:rFonts w:cs="Arial"/>
-                <w:b/>
-                <w:sz w:val="20"/>
-                <w:szCs w:val="20"/>
-              </w:rPr>
-            </w:pPr>
-            <w:r>
-              <w:rPr>
-                <w:rFonts w:cs="Arial"/>
-                <w:b/>
-                <w:sz w:val="20"/>
-                <w:szCs w:val="20"/>
-              </w:rPr>
-              <w:t>20,70€</w:t>
-            </w:r>
+            </w:pPr>
+            <w:r>
+              <w:rPr>
+                <w:rFonts w:cs="Arial"/>
+                <w:b/>
+                <w:bCs/>
+                <w:sz w:val="20"/>
+                <w:szCs w:val="20"/>
+              </w:rPr>
+              <w:t xml:space="preserve">A32 </w:t>
+            </w:r>
+          </w:p>
+        </w:tc>
+        <w:tc>
+          <w:tcPr>
+            <w:tcW w:w="2146" w:type="dxa"/>
+            <w:vAlign w:val="center"/>
+          </w:tcPr>
+          <w:p>
+            <w:pPr>
+              <w:spacing w:after="0"/>
+              <w:jc w:val="center"/>
+              <w:rPr>
+                <w:rFonts w:cs="Arial"/>
+                <w:b/>
+                <w:sz w:val="20"/>
+                <w:szCs w:val="20"/>
+              </w:rPr>
+            </w:pPr>
+            <w:r>
+              <w:rPr>
+                <w:rFonts w:cs="Arial"/>
+                <w:b/>
+                <w:sz w:val="20"/>
+                <w:szCs w:val="20"/>
+              </w:rPr>
+              <w:t>Reunión de validación</w:t>
+            </w:r>
+          </w:p>
+        </w:tc>
+        <w:tc>
+          <w:tcPr>
+            <w:tcW w:w="1441" w:type="dxa"/>
+          </w:tcPr>
+          <w:p>
+            <w:pPr>
+              <w:spacing w:after="0"/>
+              <w:jc w:val="center"/>
+              <w:rPr>
+                <w:rFonts w:cs="Arial"/>
+                <w:b/>
+                <w:sz w:val="20"/>
+                <w:szCs w:val="20"/>
+              </w:rPr>
+            </w:pPr>
+            <w:r>
+              <w:rPr>
+                <w:rFonts w:cs="Arial"/>
+                <w:b/>
+                <w:sz w:val="20"/>
+                <w:szCs w:val="20"/>
+              </w:rPr>
+              <w:t>Word</w:t>
+            </w:r>
+          </w:p>
+        </w:tc>
+        <w:tc>
+          <w:tcPr>
+            <w:tcW w:w="1437" w:type="dxa"/>
+            <w:vAlign w:val="center"/>
+          </w:tcPr>
+          <w:p>
+            <w:pPr>
+              <w:spacing w:after="0"/>
+              <w:jc w:val="center"/>
+              <w:rPr>
+                <w:rFonts w:cs="Arial"/>
+                <w:b/>
+                <w:sz w:val="20"/>
+                <w:szCs w:val="20"/>
+              </w:rPr>
+            </w:pPr>
+          </w:p>
+        </w:tc>
+        <w:tc>
+          <w:tcPr>
+            <w:tcW w:w="1437" w:type="dxa"/>
+            <w:vAlign w:val="center"/>
+          </w:tcPr>
+          <w:p>
+            <w:pPr>
+              <w:spacing w:after="0"/>
+              <w:jc w:val="center"/>
+              <w:rPr>
+                <w:rFonts w:cs="Arial"/>
+                <w:b/>
+                <w:sz w:val="20"/>
+                <w:szCs w:val="20"/>
+              </w:rPr>
+            </w:pPr>
+          </w:p>
+        </w:tc>
+        <w:tc>
+          <w:tcPr>
+            <w:tcW w:w="1436" w:type="dxa"/>
+            <w:vAlign w:val="center"/>
+          </w:tcPr>
+          <w:p>
+            <w:pPr>
+              <w:spacing w:after="0"/>
+              <w:jc w:val="center"/>
+              <w:rPr>
+                <w:rFonts w:cs="Arial"/>
+                <w:b/>
+                <w:sz w:val="20"/>
+                <w:szCs w:val="20"/>
+              </w:rPr>
+            </w:pPr>
+          </w:p>
+        </w:tc>
+        <w:tc>
+          <w:tcPr>
+            <w:tcW w:w="1444" w:type="dxa"/>
+            <w:vAlign w:val="center"/>
+          </w:tcPr>
+          <w:p>
+            <w:pPr>
+              <w:spacing w:after="0"/>
+              <w:jc w:val="center"/>
+              <w:rPr>
+                <w:rFonts w:cs="Arial"/>
+                <w:b/>
+                <w:sz w:val="20"/>
+                <w:szCs w:val="20"/>
+              </w:rPr>
+            </w:pPr>
+          </w:p>
+        </w:tc>
+        <w:tc>
+          <w:tcPr>
+            <w:tcW w:w="1442" w:type="dxa"/>
+            <w:vAlign w:val="center"/>
+          </w:tcPr>
+          <w:p>
+            <w:pPr>
+              <w:spacing w:after="0"/>
+              <w:jc w:val="center"/>
+              <w:rPr>
+                <w:rFonts w:cs="Arial"/>
+                <w:b/>
+                <w:sz w:val="20"/>
+                <w:szCs w:val="20"/>
+              </w:rPr>
+            </w:pPr>
+          </w:p>
+        </w:tc>
+        <w:tc>
+          <w:tcPr>
+            <w:tcW w:w="1436" w:type="dxa"/>
+            <w:vAlign w:val="center"/>
+          </w:tcPr>
+          <w:p>
+            <w:pPr>
+              <w:spacing w:after="0"/>
+              <w:jc w:val="center"/>
+              <w:rPr>
+                <w:rFonts w:cs="Arial"/>
+                <w:b/>
+                <w:sz w:val="20"/>
+                <w:szCs w:val="20"/>
+              </w:rPr>
+            </w:pPr>
+          </w:p>
+        </w:tc>
+        <w:tc>
+          <w:tcPr>
+            <w:tcW w:w="1437" w:type="dxa"/>
+            <w:vAlign w:val="center"/>
+          </w:tcPr>
+          <w:p>
+            <w:pPr>
+              <w:spacing w:after="0"/>
+              <w:jc w:val="center"/>
+              <w:rPr>
+                <w:rFonts w:cs="Arial"/>
+                <w:b/>
+                <w:sz w:val="20"/>
+                <w:szCs w:val="20"/>
+              </w:rPr>
+            </w:pPr>
           </w:p>
         </w:tc>
       </w:tr>
     </w:tbl>
-    <w:p>
-      <w:pPr>
-        <w:spacing w:after="100" w:afterAutospacing="1"/>
-        <w:rPr>
-          <w:rFonts w:cs="Arial"/>
-          <w:b/>
-          <w:sz w:val="8"/>
-          <w:szCs w:val="20"/>
-          <w:lang w:val="es-PA"/>
-        </w:rPr>
-      </w:pPr>
-    </w:p>
-    <w:p>
-      <w:pPr>
-        <w:spacing w:after="100" w:afterAutospacing="1"/>
-        <w:rPr>
-          <w:rFonts w:cs="Arial"/>
-          <w:b/>
-          <w:sz w:val="8"/>
-          <w:szCs w:val="20"/>
-          <w:lang w:val="es-PA"/>
-        </w:rPr>
-      </w:pPr>
-    </w:p>
     <w:p>
       <w:pPr>
         <w:spacing w:after="100" w:afterAutospacing="1"/>
@@ -19406,6 +19467,7 @@
                 <w:sz w:val="20"/>
                 <w:szCs w:val="20"/>
               </w:rPr>
+              <w:lastRenderedPageBreak/>
               <w:t>Nombre del Paquete de Trabajo</w:t>
             </w:r>
           </w:p>
@@ -20369,7 +20431,7 @@
                 <w:sz w:val="20"/>
                 <w:szCs w:val="20"/>
               </w:rPr>
-              <w:t>1</w:t>
+              <w:t>3</w:t>
             </w:r>
           </w:p>
         </w:tc>
@@ -20614,6 +20676,227 @@
               </w:rPr>
               <w:t>264,04€</w:t>
             </w:r>
+          </w:p>
+        </w:tc>
+      </w:tr>
+      <w:tr>
+        <w:tc>
+          <w:tcPr>
+            <w:tcW w:w="738" w:type="dxa"/>
+            <w:vAlign w:val="center"/>
+          </w:tcPr>
+          <w:p>
+            <w:pPr>
+              <w:spacing w:before="120" w:after="120"/>
+              <w:jc w:val="center"/>
+              <w:rPr>
+                <w:rFonts w:cs="Arial"/>
+                <w:b/>
+                <w:bCs/>
+                <w:sz w:val="20"/>
+                <w:szCs w:val="20"/>
+              </w:rPr>
+            </w:pPr>
+            <w:r>
+              <w:rPr>
+                <w:rFonts w:cs="Arial"/>
+                <w:b/>
+                <w:bCs/>
+                <w:sz w:val="20"/>
+                <w:szCs w:val="20"/>
+              </w:rPr>
+              <w:t>A34</w:t>
+            </w:r>
+          </w:p>
+        </w:tc>
+        <w:tc>
+          <w:tcPr>
+            <w:tcW w:w="2170" w:type="dxa"/>
+            <w:vAlign w:val="center"/>
+          </w:tcPr>
+          <w:p>
+            <w:pPr>
+              <w:spacing w:after="0"/>
+              <w:jc w:val="center"/>
+              <w:rPr>
+                <w:rFonts w:cs="Arial"/>
+                <w:b/>
+                <w:sz w:val="20"/>
+                <w:szCs w:val="20"/>
+              </w:rPr>
+            </w:pPr>
+            <w:proofErr w:type="spellStart"/>
+            <w:r>
+              <w:rPr>
+                <w:rFonts w:cs="Arial"/>
+                <w:b/>
+                <w:sz w:val="20"/>
+                <w:szCs w:val="20"/>
+              </w:rPr>
+              <w:t>Revisionde</w:t>
+            </w:r>
+            <w:proofErr w:type="spellEnd"/>
+            <w:r>
+              <w:rPr>
+                <w:rFonts w:cs="Arial"/>
+                <w:b/>
+                <w:sz w:val="20"/>
+                <w:szCs w:val="20"/>
+              </w:rPr>
+              <w:t xml:space="preserve"> registros de seguimiento</w:t>
+            </w:r>
+          </w:p>
+        </w:tc>
+        <w:tc>
+          <w:tcPr>
+            <w:tcW w:w="1454" w:type="dxa"/>
+          </w:tcPr>
+          <w:p>
+            <w:pPr>
+              <w:spacing w:after="0"/>
+              <w:jc w:val="center"/>
+              <w:rPr>
+                <w:rFonts w:cs="Arial"/>
+                <w:b/>
+                <w:sz w:val="20"/>
+                <w:szCs w:val="20"/>
+              </w:rPr>
+            </w:pPr>
+            <w:r>
+              <w:rPr>
+                <w:rFonts w:cs="Arial"/>
+                <w:b/>
+                <w:sz w:val="20"/>
+                <w:szCs w:val="20"/>
+              </w:rPr>
+              <w:t>Word</w:t>
+            </w:r>
+          </w:p>
+        </w:tc>
+        <w:tc>
+          <w:tcPr>
+            <w:tcW w:w="1454" w:type="dxa"/>
+            <w:vAlign w:val="center"/>
+          </w:tcPr>
+          <w:p>
+            <w:pPr>
+              <w:spacing w:after="0"/>
+              <w:jc w:val="center"/>
+              <w:rPr>
+                <w:rFonts w:cs="Arial"/>
+                <w:b/>
+                <w:sz w:val="20"/>
+                <w:szCs w:val="20"/>
+              </w:rPr>
+            </w:pPr>
+          </w:p>
+        </w:tc>
+        <w:tc>
+          <w:tcPr>
+            <w:tcW w:w="1454" w:type="dxa"/>
+            <w:vAlign w:val="center"/>
+          </w:tcPr>
+          <w:p>
+            <w:pPr>
+              <w:spacing w:after="0"/>
+              <w:jc w:val="center"/>
+              <w:rPr>
+                <w:rFonts w:cs="Arial"/>
+                <w:b/>
+                <w:sz w:val="20"/>
+                <w:szCs w:val="20"/>
+              </w:rPr>
+            </w:pPr>
+          </w:p>
+        </w:tc>
+        <w:tc>
+          <w:tcPr>
+            <w:tcW w:w="1454" w:type="dxa"/>
+            <w:vAlign w:val="center"/>
+          </w:tcPr>
+          <w:p>
+            <w:pPr>
+              <w:spacing w:after="0"/>
+              <w:jc w:val="center"/>
+              <w:rPr>
+                <w:rFonts w:cs="Arial"/>
+                <w:b/>
+                <w:sz w:val="20"/>
+                <w:szCs w:val="20"/>
+              </w:rPr>
+            </w:pPr>
+          </w:p>
+        </w:tc>
+        <w:tc>
+          <w:tcPr>
+            <w:tcW w:w="1454" w:type="dxa"/>
+            <w:vAlign w:val="center"/>
+          </w:tcPr>
+          <w:p>
+            <w:pPr>
+              <w:spacing w:after="0"/>
+              <w:jc w:val="center"/>
+              <w:rPr>
+                <w:rFonts w:cs="Arial"/>
+                <w:b/>
+                <w:sz w:val="20"/>
+                <w:szCs w:val="20"/>
+              </w:rPr>
+            </w:pPr>
+          </w:p>
+        </w:tc>
+        <w:tc>
+          <w:tcPr>
+            <w:tcW w:w="1454" w:type="dxa"/>
+            <w:vAlign w:val="center"/>
+          </w:tcPr>
+          <w:p>
+            <w:pPr>
+              <w:spacing w:after="0"/>
+              <w:jc w:val="center"/>
+              <w:rPr>
+                <w:rFonts w:cs="Arial"/>
+                <w:b/>
+                <w:sz w:val="20"/>
+                <w:szCs w:val="20"/>
+              </w:rPr>
+            </w:pPr>
+          </w:p>
+        </w:tc>
+        <w:tc>
+          <w:tcPr>
+            <w:tcW w:w="1454" w:type="dxa"/>
+            <w:vAlign w:val="center"/>
+          </w:tcPr>
+          <w:p>
+            <w:pPr>
+              <w:spacing w:after="0"/>
+              <w:jc w:val="center"/>
+              <w:rPr>
+                <w:rFonts w:cs="Arial"/>
+                <w:b/>
+                <w:sz w:val="20"/>
+                <w:szCs w:val="20"/>
+              </w:rPr>
+            </w:pPr>
+          </w:p>
+        </w:tc>
+        <w:tc>
+          <w:tcPr>
+            <w:tcW w:w="1454" w:type="dxa"/>
+            <w:vAlign w:val="center"/>
+          </w:tcPr>
+          <w:p>
+            <w:pPr>
+              <w:spacing w:after="0"/>
+              <w:jc w:val="center"/>
+              <w:rPr>
+                <w:rFonts w:cs="Arial"/>
+                <w:b/>
+                <w:sz w:val="20"/>
+                <w:szCs w:val="20"/>
+              </w:rPr>
+            </w:pPr>
           </w:p>
         </w:tc>
       </w:tr>
@@ -21819,7 +22102,17 @@
                 <w:sz w:val="20"/>
                 <w:szCs w:val="20"/>
               </w:rPr>
-              <w:t>32</w:t>
+              <w:t>3</w:t>
+            </w:r>
+            <w:r>
+              <w:rPr>
+                <w:rFonts w:cs="Arial"/>
+                <w:b/>
+                <w:bCs/>
+                <w:sz w:val="20"/>
+                <w:szCs w:val="20"/>
+              </w:rPr>
+              <w:t>5</w:t>
             </w:r>
           </w:p>
         </w:tc>
@@ -22061,6 +22354,214 @@
               </w:rPr>
               <w:t>264,04€</w:t>
             </w:r>
+          </w:p>
+        </w:tc>
+      </w:tr>
+      <w:tr>
+        <w:tc>
+          <w:tcPr>
+            <w:tcW w:w="733" w:type="dxa"/>
+            <w:vAlign w:val="center"/>
+          </w:tcPr>
+          <w:p>
+            <w:pPr>
+              <w:spacing w:before="120" w:after="120"/>
+              <w:jc w:val="center"/>
+              <w:rPr>
+                <w:rFonts w:cs="Arial"/>
+                <w:b/>
+                <w:bCs/>
+                <w:sz w:val="20"/>
+                <w:szCs w:val="20"/>
+              </w:rPr>
+            </w:pPr>
+            <w:r>
+              <w:rPr>
+                <w:rFonts w:cs="Arial"/>
+                <w:b/>
+                <w:bCs/>
+                <w:sz w:val="20"/>
+                <w:szCs w:val="20"/>
+              </w:rPr>
+              <w:t>A36</w:t>
+            </w:r>
+          </w:p>
+        </w:tc>
+        <w:tc>
+          <w:tcPr>
+            <w:tcW w:w="2149" w:type="dxa"/>
+            <w:vAlign w:val="center"/>
+          </w:tcPr>
+          <w:p>
+            <w:pPr>
+              <w:spacing w:after="0"/>
+              <w:rPr>
+                <w:rFonts w:cs="Arial"/>
+                <w:b/>
+                <w:sz w:val="20"/>
+                <w:szCs w:val="20"/>
+              </w:rPr>
+            </w:pPr>
+            <w:r>
+              <w:rPr>
+                <w:rFonts w:cs="Arial"/>
+                <w:b/>
+                <w:sz w:val="20"/>
+                <w:szCs w:val="20"/>
+              </w:rPr>
+              <w:t>Revisión de informes de seguimiento</w:t>
+            </w:r>
+          </w:p>
+        </w:tc>
+        <w:tc>
+          <w:tcPr>
+            <w:tcW w:w="1441" w:type="dxa"/>
+          </w:tcPr>
+          <w:p>
+            <w:pPr>
+              <w:spacing w:after="0"/>
+              <w:rPr>
+                <w:rFonts w:cs="Arial"/>
+                <w:b/>
+                <w:sz w:val="20"/>
+                <w:szCs w:val="20"/>
+              </w:rPr>
+            </w:pPr>
+            <w:r>
+              <w:rPr>
+                <w:rFonts w:cs="Arial"/>
+                <w:b/>
+                <w:sz w:val="20"/>
+                <w:szCs w:val="20"/>
+              </w:rPr>
+              <w:t>Word</w:t>
+            </w:r>
+          </w:p>
+        </w:tc>
+        <w:tc>
+          <w:tcPr>
+            <w:tcW w:w="1437" w:type="dxa"/>
+            <w:vAlign w:val="center"/>
+          </w:tcPr>
+          <w:p>
+            <w:pPr>
+              <w:spacing w:after="0"/>
+              <w:jc w:val="center"/>
+              <w:rPr>
+                <w:rFonts w:cs="Arial"/>
+                <w:b/>
+                <w:sz w:val="20"/>
+                <w:szCs w:val="20"/>
+              </w:rPr>
+            </w:pPr>
+          </w:p>
+        </w:tc>
+        <w:tc>
+          <w:tcPr>
+            <w:tcW w:w="1437" w:type="dxa"/>
+            <w:vAlign w:val="center"/>
+          </w:tcPr>
+          <w:p>
+            <w:pPr>
+              <w:spacing w:after="0"/>
+              <w:jc w:val="center"/>
+              <w:rPr>
+                <w:rFonts w:cs="Arial"/>
+                <w:b/>
+                <w:sz w:val="20"/>
+                <w:szCs w:val="20"/>
+              </w:rPr>
+            </w:pPr>
+          </w:p>
+        </w:tc>
+        <w:tc>
+          <w:tcPr>
+            <w:tcW w:w="1436" w:type="dxa"/>
+            <w:vAlign w:val="center"/>
+          </w:tcPr>
+          <w:p>
+            <w:pPr>
+              <w:spacing w:after="0"/>
+              <w:jc w:val="center"/>
+              <w:rPr>
+                <w:rFonts w:cs="Arial"/>
+                <w:b/>
+                <w:sz w:val="20"/>
+                <w:szCs w:val="20"/>
+              </w:rPr>
+            </w:pPr>
+          </w:p>
+        </w:tc>
+        <w:tc>
+          <w:tcPr>
+            <w:tcW w:w="1444" w:type="dxa"/>
+            <w:vAlign w:val="center"/>
+          </w:tcPr>
+          <w:p>
+            <w:pPr>
+              <w:spacing w:after="0"/>
+              <w:jc w:val="center"/>
+              <w:rPr>
+                <w:rFonts w:cs="Arial"/>
+                <w:b/>
+                <w:sz w:val="20"/>
+                <w:szCs w:val="20"/>
+              </w:rPr>
+            </w:pPr>
+          </w:p>
+        </w:tc>
+        <w:tc>
+          <w:tcPr>
+            <w:tcW w:w="1441" w:type="dxa"/>
+            <w:vAlign w:val="center"/>
+          </w:tcPr>
+          <w:p>
+            <w:pPr>
+              <w:spacing w:after="0"/>
+              <w:jc w:val="center"/>
+              <w:rPr>
+                <w:rFonts w:cs="Arial"/>
+                <w:b/>
+                <w:sz w:val="20"/>
+                <w:szCs w:val="20"/>
+              </w:rPr>
+            </w:pPr>
+          </w:p>
+        </w:tc>
+        <w:tc>
+          <w:tcPr>
+            <w:tcW w:w="1436" w:type="dxa"/>
+            <w:vAlign w:val="center"/>
+          </w:tcPr>
+          <w:p>
+            <w:pPr>
+              <w:spacing w:after="0"/>
+              <w:jc w:val="center"/>
+              <w:rPr>
+                <w:rFonts w:cs="Arial"/>
+                <w:b/>
+                <w:sz w:val="20"/>
+                <w:szCs w:val="20"/>
+              </w:rPr>
+            </w:pPr>
+          </w:p>
+        </w:tc>
+        <w:tc>
+          <w:tcPr>
+            <w:tcW w:w="1436" w:type="dxa"/>
+            <w:vAlign w:val="center"/>
+          </w:tcPr>
+          <w:p>
+            <w:pPr>
+              <w:spacing w:after="0"/>
+              <w:jc w:val="center"/>
+              <w:rPr>
+                <w:rFonts w:cs="Arial"/>
+                <w:b/>
+                <w:sz w:val="20"/>
+                <w:szCs w:val="20"/>
+              </w:rPr>
+            </w:pPr>
           </w:p>
         </w:tc>
       </w:tr>
@@ -23625,7 +24126,17 @@
                 <w:sz w:val="20"/>
                 <w:szCs w:val="20"/>
               </w:rPr>
-              <w:t>33</w:t>
+              <w:t>3</w:t>
+            </w:r>
+            <w:r>
+              <w:rPr>
+                <w:rFonts w:cs="Arial"/>
+                <w:b/>
+                <w:bCs/>
+                <w:sz w:val="20"/>
+                <w:szCs w:val="20"/>
+              </w:rPr>
+              <w:t>7</w:t>
             </w:r>
           </w:p>
         </w:tc>
@@ -25074,7 +25585,7 @@
                 <w:sz w:val="20"/>
                 <w:szCs w:val="20"/>
               </w:rPr>
-              <w:t>A</w:t>
+              <w:t>A3</w:t>
             </w:r>
             <w:r>
               <w:rPr>
@@ -25084,296 +25595,7 @@
                 <w:sz w:val="20"/>
                 <w:szCs w:val="20"/>
               </w:rPr>
-              <w:t>34</w:t>
-            </w:r>
-          </w:p>
-        </w:tc>
-        <w:tc>
-          <w:tcPr>
-            <w:tcW w:w="2149" w:type="dxa"/>
-            <w:vAlign w:val="center"/>
-          </w:tcPr>
-          <w:p>
-            <w:pPr>
-              <w:spacing w:after="0"/>
-              <w:rPr>
-                <w:rFonts w:cs="Arial"/>
-                <w:b/>
-                <w:sz w:val="20"/>
-                <w:szCs w:val="20"/>
-              </w:rPr>
-            </w:pPr>
-            <w:r>
-              <w:rPr>
-                <w:rFonts w:cs="Arial"/>
-                <w:b/>
-                <w:sz w:val="20"/>
-                <w:szCs w:val="20"/>
-              </w:rPr>
-              <w:t>Manual de usuario</w:t>
-            </w:r>
-          </w:p>
-        </w:tc>
-        <w:tc>
-          <w:tcPr>
-            <w:tcW w:w="1449" w:type="dxa"/>
-          </w:tcPr>
-          <w:p>
-            <w:pPr>
-              <w:spacing w:after="0"/>
-              <w:rPr>
-                <w:rFonts w:cs="Arial"/>
-                <w:b/>
-                <w:sz w:val="20"/>
-                <w:szCs w:val="20"/>
-              </w:rPr>
-            </w:pPr>
-            <w:r>
-              <w:rPr>
-                <w:rFonts w:cs="Arial"/>
-                <w:b/>
-                <w:sz w:val="20"/>
-                <w:szCs w:val="20"/>
-              </w:rPr>
-              <w:t>Word</w:t>
-            </w:r>
-          </w:p>
-        </w:tc>
-        <w:tc>
-          <w:tcPr>
-            <w:tcW w:w="1436" w:type="dxa"/>
-            <w:vAlign w:val="center"/>
-          </w:tcPr>
-          <w:p>
-            <w:pPr>
-              <w:spacing w:after="0"/>
-              <w:jc w:val="center"/>
-              <w:rPr>
-                <w:rFonts w:cs="Arial"/>
-                <w:b/>
-                <w:sz w:val="20"/>
-                <w:szCs w:val="20"/>
-              </w:rPr>
-            </w:pPr>
-            <w:r>
-              <w:rPr>
-                <w:rFonts w:cs="Arial"/>
-                <w:b/>
-                <w:sz w:val="20"/>
-                <w:szCs w:val="20"/>
-              </w:rPr>
-              <w:t>5h</w:t>
-            </w:r>
-          </w:p>
-        </w:tc>
-        <w:tc>
-          <w:tcPr>
-            <w:tcW w:w="1436" w:type="dxa"/>
-            <w:vAlign w:val="center"/>
-          </w:tcPr>
-          <w:p>
-            <w:pPr>
-              <w:spacing w:after="0"/>
-              <w:jc w:val="center"/>
-              <w:rPr>
-                <w:rFonts w:cs="Arial"/>
-                <w:b/>
-                <w:sz w:val="20"/>
-                <w:szCs w:val="20"/>
-              </w:rPr>
-            </w:pPr>
-            <w:r>
-              <w:rPr>
-                <w:rFonts w:cs="Arial"/>
-                <w:b/>
-                <w:sz w:val="20"/>
-                <w:szCs w:val="20"/>
-              </w:rPr>
-              <w:t>37,72€</w:t>
-            </w:r>
-          </w:p>
-        </w:tc>
-        <w:tc>
-          <w:tcPr>
-            <w:tcW w:w="1434" w:type="dxa"/>
-            <w:vAlign w:val="center"/>
-          </w:tcPr>
-          <w:p>
-            <w:pPr>
-              <w:spacing w:after="0"/>
-              <w:jc w:val="center"/>
-              <w:rPr>
-                <w:rFonts w:cs="Arial"/>
-                <w:b/>
-                <w:sz w:val="20"/>
-                <w:szCs w:val="20"/>
-              </w:rPr>
-            </w:pPr>
-            <w:r>
-              <w:rPr>
-                <w:rFonts w:cs="Arial"/>
-                <w:b/>
-                <w:sz w:val="20"/>
-                <w:szCs w:val="20"/>
-              </w:rPr>
-              <w:t>188,60€</w:t>
-            </w:r>
-          </w:p>
-        </w:tc>
-        <w:tc>
-          <w:tcPr>
-            <w:tcW w:w="1443" w:type="dxa"/>
-            <w:vAlign w:val="center"/>
-          </w:tcPr>
-          <w:p>
-            <w:pPr>
-              <w:spacing w:after="0"/>
-              <w:jc w:val="center"/>
-              <w:rPr>
-                <w:rFonts w:cs="Arial"/>
-                <w:b/>
-                <w:sz w:val="20"/>
-                <w:szCs w:val="20"/>
-              </w:rPr>
-            </w:pPr>
-            <w:r>
-              <w:rPr>
-                <w:rFonts w:cs="Arial"/>
-                <w:b/>
-                <w:sz w:val="20"/>
-                <w:szCs w:val="20"/>
-              </w:rPr>
-              <w:t>5</w:t>
-            </w:r>
-          </w:p>
-        </w:tc>
-        <w:tc>
-          <w:tcPr>
-            <w:tcW w:w="1441" w:type="dxa"/>
-            <w:vAlign w:val="center"/>
-          </w:tcPr>
-          <w:p>
-            <w:pPr>
-              <w:spacing w:after="0"/>
-              <w:jc w:val="center"/>
-              <w:rPr>
-                <w:rFonts w:cs="Arial"/>
-                <w:b/>
-                <w:sz w:val="20"/>
-                <w:szCs w:val="20"/>
-              </w:rPr>
-            </w:pPr>
-            <w:r>
-              <w:rPr>
-                <w:rFonts w:cs="Arial"/>
-                <w:b/>
-                <w:sz w:val="20"/>
-                <w:szCs w:val="20"/>
-              </w:rPr>
-              <w:t>N/A</w:t>
-            </w:r>
-          </w:p>
-        </w:tc>
-        <w:tc>
-          <w:tcPr>
-            <w:tcW w:w="1434" w:type="dxa"/>
-            <w:vAlign w:val="center"/>
-          </w:tcPr>
-          <w:p>
-            <w:pPr>
-              <w:spacing w:after="0"/>
-              <w:jc w:val="center"/>
-              <w:rPr>
-                <w:rFonts w:cs="Arial"/>
-                <w:b/>
-                <w:sz w:val="20"/>
-                <w:szCs w:val="20"/>
-              </w:rPr>
-            </w:pPr>
-            <w:r>
-              <w:rPr>
-                <w:rFonts w:cs="Arial"/>
-                <w:b/>
-                <w:sz w:val="20"/>
-                <w:szCs w:val="20"/>
-              </w:rPr>
-              <w:t>N/A</w:t>
-            </w:r>
-          </w:p>
-        </w:tc>
-        <w:tc>
-          <w:tcPr>
-            <w:tcW w:w="1435" w:type="dxa"/>
-            <w:vAlign w:val="center"/>
-          </w:tcPr>
-          <w:p>
-            <w:pPr>
-              <w:spacing w:after="0"/>
-              <w:jc w:val="center"/>
-              <w:rPr>
-                <w:rFonts w:cs="Arial"/>
-                <w:b/>
-                <w:sz w:val="20"/>
-                <w:szCs w:val="20"/>
-              </w:rPr>
-            </w:pPr>
-            <w:r>
-              <w:rPr>
-                <w:rFonts w:cs="Arial"/>
-                <w:b/>
-                <w:sz w:val="20"/>
-                <w:szCs w:val="20"/>
-              </w:rPr>
-              <w:t>188,6</w:t>
-            </w:r>
-            <w:r>
-              <w:rPr>
-                <w:rFonts w:cs="Arial"/>
-                <w:b/>
-                <w:sz w:val="20"/>
-                <w:szCs w:val="20"/>
-              </w:rPr>
-              <w:t>0</w:t>
-            </w:r>
-            <w:r>
-              <w:rPr>
-                <w:rFonts w:cs="Arial"/>
-                <w:b/>
-                <w:sz w:val="20"/>
-                <w:szCs w:val="20"/>
-              </w:rPr>
-              <w:t>€</w:t>
-            </w:r>
-          </w:p>
-        </w:tc>
-      </w:tr>
-      <w:tr>
-        <w:tc>
-          <w:tcPr>
-            <w:tcW w:w="733" w:type="dxa"/>
-            <w:vAlign w:val="center"/>
-          </w:tcPr>
-          <w:p>
-            <w:pPr>
-              <w:spacing w:before="120" w:after="120"/>
-              <w:jc w:val="center"/>
-              <w:rPr>
-                <w:rFonts w:cs="Arial"/>
-                <w:b/>
-                <w:bCs/>
-                <w:sz w:val="20"/>
-                <w:szCs w:val="20"/>
-              </w:rPr>
-            </w:pPr>
-            <w:r>
-              <w:rPr>
-                <w:rFonts w:cs="Arial"/>
-                <w:b/>
-                <w:bCs/>
-                <w:sz w:val="20"/>
-                <w:szCs w:val="20"/>
-              </w:rPr>
-              <w:t>A35</w:t>
+              <w:t>8</w:t>
             </w:r>
           </w:p>
         </w:tc>
@@ -26590,7 +26812,7 @@
   <w:style w:type="paragraph" w:default="1" w:styleId="Normal">
     <w:name w:val="Normal"/>
     <w:qFormat/>
-    <w:rsid w:val="00E6518A"/>
+    <w:rsid w:val="00767DAB"/>
     <w:pPr>
       <w:spacing w:after="200" w:afterAutospacing="0"/>
     </w:pPr>

</xml_diff>